<commit_message>
Added information about spearopedia unit tests to full_stack resume.
</commit_message>
<xml_diff>
--- a/full_stack/daniel_engbert_resume.docx
+++ b/full_stack/daniel_engbert_resume.docx
@@ -332,8 +332,6 @@
               </w:rPr>
               <w:t xml:space="preserve"> Credits</w:t>
             </w:r>
-            <w:bookmarkStart w:id="0" w:name="_GoBack"/>
-            <w:bookmarkEnd w:id="0"/>
           </w:p>
         </w:tc>
         <w:tc>
@@ -2066,6 +2064,48 @@
               </w:rPr>
               <w:t xml:space="preserve">  Implemented user accounts and a login for an admin to access a UI for adding new products to the database.</w:t>
             </w:r>
+            <w:r>
+              <w:rPr>
+                <w:rFonts w:ascii="Garamond" w:hAnsi="Garamond" w:cs="Arial"/>
+                <w:sz w:val="24"/>
+                <w:szCs w:val="24"/>
+              </w:rPr>
+              <w:t xml:space="preserve">  Also created unit tests to test functionality </w:t>
+            </w:r>
+            <w:r>
+              <w:rPr>
+                <w:rFonts w:ascii="Garamond" w:hAnsi="Garamond" w:cs="Arial"/>
+                <w:sz w:val="24"/>
+                <w:szCs w:val="24"/>
+              </w:rPr>
+              <w:t>when</w:t>
+            </w:r>
+            <w:r>
+              <w:rPr>
+                <w:rFonts w:ascii="Garamond" w:hAnsi="Garamond" w:cs="Arial"/>
+                <w:sz w:val="24"/>
+                <w:szCs w:val="24"/>
+              </w:rPr>
+              <w:t xml:space="preserve"> changes </w:t>
+            </w:r>
+            <w:r>
+              <w:rPr>
+                <w:rFonts w:ascii="Garamond" w:hAnsi="Garamond" w:cs="Arial"/>
+                <w:sz w:val="24"/>
+                <w:szCs w:val="24"/>
+              </w:rPr>
+              <w:t>are</w:t>
+            </w:r>
+            <w:r>
+              <w:rPr>
+                <w:rFonts w:ascii="Garamond" w:hAnsi="Garamond" w:cs="Arial"/>
+                <w:sz w:val="24"/>
+                <w:szCs w:val="24"/>
+              </w:rPr>
+              <w:t xml:space="preserve"> made to the site.</w:t>
+            </w:r>
+            <w:bookmarkStart w:id="0" w:name="_GoBack"/>
+            <w:bookmarkEnd w:id="0"/>
           </w:p>
         </w:tc>
         <w:tc>
@@ -2792,7 +2832,7 @@
     </w:p>
     <w:sectPr>
       <w:pgSz w:w="12240" w:h="15840"/>
-      <w:pgMar w:top="504" w:right="245" w:bottom="245" w:left="245" w:header="720" w:footer="720" w:gutter="0"/>
+      <w:pgMar w:top="360" w:right="245" w:bottom="245" w:left="245" w:header="720" w:footer="720" w:gutter="0"/>
       <w:cols w:space="720"/>
       <w:docGrid w:linePitch="360"/>
     </w:sectPr>
@@ -5353,7 +5393,7 @@
 </file>
 
 <file path=customXml/itemProps1.xml><?xml version="1.0" encoding="utf-8"?>
-<ds:datastoreItem xmlns:ds="http://schemas.openxmlformats.org/officeDocument/2006/customXml" ds:itemID="{C7024DB0-9EDA-470A-ADC1-646C383A85ED}">
+<ds:datastoreItem xmlns:ds="http://schemas.openxmlformats.org/officeDocument/2006/customXml" ds:itemID="{1BC1865E-B6A1-49B2-8F14-545850A92041}">
   <ds:schemaRefs>
     <ds:schemaRef ds:uri="http://schemas.openxmlformats.org/officeDocument/2006/bibliography"/>
   </ds:schemaRefs>

</xml_diff>

<commit_message>
Made sections of full_stack resume more brief and improved wording, adding new skills like Docker.
</commit_message>
<xml_diff>
--- a/full_stack/daniel_engbert_resume.docx
+++ b/full_stack/daniel_engbert_resume.docx
@@ -201,8 +201,8 @@
       </w:tblPr>
       <w:tblGrid>
         <w:gridCol w:w="1667"/>
-        <w:gridCol w:w="8950"/>
-        <w:gridCol w:w="1080"/>
+        <w:gridCol w:w="8837"/>
+        <w:gridCol w:w="1193"/>
       </w:tblGrid>
       <w:tr>
         <w:trPr>
@@ -237,7 +237,7 @@
         </w:tc>
         <w:tc>
           <w:tcPr>
-            <w:tcW w:w="8950" w:type="dxa"/>
+            <w:tcW w:w="8837" w:type="dxa"/>
             <w:tcBorders>
               <w:top w:val="single" w:sz="4" w:space="0" w:color="auto"/>
             </w:tcBorders>
@@ -336,7 +336,7 @@
         </w:tc>
         <w:tc>
           <w:tcPr>
-            <w:tcW w:w="1080" w:type="dxa"/>
+            <w:tcW w:w="1193" w:type="dxa"/>
             <w:tcBorders>
               <w:top w:val="single" w:sz="4" w:space="0" w:color="auto"/>
               <w:bottom w:val="single" w:sz="4" w:space="0" w:color="auto"/>
@@ -363,7 +363,7 @@
       </w:tr>
       <w:tr>
         <w:trPr>
-          <w:trHeight w:val="726"/>
+          <w:trHeight w:val="980"/>
           <w:jc w:val="center"/>
         </w:trPr>
         <w:tc>
@@ -395,7 +395,7 @@
         </w:tc>
         <w:tc>
           <w:tcPr>
-            <w:tcW w:w="8950" w:type="dxa"/>
+            <w:tcW w:w="8837" w:type="dxa"/>
             <w:vMerge w:val="restart"/>
             <w:tcBorders>
               <w:top w:val="single" w:sz="4" w:space="0" w:color="auto"/>
@@ -510,7 +510,7 @@
                 <w:sz w:val="24"/>
                 <w:szCs w:val="24"/>
               </w:rPr>
-              <w:t xml:space="preserve">. </w:t>
+              <w:t xml:space="preserve"> within a Docker environment and wrote Python scripts to convert various datasets to a common format.  </w:t>
             </w:r>
             <w:r>
               <w:rPr>
@@ -534,15 +534,7 @@
                 <w:sz w:val="24"/>
                 <w:szCs w:val="24"/>
               </w:rPr>
-              <w:t xml:space="preserve">for a computer vision system </w:t>
-            </w:r>
-            <w:r>
-              <w:rPr>
-                <w:rFonts w:ascii="Garamond" w:hAnsi="Garamond" w:cs="Arial"/>
-                <w:sz w:val="24"/>
-                <w:szCs w:val="24"/>
-              </w:rPr>
-              <w:t>and performed stereo vision with ROS.</w:t>
+              <w:t>for a computer vision system in a ROS pipeline.</w:t>
             </w:r>
           </w:p>
           <w:p>
@@ -591,6 +583,8 @@
               </w:rPr>
               <w:t>T</w:t>
             </w:r>
+            <w:bookmarkStart w:id="0" w:name="_GoBack"/>
+            <w:bookmarkEnd w:id="0"/>
             <w:r>
               <w:rPr>
                 <w:rFonts w:ascii="Garamond" w:hAnsi="Garamond" w:cs="Arial"/>
@@ -606,7 +600,23 @@
                 <w:sz w:val="24"/>
                 <w:szCs w:val="24"/>
               </w:rPr>
-              <w:t>Worked on an Agile team to improve</w:t>
+              <w:t>I</w:t>
+            </w:r>
+            <w:r>
+              <w:rPr>
+                <w:rFonts w:ascii="Garamond" w:hAnsi="Garamond" w:cs="Arial"/>
+                <w:sz w:val="24"/>
+                <w:szCs w:val="24"/>
+              </w:rPr>
+              <w:t>mprove</w:t>
+            </w:r>
+            <w:r>
+              <w:rPr>
+                <w:rFonts w:ascii="Garamond" w:hAnsi="Garamond" w:cs="Arial"/>
+                <w:sz w:val="24"/>
+                <w:szCs w:val="24"/>
+              </w:rPr>
+              <w:t>d</w:t>
             </w:r>
             <w:r>
               <w:rPr>
@@ -622,7 +632,39 @@
                 <w:sz w:val="24"/>
                 <w:szCs w:val="24"/>
               </w:rPr>
-              <w:t xml:space="preserve"> network security tool by integrating </w:t>
+              <w:t xml:space="preserve"> network security tool by</w:t>
+            </w:r>
+            <w:r>
+              <w:rPr>
+                <w:rFonts w:ascii="Garamond" w:hAnsi="Garamond" w:cs="Arial"/>
+                <w:sz w:val="24"/>
+                <w:szCs w:val="24"/>
+              </w:rPr>
+              <w:t xml:space="preserve"> </w:t>
+            </w:r>
+            <w:r>
+              <w:rPr>
+                <w:rFonts w:ascii="Garamond" w:hAnsi="Garamond" w:cs="Arial"/>
+                <w:sz w:val="24"/>
+                <w:szCs w:val="24"/>
+              </w:rPr>
+              <w:t>writing shell scripts to manage a Hive database built on top of a Hadoop Distributed File System</w:t>
+            </w:r>
+            <w:r>
+              <w:rPr>
+                <w:rFonts w:ascii="Garamond" w:hAnsi="Garamond" w:cs="Arial"/>
+                <w:sz w:val="24"/>
+                <w:szCs w:val="24"/>
+              </w:rPr>
+              <w:t>, and by</w:t>
+            </w:r>
+            <w:r>
+              <w:rPr>
+                <w:rFonts w:ascii="Garamond" w:hAnsi="Garamond" w:cs="Arial"/>
+                <w:sz w:val="24"/>
+                <w:szCs w:val="24"/>
+              </w:rPr>
+              <w:t xml:space="preserve"> integrating </w:t>
             </w:r>
             <w:r>
               <w:rPr>
@@ -662,55 +704,47 @@
                 <w:sz w:val="24"/>
                 <w:szCs w:val="24"/>
               </w:rPr>
-              <w:t xml:space="preserve">into the tool and </w:t>
-            </w:r>
-            <w:r>
-              <w:rPr>
-                <w:rFonts w:ascii="Garamond" w:hAnsi="Garamond" w:cs="Arial"/>
-                <w:sz w:val="24"/>
-                <w:szCs w:val="24"/>
-              </w:rPr>
-              <w:t xml:space="preserve">by </w:t>
-            </w:r>
-            <w:r>
-              <w:rPr>
-                <w:rFonts w:ascii="Garamond" w:hAnsi="Garamond" w:cs="Arial"/>
-                <w:sz w:val="24"/>
-                <w:szCs w:val="24"/>
-              </w:rPr>
-              <w:t>writin</w:t>
-            </w:r>
-            <w:r>
-              <w:rPr>
-                <w:rFonts w:ascii="Garamond" w:hAnsi="Garamond" w:cs="Arial"/>
-                <w:sz w:val="24"/>
-                <w:szCs w:val="24"/>
-              </w:rPr>
-              <w:t xml:space="preserve">g shell scripts to manage a Hive database built on top of </w:t>
-            </w:r>
-            <w:r>
-              <w:rPr>
-                <w:rFonts w:ascii="Garamond" w:hAnsi="Garamond" w:cs="Arial"/>
-                <w:sz w:val="24"/>
-                <w:szCs w:val="24"/>
-              </w:rPr>
-              <w:t xml:space="preserve">a </w:t>
-            </w:r>
-            <w:r>
-              <w:rPr>
-                <w:rFonts w:ascii="Garamond" w:hAnsi="Garamond" w:cs="Arial"/>
-                <w:sz w:val="24"/>
-                <w:szCs w:val="24"/>
-              </w:rPr>
-              <w:t>Hadoop</w:t>
-            </w:r>
-            <w:r>
-              <w:rPr>
-                <w:rFonts w:ascii="Garamond" w:hAnsi="Garamond" w:cs="Arial"/>
-                <w:sz w:val="24"/>
-                <w:szCs w:val="24"/>
-              </w:rPr>
-              <w:t xml:space="preserve"> Distributed File System</w:t>
+              <w:t>into the tool</w:t>
+            </w:r>
+            <w:r>
+              <w:rPr>
+                <w:rFonts w:ascii="Garamond" w:hAnsi="Garamond" w:cs="Arial"/>
+                <w:sz w:val="24"/>
+                <w:szCs w:val="24"/>
+              </w:rPr>
+              <w:t>.</w:t>
+            </w:r>
+            <w:r>
+              <w:rPr>
+                <w:rFonts w:ascii="Garamond" w:hAnsi="Garamond" w:cs="Arial"/>
+                <w:sz w:val="24"/>
+                <w:szCs w:val="24"/>
+              </w:rPr>
+              <w:t xml:space="preserve">  Participated in</w:t>
+            </w:r>
+            <w:r>
+              <w:rPr>
+                <w:rFonts w:ascii="Garamond" w:hAnsi="Garamond" w:cs="Arial"/>
+                <w:sz w:val="24"/>
+                <w:szCs w:val="24"/>
+              </w:rPr>
+              <w:t xml:space="preserve"> (Agile)</w:t>
+            </w:r>
+            <w:r>
+              <w:rPr>
+                <w:rFonts w:ascii="Garamond" w:hAnsi="Garamond" w:cs="Arial"/>
+                <w:sz w:val="24"/>
+                <w:szCs w:val="24"/>
+              </w:rPr>
+              <w:t xml:space="preserve"> c</w:t>
+            </w:r>
+            <w:r>
+              <w:rPr>
+                <w:rFonts w:ascii="Garamond" w:hAnsi="Garamond" w:cs="Arial"/>
+                <w:sz w:val="24"/>
+                <w:szCs w:val="24"/>
+              </w:rPr>
+              <w:t>ode reviews and sprint planning</w:t>
             </w:r>
             <w:r>
               <w:rPr>
@@ -877,151 +911,71 @@
                 <w:sz w:val="24"/>
                 <w:szCs w:val="24"/>
               </w:rPr>
-              <w:t xml:space="preserve">  I created the full-stack solution for this feature (created the frontend UI and backend PHP code for endpoints allowing database search, and </w:t>
-            </w:r>
-            <w:r>
-              <w:rPr>
-                <w:rFonts w:ascii="Garamond" w:hAnsi="Garamond" w:cs="Arial"/>
-                <w:sz w:val="24"/>
-                <w:szCs w:val="24"/>
-              </w:rPr>
-              <w:t xml:space="preserve">the </w:t>
-            </w:r>
-            <w:r>
-              <w:rPr>
-                <w:rFonts w:ascii="Garamond" w:hAnsi="Garamond" w:cs="Arial"/>
-                <w:sz w:val="24"/>
-                <w:szCs w:val="24"/>
-              </w:rPr>
-              <w:t>creation/e</w:t>
-            </w:r>
-            <w:r>
-              <w:rPr>
-                <w:rFonts w:ascii="Garamond" w:hAnsi="Garamond" w:cs="Arial"/>
-                <w:sz w:val="24"/>
-                <w:szCs w:val="24"/>
-              </w:rPr>
-              <w:t>diting of</w:t>
-            </w:r>
-            <w:r>
-              <w:rPr>
-                <w:rFonts w:ascii="Garamond" w:hAnsi="Garamond" w:cs="Arial"/>
-                <w:sz w:val="24"/>
-                <w:szCs w:val="24"/>
-              </w:rPr>
-              <w:t xml:space="preserve"> collections</w:t>
-            </w:r>
-            <w:r>
-              <w:rPr>
-                <w:rFonts w:ascii="Garamond" w:hAnsi="Garamond" w:cs="Arial"/>
-                <w:sz w:val="24"/>
-                <w:szCs w:val="24"/>
-              </w:rPr>
-              <w:t>)</w:t>
-            </w:r>
-            <w:r>
-              <w:rPr>
-                <w:rFonts w:ascii="Garamond" w:hAnsi="Garamond" w:cs="Arial"/>
-                <w:sz w:val="24"/>
-                <w:szCs w:val="24"/>
-              </w:rPr>
-              <w:t>.</w:t>
-            </w:r>
-            <w:r>
-              <w:rPr>
-                <w:rFonts w:ascii="Garamond" w:hAnsi="Garamond" w:cs="Arial"/>
-                <w:sz w:val="24"/>
-                <w:szCs w:val="24"/>
-              </w:rPr>
-              <w:br/>
-            </w:r>
-            <w:r>
-              <w:rPr>
-                <w:rFonts w:ascii="Garamond" w:hAnsi="Garamond" w:cs="Arial"/>
-                <w:sz w:val="24"/>
-                <w:szCs w:val="24"/>
-              </w:rPr>
-              <w:t xml:space="preserve">Also </w:t>
-            </w:r>
-            <w:r>
-              <w:rPr>
-                <w:rFonts w:ascii="Garamond" w:hAnsi="Garamond" w:cs="Arial"/>
-                <w:sz w:val="24"/>
-                <w:szCs w:val="24"/>
-              </w:rPr>
-              <w:t xml:space="preserve">collaborated </w:t>
-            </w:r>
-            <w:r>
-              <w:rPr>
-                <w:rFonts w:ascii="Garamond" w:hAnsi="Garamond" w:cs="Arial"/>
-                <w:sz w:val="24"/>
-                <w:szCs w:val="24"/>
-              </w:rPr>
-              <w:t>with the rest of the</w:t>
-            </w:r>
-            <w:r>
-              <w:rPr>
-                <w:rFonts w:ascii="Garamond" w:hAnsi="Garamond" w:cs="Arial"/>
-                <w:sz w:val="24"/>
-                <w:szCs w:val="24"/>
-              </w:rPr>
-              <w:t xml:space="preserve"> team to </w:t>
-            </w:r>
-            <w:r>
-              <w:rPr>
-                <w:rFonts w:ascii="Garamond" w:hAnsi="Garamond" w:cs="Arial"/>
-                <w:sz w:val="24"/>
-                <w:szCs w:val="24"/>
-              </w:rPr>
-              <w:t>identify</w:t>
-            </w:r>
-            <w:r>
-              <w:rPr>
-                <w:rFonts w:ascii="Garamond" w:hAnsi="Garamond" w:cs="Arial"/>
-                <w:sz w:val="24"/>
-                <w:szCs w:val="24"/>
-              </w:rPr>
-              <w:t xml:space="preserve"> </w:t>
-            </w:r>
-            <w:r>
-              <w:rPr>
-                <w:rFonts w:ascii="Garamond" w:hAnsi="Garamond" w:cs="Arial"/>
-                <w:sz w:val="24"/>
-                <w:szCs w:val="24"/>
-              </w:rPr>
-              <w:t xml:space="preserve">and </w:t>
-            </w:r>
-            <w:r>
-              <w:rPr>
-                <w:rFonts w:ascii="Garamond" w:hAnsi="Garamond" w:cs="Arial"/>
-                <w:sz w:val="24"/>
-                <w:szCs w:val="24"/>
-              </w:rPr>
-              <w:t>fix</w:t>
-            </w:r>
-            <w:r>
-              <w:rPr>
-                <w:rFonts w:ascii="Garamond" w:hAnsi="Garamond" w:cs="Arial"/>
-                <w:sz w:val="24"/>
-                <w:szCs w:val="24"/>
-              </w:rPr>
-              <w:t xml:space="preserve"> various bugs with the </w:t>
-            </w:r>
-            <w:r>
-              <w:rPr>
-                <w:rFonts w:ascii="Garamond" w:hAnsi="Garamond" w:cs="Arial"/>
-                <w:sz w:val="24"/>
-                <w:szCs w:val="24"/>
-              </w:rPr>
-              <w:t>site</w:t>
-            </w:r>
-            <w:r>
-              <w:rPr>
-                <w:rFonts w:ascii="Garamond" w:hAnsi="Garamond" w:cs="Arial"/>
-                <w:sz w:val="24"/>
-                <w:szCs w:val="24"/>
-              </w:rPr>
-              <w:t>.</w:t>
+              <w:t xml:space="preserve">  </w:t>
+            </w:r>
+            <w:r>
+              <w:rPr>
+                <w:rFonts w:ascii="Garamond" w:hAnsi="Garamond" w:cs="Arial"/>
+                <w:sz w:val="24"/>
+                <w:szCs w:val="24"/>
+              </w:rPr>
+              <w:t>C</w:t>
+            </w:r>
+            <w:r>
+              <w:rPr>
+                <w:rFonts w:ascii="Garamond" w:hAnsi="Garamond" w:cs="Arial"/>
+                <w:sz w:val="24"/>
+                <w:szCs w:val="24"/>
+              </w:rPr>
+              <w:t>reated the full-s</w:t>
+            </w:r>
+            <w:r>
+              <w:rPr>
+                <w:rFonts w:ascii="Garamond" w:hAnsi="Garamond" w:cs="Arial"/>
+                <w:sz w:val="24"/>
+                <w:szCs w:val="24"/>
+              </w:rPr>
+              <w:t xml:space="preserve">tack solution for this feature using PHP, SQL, HTML, </w:t>
+            </w:r>
+            <w:r>
+              <w:rPr>
+                <w:rFonts w:ascii="Garamond" w:hAnsi="Garamond" w:cs="Arial"/>
+                <w:sz w:val="24"/>
+                <w:szCs w:val="24"/>
+              </w:rPr>
+              <w:t>JS</w:t>
+            </w:r>
+            <w:r>
+              <w:rPr>
+                <w:rFonts w:ascii="Garamond" w:hAnsi="Garamond" w:cs="Arial"/>
+                <w:sz w:val="24"/>
+                <w:szCs w:val="24"/>
+              </w:rPr>
+              <w:t xml:space="preserve"> (</w:t>
+            </w:r>
+            <w:r>
+              <w:rPr>
+                <w:rFonts w:ascii="Garamond" w:hAnsi="Garamond" w:cs="Arial"/>
+                <w:sz w:val="24"/>
+                <w:szCs w:val="24"/>
+              </w:rPr>
+              <w:t xml:space="preserve">with </w:t>
+            </w:r>
+            <w:r>
+              <w:rPr>
+                <w:rFonts w:ascii="Garamond" w:hAnsi="Garamond" w:cs="Arial"/>
+                <w:sz w:val="24"/>
+                <w:szCs w:val="24"/>
+              </w:rPr>
+              <w:t>jQuery)</w:t>
+            </w:r>
+            <w:r>
+              <w:rPr>
+                <w:rFonts w:ascii="Garamond" w:hAnsi="Garamond" w:cs="Arial"/>
+                <w:sz w:val="24"/>
+                <w:szCs w:val="24"/>
+              </w:rPr>
+              <w:t>, and CSS.</w:t>
             </w:r>
           </w:p>
           <w:p>
@@ -1105,7 +1059,7 @@
         </w:tc>
         <w:tc>
           <w:tcPr>
-            <w:tcW w:w="1080" w:type="dxa"/>
+            <w:tcW w:w="1193" w:type="dxa"/>
             <w:tcBorders>
               <w:top w:val="single" w:sz="4" w:space="0" w:color="auto"/>
             </w:tcBorders>
@@ -1150,7 +1104,7 @@
         </w:tc>
         <w:tc>
           <w:tcPr>
-            <w:tcW w:w="8950" w:type="dxa"/>
+            <w:tcW w:w="8837" w:type="dxa"/>
             <w:vMerge/>
           </w:tcPr>
           <w:p>
@@ -1168,7 +1122,7 @@
         </w:tc>
         <w:tc>
           <w:tcPr>
-            <w:tcW w:w="1080" w:type="dxa"/>
+            <w:tcW w:w="1193" w:type="dxa"/>
           </w:tcPr>
           <w:p>
             <w:pPr>
@@ -1183,14 +1137,14 @@
                 <w:rFonts w:ascii="Garamond" w:hAnsi="Garamond" w:cs="Arial"/>
                 <w:sz w:val="24"/>
               </w:rPr>
-              <w:t>Summer 2017</w:t>
+              <w:t>May 2017-Dec 2017</w:t>
             </w:r>
           </w:p>
         </w:tc>
       </w:tr>
       <w:tr>
         <w:trPr>
-          <w:trHeight w:val="1598"/>
+          <w:trHeight w:val="1035"/>
           <w:jc w:val="center"/>
         </w:trPr>
         <w:tc>
@@ -1210,7 +1164,7 @@
         </w:tc>
         <w:tc>
           <w:tcPr>
-            <w:tcW w:w="8950" w:type="dxa"/>
+            <w:tcW w:w="8837" w:type="dxa"/>
             <w:vMerge/>
           </w:tcPr>
           <w:p>
@@ -1228,7 +1182,7 @@
         </w:tc>
         <w:tc>
           <w:tcPr>
-            <w:tcW w:w="1080" w:type="dxa"/>
+            <w:tcW w:w="1193" w:type="dxa"/>
           </w:tcPr>
           <w:p>
             <w:pPr>
@@ -1273,7 +1227,7 @@
         </w:tc>
         <w:tc>
           <w:tcPr>
-            <w:tcW w:w="8950" w:type="dxa"/>
+            <w:tcW w:w="8837" w:type="dxa"/>
             <w:vMerge/>
             <w:tcBorders>
               <w:bottom w:val="single" w:sz="4" w:space="0" w:color="auto"/>
@@ -1294,7 +1248,7 @@
         </w:tc>
         <w:tc>
           <w:tcPr>
-            <w:tcW w:w="1080" w:type="dxa"/>
+            <w:tcW w:w="1193" w:type="dxa"/>
             <w:tcBorders>
               <w:bottom w:val="single" w:sz="4" w:space="0" w:color="auto"/>
             </w:tcBorders>
@@ -1318,7 +1272,7 @@
       </w:tr>
       <w:tr>
         <w:trPr>
-          <w:trHeight w:val="1555"/>
+          <w:trHeight w:val="908"/>
           <w:jc w:val="center"/>
         </w:trPr>
         <w:tc>
@@ -1350,7 +1304,7 @@
         </w:tc>
         <w:tc>
           <w:tcPr>
-            <w:tcW w:w="8950" w:type="dxa"/>
+            <w:tcW w:w="8837" w:type="dxa"/>
             <w:vMerge w:val="restart"/>
             <w:tcBorders>
               <w:top w:val="single" w:sz="4" w:space="0" w:color="auto"/>
@@ -1362,6 +1316,7 @@
               <w:ind w:left="360" w:hanging="360"/>
               <w:rPr>
                 <w:rFonts w:ascii="Garamond" w:hAnsi="Garamond" w:cs="Arial"/>
+                <w:b/>
                 <w:sz w:val="24"/>
                 <w:szCs w:val="24"/>
               </w:rPr>
@@ -1369,18 +1324,195 @@
             <w:r>
               <w:rPr>
                 <w:rFonts w:ascii="Garamond" w:hAnsi="Garamond" w:cs="Arial"/>
+                <w:b/>
+                <w:sz w:val="24"/>
+                <w:szCs w:val="24"/>
+              </w:rPr>
+              <w:t xml:space="preserve">spearopedia.com </w:t>
+            </w:r>
+            <w:r>
+              <w:rPr>
+                <w:rFonts w:ascii="Garamond" w:hAnsi="Garamond" w:cs="Arial"/>
+                <w:i/>
+                <w:sz w:val="24"/>
+                <w:szCs w:val="24"/>
+              </w:rPr>
+              <w:t xml:space="preserve">– </w:t>
+            </w:r>
+            <w:r>
+              <w:rPr>
+                <w:rFonts w:ascii="Garamond" w:hAnsi="Garamond" w:cs="Arial"/>
+                <w:i/>
+                <w:sz w:val="24"/>
+                <w:szCs w:val="24"/>
+              </w:rPr>
+              <w:t>Personal</w:t>
+            </w:r>
+            <w:r>
+              <w:rPr>
+                <w:rFonts w:ascii="Garamond" w:hAnsi="Garamond" w:cs="Arial"/>
+                <w:i/>
+                <w:sz w:val="24"/>
+                <w:szCs w:val="24"/>
+              </w:rPr>
+              <w:t xml:space="preserve"> Project</w:t>
+            </w:r>
+            <w:r>
+              <w:rPr>
+                <w:rFonts w:ascii="Garamond" w:hAnsi="Garamond" w:cs="Arial"/>
+                <w:i/>
+                <w:sz w:val="24"/>
+                <w:szCs w:val="24"/>
+              </w:rPr>
+              <w:br/>
+            </w:r>
+            <w:r>
+              <w:rPr>
+                <w:rFonts w:ascii="Garamond" w:hAnsi="Garamond" w:cs="Arial"/>
+                <w:sz w:val="24"/>
+                <w:szCs w:val="24"/>
+              </w:rPr>
+              <w:t>Created a website to help people browse and compare spear-fishing equipment.</w:t>
+            </w:r>
+            <w:r>
+              <w:rPr>
+                <w:rFonts w:ascii="Garamond" w:hAnsi="Garamond" w:cs="Arial"/>
+                <w:sz w:val="24"/>
+                <w:szCs w:val="24"/>
+              </w:rPr>
+              <w:br/>
+              <w:t xml:space="preserve">Hosted the site on AWS using Python, Flask and a </w:t>
+            </w:r>
+            <w:r>
+              <w:rPr>
+                <w:rFonts w:ascii="Garamond" w:hAnsi="Garamond" w:cs="Arial"/>
+                <w:sz w:val="24"/>
+                <w:szCs w:val="24"/>
+              </w:rPr>
+              <w:t>PostgreSQL</w:t>
+            </w:r>
+            <w:r>
+              <w:rPr>
+                <w:rFonts w:ascii="Garamond" w:hAnsi="Garamond" w:cs="Arial"/>
+                <w:sz w:val="24"/>
+                <w:szCs w:val="24"/>
+              </w:rPr>
+              <w:t xml:space="preserve"> database.</w:t>
+            </w:r>
+            <w:r>
+              <w:rPr>
+                <w:rFonts w:ascii="Garamond" w:hAnsi="Garamond" w:cs="Arial"/>
+                <w:sz w:val="24"/>
+                <w:szCs w:val="24"/>
+              </w:rPr>
+              <w:t xml:space="preserve">  Implemented user accounts, </w:t>
+            </w:r>
+            <w:r>
+              <w:rPr>
+                <w:rFonts w:ascii="Garamond" w:hAnsi="Garamond" w:cs="Arial"/>
+                <w:sz w:val="24"/>
+                <w:szCs w:val="24"/>
+              </w:rPr>
+              <w:t>a</w:t>
+            </w:r>
+            <w:r>
+              <w:rPr>
+                <w:rFonts w:ascii="Garamond" w:hAnsi="Garamond" w:cs="Arial"/>
+                <w:sz w:val="24"/>
+                <w:szCs w:val="24"/>
+              </w:rPr>
+              <w:t>n</w:t>
+            </w:r>
+            <w:r>
+              <w:rPr>
+                <w:rFonts w:ascii="Garamond" w:hAnsi="Garamond" w:cs="Arial"/>
+                <w:sz w:val="24"/>
+                <w:szCs w:val="24"/>
+              </w:rPr>
+              <w:t xml:space="preserve"> admin </w:t>
+            </w:r>
+            <w:r>
+              <w:rPr>
+                <w:rFonts w:ascii="Garamond" w:hAnsi="Garamond" w:cs="Arial"/>
+                <w:sz w:val="24"/>
+                <w:szCs w:val="24"/>
+              </w:rPr>
+              <w:t>page f</w:t>
+            </w:r>
+            <w:r>
+              <w:rPr>
+                <w:rFonts w:ascii="Garamond" w:hAnsi="Garamond" w:cs="Arial"/>
+                <w:sz w:val="24"/>
+                <w:szCs w:val="24"/>
+              </w:rPr>
+              <w:t>o</w:t>
+            </w:r>
+            <w:r>
+              <w:rPr>
+                <w:rFonts w:ascii="Garamond" w:hAnsi="Garamond" w:cs="Arial"/>
+                <w:sz w:val="24"/>
+                <w:szCs w:val="24"/>
+              </w:rPr>
+              <w:t>r</w:t>
+            </w:r>
+            <w:r>
+              <w:rPr>
+                <w:rFonts w:ascii="Garamond" w:hAnsi="Garamond" w:cs="Arial"/>
+                <w:sz w:val="24"/>
+                <w:szCs w:val="24"/>
+              </w:rPr>
+              <w:t xml:space="preserve"> </w:t>
+            </w:r>
+            <w:r>
+              <w:rPr>
+                <w:rFonts w:ascii="Garamond" w:hAnsi="Garamond" w:cs="Arial"/>
+                <w:sz w:val="24"/>
+                <w:szCs w:val="24"/>
+              </w:rPr>
+              <w:t>add</w:t>
+            </w:r>
+            <w:r>
+              <w:rPr>
+                <w:rFonts w:ascii="Garamond" w:hAnsi="Garamond" w:cs="Arial"/>
+                <w:sz w:val="24"/>
+                <w:szCs w:val="24"/>
+              </w:rPr>
+              <w:t>ing</w:t>
+            </w:r>
+            <w:r>
+              <w:rPr>
+                <w:rFonts w:ascii="Garamond" w:hAnsi="Garamond" w:cs="Arial"/>
+                <w:sz w:val="24"/>
+                <w:szCs w:val="24"/>
+              </w:rPr>
+              <w:t xml:space="preserve"> new products to the database, and unit tests.</w:t>
+            </w:r>
+          </w:p>
+          <w:p>
+            <w:pPr>
+              <w:spacing w:before="60" w:after="60"/>
+              <w:ind w:left="360" w:hanging="360"/>
+              <w:rPr>
+                <w:rFonts w:ascii="Garamond" w:hAnsi="Garamond" w:cs="Arial"/>
+                <w:sz w:val="24"/>
+                <w:szCs w:val="24"/>
+              </w:rPr>
+            </w:pPr>
+            <w:r>
+              <w:rPr>
+                <w:rFonts w:ascii="Garamond" w:hAnsi="Garamond" w:cs="Arial"/>
                 <w:noProof/>
                 <w:sz w:val="24"/>
                 <w:szCs w:val="24"/>
               </w:rPr>
               <w:drawing>
-                <wp:anchor distT="0" distB="0" distL="114300" distR="114300" simplePos="0" relativeHeight="251663360" behindDoc="0" locked="0" layoutInCell="1" allowOverlap="1" wp14:anchorId="2D450E6A" wp14:editId="4D46C349">
+                <wp:anchor distT="0" distB="0" distL="114300" distR="114300" simplePos="0" relativeHeight="251670528" behindDoc="0" locked="0" layoutInCell="1" allowOverlap="1" wp14:anchorId="1B19BEEF" wp14:editId="45BEA546">
                   <wp:simplePos x="0" y="0"/>
                   <wp:positionH relativeFrom="column">
-                    <wp:posOffset>1824355</wp:posOffset>
+                    <wp:posOffset>1849120</wp:posOffset>
                   </wp:positionH>
                   <wp:positionV relativeFrom="paragraph">
-                    <wp:posOffset>49635</wp:posOffset>
+                    <wp:posOffset>5451</wp:posOffset>
                   </wp:positionV>
                   <wp:extent cx="151130" cy="146050"/>
                   <wp:effectExtent l="0" t="0" r="1270" b="6350"/>
@@ -1457,7 +1589,7 @@
                 <w:sz w:val="24"/>
                 <w:szCs w:val="24"/>
               </w:rPr>
-              <w:t>Group</w:t>
+              <w:t>Course</w:t>
             </w:r>
             <w:r>
               <w:rPr>
@@ -1483,71 +1615,7 @@
                 <w:sz w:val="24"/>
                 <w:szCs w:val="24"/>
               </w:rPr>
-              <w:t xml:space="preserve">Created a website for </w:t>
-            </w:r>
-            <w:r>
-              <w:rPr>
-                <w:rFonts w:ascii="Garamond" w:hAnsi="Garamond" w:cs="Arial"/>
-                <w:sz w:val="24"/>
-                <w:szCs w:val="24"/>
-              </w:rPr>
-              <w:t>users to discover</w:t>
-            </w:r>
-            <w:r>
-              <w:rPr>
-                <w:rFonts w:ascii="Garamond" w:hAnsi="Garamond" w:cs="Arial"/>
-                <w:sz w:val="24"/>
-                <w:szCs w:val="24"/>
-              </w:rPr>
-              <w:t xml:space="preserve"> </w:t>
-            </w:r>
-            <w:r>
-              <w:rPr>
-                <w:rFonts w:ascii="Garamond" w:hAnsi="Garamond" w:cs="Arial"/>
-                <w:sz w:val="24"/>
-                <w:szCs w:val="24"/>
-              </w:rPr>
-              <w:t xml:space="preserve">the </w:t>
-            </w:r>
-            <w:r>
-              <w:rPr>
-                <w:rFonts w:ascii="Garamond" w:hAnsi="Garamond" w:cs="Arial"/>
-                <w:sz w:val="24"/>
-                <w:szCs w:val="24"/>
-              </w:rPr>
-              <w:t>optimal</w:t>
-            </w:r>
-            <w:r>
-              <w:rPr>
-                <w:rFonts w:ascii="Garamond" w:hAnsi="Garamond" w:cs="Arial"/>
-                <w:sz w:val="24"/>
-                <w:szCs w:val="24"/>
-              </w:rPr>
-              <w:t xml:space="preserve"> </w:t>
-            </w:r>
-            <w:r>
-              <w:rPr>
-                <w:rFonts w:ascii="Garamond" w:hAnsi="Garamond" w:cs="Arial"/>
-                <w:sz w:val="24"/>
-                <w:szCs w:val="24"/>
-              </w:rPr>
-              <w:t>places to</w:t>
-            </w:r>
-            <w:r>
-              <w:rPr>
-                <w:rFonts w:ascii="Garamond" w:hAnsi="Garamond" w:cs="Arial"/>
-                <w:sz w:val="24"/>
-                <w:szCs w:val="24"/>
-              </w:rPr>
-              <w:t xml:space="preserve"> live</w:t>
-            </w:r>
-            <w:r>
-              <w:rPr>
-                <w:rFonts w:ascii="Garamond" w:hAnsi="Garamond" w:cs="Arial"/>
-                <w:sz w:val="24"/>
-                <w:szCs w:val="24"/>
-              </w:rPr>
-              <w:t xml:space="preserve"> based off search criteria.</w:t>
+              <w:t>Created a website for users to discover the optimal places to live based off search criteria.</w:t>
             </w:r>
             <w:r>
               <w:rPr>
@@ -1556,206 +1624,31 @@
                 <w:szCs w:val="24"/>
               </w:rPr>
               <w:br/>
-            </w:r>
-            <w:r>
-              <w:rPr>
-                <w:rFonts w:ascii="Garamond" w:hAnsi="Garamond" w:cs="Arial"/>
-                <w:sz w:val="24"/>
-                <w:szCs w:val="24"/>
-              </w:rPr>
-              <w:t>My team</w:t>
-            </w:r>
-            <w:r>
-              <w:rPr>
-                <w:rFonts w:ascii="Garamond" w:hAnsi="Garamond" w:cs="Arial"/>
-                <w:sz w:val="24"/>
-                <w:szCs w:val="24"/>
-              </w:rPr>
-              <w:t xml:space="preserve"> identified </w:t>
-            </w:r>
-            <w:r>
-              <w:rPr>
-                <w:rFonts w:ascii="Garamond" w:hAnsi="Garamond" w:cs="Arial"/>
-                <w:sz w:val="24"/>
-                <w:szCs w:val="24"/>
-              </w:rPr>
-              <w:t>several</w:t>
-            </w:r>
-            <w:r>
-              <w:rPr>
-                <w:rFonts w:ascii="Garamond" w:hAnsi="Garamond" w:cs="Arial"/>
-                <w:sz w:val="24"/>
-                <w:szCs w:val="24"/>
-              </w:rPr>
-              <w:t xml:space="preserve"> data sources to use, </w:t>
-            </w:r>
-            <w:r>
-              <w:rPr>
-                <w:rFonts w:ascii="Garamond" w:hAnsi="Garamond" w:cs="Arial"/>
-                <w:sz w:val="24"/>
-                <w:szCs w:val="24"/>
-              </w:rPr>
-              <w:t xml:space="preserve">and I </w:t>
-            </w:r>
-            <w:r>
-              <w:rPr>
-                <w:rFonts w:ascii="Garamond" w:hAnsi="Garamond" w:cs="Arial"/>
-                <w:sz w:val="24"/>
-                <w:szCs w:val="24"/>
-              </w:rPr>
-              <w:t>designed an SQL schema</w:t>
-            </w:r>
-            <w:r>
-              <w:rPr>
-                <w:rFonts w:ascii="Garamond" w:hAnsi="Garamond" w:cs="Arial"/>
-                <w:sz w:val="24"/>
-                <w:szCs w:val="24"/>
-              </w:rPr>
-              <w:t xml:space="preserve"> </w:t>
-            </w:r>
-            <w:r>
-              <w:rPr>
-                <w:rFonts w:ascii="Garamond" w:hAnsi="Garamond" w:cs="Arial"/>
-                <w:sz w:val="24"/>
-                <w:szCs w:val="24"/>
-              </w:rPr>
-              <w:t>and created scripts to ingest the data from the sources</w:t>
-            </w:r>
-            <w:r>
-              <w:rPr>
-                <w:rFonts w:ascii="Garamond" w:hAnsi="Garamond" w:cs="Arial"/>
-                <w:sz w:val="24"/>
-                <w:szCs w:val="24"/>
-              </w:rPr>
-              <w:t xml:space="preserve"> </w:t>
-            </w:r>
-            <w:r>
-              <w:rPr>
-                <w:rFonts w:ascii="Garamond" w:hAnsi="Garamond" w:cs="Arial"/>
-                <w:sz w:val="24"/>
-                <w:szCs w:val="24"/>
-              </w:rPr>
-              <w:t xml:space="preserve">into the database </w:t>
-            </w:r>
-            <w:r>
-              <w:rPr>
-                <w:rFonts w:ascii="Garamond" w:hAnsi="Garamond" w:cs="Arial"/>
-                <w:sz w:val="24"/>
-                <w:szCs w:val="24"/>
-              </w:rPr>
-              <w:t>(</w:t>
-            </w:r>
-            <w:r>
-              <w:rPr>
-                <w:rFonts w:ascii="Garamond" w:hAnsi="Garamond" w:cs="Arial"/>
-                <w:sz w:val="24"/>
-                <w:szCs w:val="24"/>
-              </w:rPr>
-              <w:t>queried</w:t>
-            </w:r>
-            <w:r>
-              <w:rPr>
-                <w:rFonts w:ascii="Garamond" w:hAnsi="Garamond" w:cs="Arial"/>
-                <w:sz w:val="24"/>
-                <w:szCs w:val="24"/>
-              </w:rPr>
-              <w:t xml:space="preserve"> a web API for data about every county in the </w:t>
-            </w:r>
-            <w:r>
-              <w:rPr>
-                <w:rFonts w:ascii="Garamond" w:hAnsi="Garamond" w:cs="Arial"/>
-                <w:sz w:val="24"/>
-                <w:szCs w:val="24"/>
-              </w:rPr>
-              <w:t xml:space="preserve">U.S. and merged the data with </w:t>
-            </w:r>
-            <w:r>
-              <w:rPr>
-                <w:rFonts w:ascii="Garamond" w:hAnsi="Garamond" w:cs="Arial"/>
-                <w:sz w:val="24"/>
-                <w:szCs w:val="24"/>
-              </w:rPr>
-              <w:t xml:space="preserve">ingested </w:t>
-            </w:r>
-            <w:r>
-              <w:rPr>
-                <w:rFonts w:ascii="Garamond" w:hAnsi="Garamond" w:cs="Arial"/>
-                <w:sz w:val="24"/>
-                <w:szCs w:val="24"/>
-              </w:rPr>
-              <w:t>.csv</w:t>
-            </w:r>
-            <w:r>
-              <w:rPr>
-                <w:rFonts w:ascii="Garamond" w:hAnsi="Garamond" w:cs="Arial"/>
-                <w:sz w:val="24"/>
-                <w:szCs w:val="24"/>
-              </w:rPr>
-              <w:t xml:space="preserve"> files</w:t>
-            </w:r>
-            <w:r>
-              <w:rPr>
-                <w:rFonts w:ascii="Garamond" w:hAnsi="Garamond" w:cs="Arial"/>
-                <w:sz w:val="24"/>
-                <w:szCs w:val="24"/>
-              </w:rPr>
-              <w:t>).</w:t>
-            </w:r>
-            <w:r>
-              <w:rPr>
-                <w:rFonts w:ascii="Garamond" w:hAnsi="Garamond" w:cs="Arial"/>
-                <w:sz w:val="24"/>
-                <w:szCs w:val="24"/>
-              </w:rPr>
-              <w:t xml:space="preserve">  A</w:t>
-            </w:r>
-            <w:r>
-              <w:rPr>
-                <w:rFonts w:ascii="Garamond" w:hAnsi="Garamond" w:cs="Arial"/>
-                <w:sz w:val="24"/>
-                <w:szCs w:val="24"/>
-              </w:rPr>
-              <w:t xml:space="preserve">lso created a web API endpoint enabling </w:t>
-            </w:r>
-            <w:r>
-              <w:rPr>
-                <w:rFonts w:ascii="Garamond" w:hAnsi="Garamond" w:cs="Arial"/>
-                <w:sz w:val="24"/>
-                <w:szCs w:val="24"/>
-              </w:rPr>
-              <w:t xml:space="preserve">the </w:t>
-            </w:r>
-            <w:r>
-              <w:rPr>
-                <w:rFonts w:ascii="Garamond" w:hAnsi="Garamond" w:cs="Arial"/>
-                <w:sz w:val="24"/>
-                <w:szCs w:val="24"/>
-              </w:rPr>
-              <w:t xml:space="preserve">final </w:t>
-            </w:r>
-            <w:r>
-              <w:rPr>
-                <w:rFonts w:ascii="Garamond" w:hAnsi="Garamond" w:cs="Arial"/>
-                <w:sz w:val="24"/>
-                <w:szCs w:val="24"/>
-              </w:rPr>
-              <w:t>database</w:t>
-            </w:r>
-            <w:r>
-              <w:rPr>
-                <w:rFonts w:ascii="Garamond" w:hAnsi="Garamond" w:cs="Arial"/>
-                <w:sz w:val="24"/>
-                <w:szCs w:val="24"/>
-              </w:rPr>
-              <w:t xml:space="preserve"> to be searched</w:t>
-            </w:r>
-            <w:r>
-              <w:rPr>
-                <w:rFonts w:ascii="Garamond" w:hAnsi="Garamond" w:cs="Arial"/>
-                <w:sz w:val="24"/>
-                <w:szCs w:val="24"/>
-              </w:rPr>
-              <w:t xml:space="preserve"> and hosted the site on AWS.</w:t>
+              <w:t xml:space="preserve">Identified several data sources to use, designed an SQL schema, and created scripts to ingest the data into the database (queried a web API for data about every county in the U.S. and merged the data with ingested .csv files).  Hosted the site </w:t>
+            </w:r>
+            <w:r>
+              <w:rPr>
+                <w:rFonts w:ascii="Garamond" w:hAnsi="Garamond" w:cs="Arial"/>
+                <w:sz w:val="24"/>
+                <w:szCs w:val="24"/>
+              </w:rPr>
+              <w:t>with Apache on</w:t>
+            </w:r>
+            <w:r>
+              <w:rPr>
+                <w:rFonts w:ascii="Garamond" w:hAnsi="Garamond" w:cs="Arial"/>
+                <w:sz w:val="24"/>
+                <w:szCs w:val="24"/>
+              </w:rPr>
+              <w:t xml:space="preserve"> AWS</w:t>
+            </w:r>
+            <w:r>
+              <w:rPr>
+                <w:rFonts w:ascii="Garamond" w:hAnsi="Garamond" w:cs="Arial"/>
+                <w:sz w:val="24"/>
+                <w:szCs w:val="24"/>
+              </w:rPr>
+              <w:t>.</w:t>
             </w:r>
           </w:p>
           <w:p>
@@ -1764,7 +1657,6 @@
               <w:ind w:left="360" w:hanging="360"/>
               <w:rPr>
                 <w:rFonts w:ascii="Garamond" w:hAnsi="Garamond" w:cs="Arial"/>
-                <w:b/>
                 <w:sz w:val="24"/>
                 <w:szCs w:val="24"/>
               </w:rPr>
@@ -1777,13 +1669,13 @@
                 <w:szCs w:val="24"/>
               </w:rPr>
               <w:drawing>
-                <wp:anchor distT="0" distB="0" distL="114300" distR="114300" simplePos="0" relativeHeight="251665408" behindDoc="0" locked="0" layoutInCell="1" allowOverlap="1" wp14:anchorId="2EBEAC00" wp14:editId="63D945BA">
+                <wp:anchor distT="0" distB="0" distL="114300" distR="114300" simplePos="0" relativeHeight="251671552" behindDoc="0" locked="0" layoutInCell="1" allowOverlap="1" wp14:anchorId="3DD74F16" wp14:editId="0801E4F9">
                   <wp:simplePos x="0" y="0"/>
                   <wp:positionH relativeFrom="column">
                     <wp:posOffset>1654810</wp:posOffset>
                   </wp:positionH>
                   <wp:positionV relativeFrom="paragraph">
-                    <wp:posOffset>14710</wp:posOffset>
+                    <wp:posOffset>-2911</wp:posOffset>
                   </wp:positionV>
                   <wp:extent cx="151130" cy="146050"/>
                   <wp:effectExtent l="0" t="0" r="1270" b="6350"/>
@@ -1877,47 +1769,7 @@
                 <w:sz w:val="24"/>
                 <w:szCs w:val="24"/>
               </w:rPr>
-              <w:t>Designed</w:t>
-            </w:r>
-            <w:r>
-              <w:rPr>
-                <w:rFonts w:ascii="Garamond" w:hAnsi="Garamond" w:cs="Arial"/>
-                <w:sz w:val="24"/>
-                <w:szCs w:val="24"/>
-              </w:rPr>
-              <w:t xml:space="preserve"> a ray tracer in C++ capable o</w:t>
-            </w:r>
-            <w:r>
-              <w:rPr>
-                <w:rFonts w:ascii="Garamond" w:hAnsi="Garamond" w:cs="Arial"/>
-                <w:sz w:val="24"/>
-                <w:szCs w:val="24"/>
-              </w:rPr>
-              <w:t>f rendering images</w:t>
-            </w:r>
-            <w:r>
-              <w:rPr>
-                <w:rFonts w:ascii="Garamond" w:hAnsi="Garamond" w:cs="Arial"/>
-                <w:sz w:val="24"/>
-                <w:szCs w:val="24"/>
-              </w:rPr>
-              <w:t xml:space="preserve"> and videos</w:t>
-            </w:r>
-            <w:r>
-              <w:rPr>
-                <w:rFonts w:ascii="Garamond" w:hAnsi="Garamond" w:cs="Arial"/>
-                <w:sz w:val="24"/>
-                <w:szCs w:val="24"/>
-              </w:rPr>
-              <w:t xml:space="preserve"> of 3D scenes with shading, shadows, and reflections.</w:t>
-            </w:r>
-            <w:r>
-              <w:rPr>
-                <w:rFonts w:ascii="Garamond" w:hAnsi="Garamond" w:cs="Arial"/>
-                <w:sz w:val="24"/>
-                <w:szCs w:val="24"/>
-              </w:rPr>
-              <w:t xml:space="preserve">  Also implemented a rasterizer and mesh smoother.</w:t>
+              <w:t>Designed a ray tracer in C++ capable of rendering images and videos of 3D scenes with shading, shadows, and reflections.  Also implemented a rasterizer and mesh smoother.</w:t>
             </w:r>
           </w:p>
           <w:p>
@@ -1933,20 +1785,68 @@
             <w:r>
               <w:rPr>
                 <w:rFonts w:ascii="Garamond" w:hAnsi="Garamond" w:cs="Arial"/>
+                <w:noProof/>
+                <w:sz w:val="24"/>
+                <w:szCs w:val="24"/>
+              </w:rPr>
+              <w:drawing>
+                <wp:anchor distT="0" distB="0" distL="114300" distR="114300" simplePos="0" relativeHeight="251673600" behindDoc="0" locked="0" layoutInCell="1" allowOverlap="1" wp14:anchorId="4BB9E019" wp14:editId="34D70F67">
+                  <wp:simplePos x="0" y="0"/>
+                  <wp:positionH relativeFrom="column">
+                    <wp:posOffset>1953524</wp:posOffset>
+                  </wp:positionH>
+                  <wp:positionV relativeFrom="paragraph">
+                    <wp:posOffset>2540</wp:posOffset>
+                  </wp:positionV>
+                  <wp:extent cx="151130" cy="146050"/>
+                  <wp:effectExtent l="0" t="0" r="1270" b="6350"/>
+                  <wp:wrapNone/>
+                  <wp:docPr id="3" name="Picture 3"/>
+                  <wp:cNvGraphicFramePr>
+                    <a:graphicFrameLocks xmlns:a="http://schemas.openxmlformats.org/drawingml/2006/main" noChangeAspect="1"/>
+                  </wp:cNvGraphicFramePr>
+                  <a:graphic xmlns:a="http://schemas.openxmlformats.org/drawingml/2006/main">
+                    <a:graphicData uri="http://schemas.openxmlformats.org/drawingml/2006/picture">
+                      <pic:pic xmlns:pic="http://schemas.openxmlformats.org/drawingml/2006/picture">
+                        <pic:nvPicPr>
+                          <pic:cNvPr id="0" name=""/>
+                          <pic:cNvPicPr/>
+                        </pic:nvPicPr>
+                        <pic:blipFill>
+                          <a:blip r:embed="rId7"/>
+                          <a:stretch>
+                            <a:fillRect/>
+                          </a:stretch>
+                        </pic:blipFill>
+                        <pic:spPr>
+                          <a:xfrm>
+                            <a:off x="0" y="0"/>
+                            <a:ext cx="151130" cy="146050"/>
+                          </a:xfrm>
+                          <a:prstGeom prst="rect">
+                            <a:avLst/>
+                          </a:prstGeom>
+                        </pic:spPr>
+                      </pic:pic>
+                    </a:graphicData>
+                  </a:graphic>
+                  <wp14:sizeRelH relativeFrom="margin">
+                    <wp14:pctWidth>0</wp14:pctWidth>
+                  </wp14:sizeRelH>
+                  <wp14:sizeRelV relativeFrom="margin">
+                    <wp14:pctHeight>0</wp14:pctHeight>
+                  </wp14:sizeRelV>
+                </wp:anchor>
+              </w:drawing>
+            </w:r>
+            <w:r>
+              <w:rPr>
+                <w:rFonts w:ascii="Garamond" w:hAnsi="Garamond" w:cs="Arial"/>
                 <w:b/>
                 <w:sz w:val="24"/>
                 <w:szCs w:val="24"/>
               </w:rPr>
-              <w:t>spearopedia.com</w:t>
-            </w:r>
-            <w:r>
-              <w:rPr>
-                <w:rFonts w:ascii="Garamond" w:hAnsi="Garamond" w:cs="Arial"/>
-                <w:b/>
-                <w:sz w:val="24"/>
-                <w:szCs w:val="24"/>
-              </w:rPr>
-              <w:t xml:space="preserve"> </w:t>
+              <w:t xml:space="preserve">A.I. Algorithms </w:t>
             </w:r>
             <w:r>
               <w:rPr>
@@ -1964,7 +1864,7 @@
                 <w:sz w:val="24"/>
                 <w:szCs w:val="24"/>
               </w:rPr>
-              <w:t>Personal</w:t>
+              <w:t>Course</w:t>
             </w:r>
             <w:r>
               <w:rPr>
@@ -1990,127 +1890,53 @@
                 <w:sz w:val="24"/>
                 <w:szCs w:val="24"/>
               </w:rPr>
-              <w:t>Created</w:t>
-            </w:r>
-            <w:r>
-              <w:rPr>
-                <w:rFonts w:ascii="Garamond" w:hAnsi="Garamond" w:cs="Arial"/>
-                <w:sz w:val="24"/>
-                <w:szCs w:val="24"/>
-              </w:rPr>
-              <w:t xml:space="preserve"> a website to help people </w:t>
-            </w:r>
-            <w:r>
-              <w:rPr>
-                <w:rFonts w:ascii="Garamond" w:hAnsi="Garamond" w:cs="Arial"/>
-                <w:sz w:val="24"/>
-                <w:szCs w:val="24"/>
-              </w:rPr>
-              <w:t>browse</w:t>
-            </w:r>
-            <w:r>
-              <w:rPr>
-                <w:rFonts w:ascii="Garamond" w:hAnsi="Garamond" w:cs="Arial"/>
-                <w:sz w:val="24"/>
-                <w:szCs w:val="24"/>
-              </w:rPr>
-              <w:t xml:space="preserve"> and compare spear-fishing equipment.</w:t>
-            </w:r>
-            <w:r>
-              <w:rPr>
-                <w:rFonts w:ascii="Garamond" w:hAnsi="Garamond" w:cs="Arial"/>
-                <w:sz w:val="24"/>
-                <w:szCs w:val="24"/>
-              </w:rPr>
-              <w:br/>
-            </w:r>
-            <w:r>
-              <w:rPr>
-                <w:rFonts w:ascii="Garamond" w:hAnsi="Garamond" w:cs="Arial"/>
-                <w:sz w:val="24"/>
-                <w:szCs w:val="24"/>
-              </w:rPr>
-              <w:t xml:space="preserve">Hosted the site on AWS </w:t>
-            </w:r>
-            <w:r>
-              <w:rPr>
-                <w:rFonts w:ascii="Garamond" w:hAnsi="Garamond" w:cs="Arial"/>
-                <w:sz w:val="24"/>
-                <w:szCs w:val="24"/>
-              </w:rPr>
-              <w:t>using</w:t>
-            </w:r>
-            <w:r>
-              <w:rPr>
-                <w:rFonts w:ascii="Garamond" w:hAnsi="Garamond" w:cs="Arial"/>
-                <w:sz w:val="24"/>
-                <w:szCs w:val="24"/>
-              </w:rPr>
-              <w:t xml:space="preserve"> Python,</w:t>
-            </w:r>
-            <w:r>
-              <w:rPr>
-                <w:rFonts w:ascii="Garamond" w:hAnsi="Garamond" w:cs="Arial"/>
-                <w:sz w:val="24"/>
-                <w:szCs w:val="24"/>
-              </w:rPr>
-              <w:t xml:space="preserve"> Flask and an SQL database.</w:t>
-            </w:r>
-            <w:r>
-              <w:rPr>
-                <w:rFonts w:ascii="Garamond" w:hAnsi="Garamond" w:cs="Arial"/>
-                <w:sz w:val="24"/>
-                <w:szCs w:val="24"/>
-              </w:rPr>
-              <w:t xml:space="preserve">  Implemented user accounts and a login for an admin to access a UI for adding new products to the database.</w:t>
-            </w:r>
-            <w:r>
-              <w:rPr>
-                <w:rFonts w:ascii="Garamond" w:hAnsi="Garamond" w:cs="Arial"/>
-                <w:sz w:val="24"/>
-                <w:szCs w:val="24"/>
-              </w:rPr>
-              <w:t xml:space="preserve">  Also created unit tests to test functionality </w:t>
-            </w:r>
-            <w:r>
-              <w:rPr>
-                <w:rFonts w:ascii="Garamond" w:hAnsi="Garamond" w:cs="Arial"/>
-                <w:sz w:val="24"/>
-                <w:szCs w:val="24"/>
-              </w:rPr>
-              <w:t>when</w:t>
-            </w:r>
-            <w:r>
-              <w:rPr>
-                <w:rFonts w:ascii="Garamond" w:hAnsi="Garamond" w:cs="Arial"/>
-                <w:sz w:val="24"/>
-                <w:szCs w:val="24"/>
-              </w:rPr>
-              <w:t xml:space="preserve"> changes </w:t>
-            </w:r>
-            <w:r>
-              <w:rPr>
-                <w:rFonts w:ascii="Garamond" w:hAnsi="Garamond" w:cs="Arial"/>
-                <w:sz w:val="24"/>
-                <w:szCs w:val="24"/>
-              </w:rPr>
-              <w:t>are</w:t>
-            </w:r>
-            <w:r>
-              <w:rPr>
-                <w:rFonts w:ascii="Garamond" w:hAnsi="Garamond" w:cs="Arial"/>
-                <w:sz w:val="24"/>
-                <w:szCs w:val="24"/>
-              </w:rPr>
-              <w:t xml:space="preserve"> made to the site.</w:t>
-            </w:r>
-            <w:bookmarkStart w:id="0" w:name="_GoBack"/>
-            <w:bookmarkEnd w:id="0"/>
+              <w:t xml:space="preserve">Implemented the Hill Climbing and Simulated Annealing </w:t>
+            </w:r>
+            <w:r>
+              <w:rPr>
+                <w:rFonts w:ascii="Garamond" w:hAnsi="Garamond" w:cs="Arial"/>
+                <w:sz w:val="24"/>
+                <w:szCs w:val="24"/>
+              </w:rPr>
+              <w:t xml:space="preserve">optimization </w:t>
+            </w:r>
+            <w:r>
+              <w:rPr>
+                <w:rFonts w:ascii="Garamond" w:hAnsi="Garamond" w:cs="Arial"/>
+                <w:sz w:val="24"/>
+                <w:szCs w:val="24"/>
+              </w:rPr>
+              <w:t xml:space="preserve">algorithms in Python to optimize employee shift schedules </w:t>
+            </w:r>
+            <w:r>
+              <w:rPr>
+                <w:rFonts w:ascii="Garamond" w:hAnsi="Garamond" w:cs="Arial"/>
+                <w:sz w:val="24"/>
+                <w:szCs w:val="24"/>
+              </w:rPr>
+              <w:t>with respect to</w:t>
+            </w:r>
+            <w:r>
+              <w:rPr>
+                <w:rFonts w:ascii="Garamond" w:hAnsi="Garamond" w:cs="Arial"/>
+                <w:sz w:val="24"/>
+                <w:szCs w:val="24"/>
+              </w:rPr>
+              <w:t xml:space="preserve"> a heuristic function</w:t>
+            </w:r>
+            <w:r>
+              <w:rPr>
+                <w:rFonts w:ascii="Garamond" w:hAnsi="Garamond" w:cs="Arial"/>
+                <w:sz w:val="24"/>
+                <w:szCs w:val="24"/>
+              </w:rPr>
+              <w:t>.</w:t>
+            </w:r>
           </w:p>
         </w:tc>
         <w:tc>
           <w:tcPr>
-            <w:tcW w:w="1080" w:type="dxa"/>
+            <w:tcW w:w="1193" w:type="dxa"/>
             <w:tcBorders>
               <w:top w:val="single" w:sz="4" w:space="0" w:color="auto"/>
             </w:tcBorders>
@@ -2128,14 +1954,14 @@
                 <w:rFonts w:ascii="Garamond" w:hAnsi="Garamond" w:cs="Arial"/>
                 <w:sz w:val="24"/>
               </w:rPr>
-              <w:t>2018</w:t>
+              <w:t>2017</w:t>
             </w:r>
           </w:p>
         </w:tc>
       </w:tr>
       <w:tr>
         <w:trPr>
-          <w:trHeight w:val="749"/>
+          <w:trHeight w:val="1386"/>
           <w:jc w:val="center"/>
         </w:trPr>
         <w:tc>
@@ -2156,7 +1982,7 @@
         </w:tc>
         <w:tc>
           <w:tcPr>
-            <w:tcW w:w="8950" w:type="dxa"/>
+            <w:tcW w:w="8837" w:type="dxa"/>
             <w:vMerge/>
           </w:tcPr>
           <w:p>
@@ -2174,7 +2000,7 @@
         </w:tc>
         <w:tc>
           <w:tcPr>
-            <w:tcW w:w="1080" w:type="dxa"/>
+            <w:tcW w:w="1193" w:type="dxa"/>
           </w:tcPr>
           <w:p>
             <w:pPr>
@@ -2196,7 +2022,7 @@
       </w:tr>
       <w:tr>
         <w:trPr>
-          <w:trHeight w:val="941"/>
+          <w:trHeight w:val="783"/>
           <w:jc w:val="center"/>
         </w:trPr>
         <w:tc>
@@ -2217,7 +2043,7 @@
         </w:tc>
         <w:tc>
           <w:tcPr>
-            <w:tcW w:w="8950" w:type="dxa"/>
+            <w:tcW w:w="8837" w:type="dxa"/>
             <w:vMerge/>
           </w:tcPr>
           <w:p>
@@ -2235,7 +2061,68 @@
         </w:tc>
         <w:tc>
           <w:tcPr>
-            <w:tcW w:w="1080" w:type="dxa"/>
+            <w:tcW w:w="1193" w:type="dxa"/>
+          </w:tcPr>
+          <w:p>
+            <w:pPr>
+              <w:spacing w:before="60"/>
+              <w:rPr>
+                <w:rFonts w:ascii="Garamond" w:hAnsi="Garamond" w:cs="Arial"/>
+                <w:sz w:val="24"/>
+              </w:rPr>
+            </w:pPr>
+            <w:r>
+              <w:rPr>
+                <w:rFonts w:ascii="Garamond" w:hAnsi="Garamond" w:cs="Arial"/>
+                <w:sz w:val="24"/>
+              </w:rPr>
+              <w:t>2018</w:t>
+            </w:r>
+          </w:p>
+        </w:tc>
+      </w:tr>
+      <w:tr>
+        <w:trPr>
+          <w:trHeight w:val="144"/>
+          <w:jc w:val="center"/>
+        </w:trPr>
+        <w:tc>
+          <w:tcPr>
+            <w:tcW w:w="1667" w:type="dxa"/>
+            <w:vMerge/>
+          </w:tcPr>
+          <w:p>
+            <w:pPr>
+              <w:spacing w:before="60"/>
+              <w:rPr>
+                <w:rFonts w:ascii="Garamond" w:hAnsi="Garamond" w:cs="Arial"/>
+                <w:sz w:val="30"/>
+                <w:szCs w:val="30"/>
+              </w:rPr>
+            </w:pPr>
+          </w:p>
+        </w:tc>
+        <w:tc>
+          <w:tcPr>
+            <w:tcW w:w="8837" w:type="dxa"/>
+            <w:vMerge/>
+          </w:tcPr>
+          <w:p>
+            <w:pPr>
+              <w:spacing w:before="60" w:after="60"/>
+              <w:ind w:left="360" w:hanging="360"/>
+              <w:rPr>
+                <w:rFonts w:ascii="Garamond" w:hAnsi="Garamond" w:cs="Arial"/>
+                <w:b/>
+                <w:sz w:val="24"/>
+                <w:szCs w:val="24"/>
+              </w:rPr>
+            </w:pPr>
+          </w:p>
+        </w:tc>
+        <w:tc>
+          <w:tcPr>
+            <w:tcW w:w="1193" w:type="dxa"/>
           </w:tcPr>
           <w:p>
             <w:pPr>
@@ -2306,7 +2193,7 @@
         </w:tc>
         <w:tc>
           <w:tcPr>
-            <w:tcW w:w="8950" w:type="dxa"/>
+            <w:tcW w:w="8837" w:type="dxa"/>
             <w:vMerge w:val="restart"/>
             <w:tcBorders>
               <w:top w:val="single" w:sz="4" w:space="0" w:color="auto"/>
@@ -2439,7 +2326,15 @@
                 <w:sz w:val="24"/>
                 <w:szCs w:val="24"/>
               </w:rPr>
-              <w:t xml:space="preserve">PHP, SQL, </w:t>
+              <w:t>SQL, PHP</w:t>
+            </w:r>
+            <w:r>
+              <w:rPr>
+                <w:rFonts w:ascii="Garamond" w:hAnsi="Garamond" w:cs="Arial"/>
+                <w:sz w:val="24"/>
+                <w:szCs w:val="24"/>
+              </w:rPr>
+              <w:t xml:space="preserve">, </w:t>
             </w:r>
             <w:r>
               <w:rPr>
@@ -2472,6 +2367,22 @@
               </w:rPr>
               <w:t xml:space="preserve">Linux, </w:t>
             </w:r>
+            <w:r>
+              <w:rPr>
+                <w:rFonts w:ascii="Garamond" w:hAnsi="Garamond" w:cs="Arial"/>
+                <w:sz w:val="24"/>
+                <w:szCs w:val="24"/>
+              </w:rPr>
+              <w:t xml:space="preserve">Docker, </w:t>
+            </w:r>
+            <w:r>
+              <w:rPr>
+                <w:rFonts w:ascii="Garamond" w:hAnsi="Garamond" w:cs="Arial"/>
+                <w:sz w:val="24"/>
+                <w:szCs w:val="24"/>
+              </w:rPr>
+              <w:t xml:space="preserve">Apache, </w:t>
+            </w:r>
             <w:proofErr w:type="spellStart"/>
             <w:r>
               <w:rPr>
@@ -2751,7 +2662,7 @@
         </w:tc>
         <w:tc>
           <w:tcPr>
-            <w:tcW w:w="1080" w:type="dxa"/>
+            <w:tcW w:w="1193" w:type="dxa"/>
             <w:tcBorders>
               <w:top w:val="single" w:sz="4" w:space="0" w:color="auto"/>
             </w:tcBorders>
@@ -2790,7 +2701,7 @@
         </w:tc>
         <w:tc>
           <w:tcPr>
-            <w:tcW w:w="8950" w:type="dxa"/>
+            <w:tcW w:w="8837" w:type="dxa"/>
             <w:vMerge/>
           </w:tcPr>
           <w:p>
@@ -2807,7 +2718,7 @@
         </w:tc>
         <w:tc>
           <w:tcPr>
-            <w:tcW w:w="1080" w:type="dxa"/>
+            <w:tcW w:w="1193" w:type="dxa"/>
           </w:tcPr>
           <w:p>
             <w:pPr>
@@ -3408,6 +3319,118 @@
     </w:lvl>
   </w:abstractNum>
   <w:abstractNum w:abstractNumId="5">
+    <w:nsid w:val="29E27881"/>
+    <w:multiLevelType w:val="hybridMultilevel"/>
+    <w:tmpl w:val="99DAB168"/>
+    <w:lvl w:ilvl="0" w:tplc="3448166C">
+      <w:numFmt w:val="bullet"/>
+      <w:lvlText w:val="-"/>
+      <w:lvlJc w:val="left"/>
+      <w:pPr>
+        <w:ind w:left="720" w:hanging="360"/>
+      </w:pPr>
+      <w:rPr>
+        <w:rFonts w:ascii="Garamond" w:eastAsiaTheme="minorHAnsi" w:hAnsi="Garamond" w:cs="Arial" w:hint="default"/>
+      </w:rPr>
+    </w:lvl>
+    <w:lvl w:ilvl="1" w:tplc="04090003" w:tentative="1">
+      <w:start w:val="1"/>
+      <w:numFmt w:val="bullet"/>
+      <w:lvlText w:val="o"/>
+      <w:lvlJc w:val="left"/>
+      <w:pPr>
+        <w:ind w:left="1440" w:hanging="360"/>
+      </w:pPr>
+      <w:rPr>
+        <w:rFonts w:ascii="Courier New" w:hAnsi="Courier New" w:cs="Courier New" w:hint="default"/>
+      </w:rPr>
+    </w:lvl>
+    <w:lvl w:ilvl="2" w:tplc="04090005" w:tentative="1">
+      <w:start w:val="1"/>
+      <w:numFmt w:val="bullet"/>
+      <w:lvlText w:val=""/>
+      <w:lvlJc w:val="left"/>
+      <w:pPr>
+        <w:ind w:left="2160" w:hanging="360"/>
+      </w:pPr>
+      <w:rPr>
+        <w:rFonts w:ascii="Wingdings" w:hAnsi="Wingdings" w:hint="default"/>
+      </w:rPr>
+    </w:lvl>
+    <w:lvl w:ilvl="3" w:tplc="04090001" w:tentative="1">
+      <w:start w:val="1"/>
+      <w:numFmt w:val="bullet"/>
+      <w:lvlText w:val=""/>
+      <w:lvlJc w:val="left"/>
+      <w:pPr>
+        <w:ind w:left="2880" w:hanging="360"/>
+      </w:pPr>
+      <w:rPr>
+        <w:rFonts w:ascii="Symbol" w:hAnsi="Symbol" w:hint="default"/>
+      </w:rPr>
+    </w:lvl>
+    <w:lvl w:ilvl="4" w:tplc="04090003" w:tentative="1">
+      <w:start w:val="1"/>
+      <w:numFmt w:val="bullet"/>
+      <w:lvlText w:val="o"/>
+      <w:lvlJc w:val="left"/>
+      <w:pPr>
+        <w:ind w:left="3600" w:hanging="360"/>
+      </w:pPr>
+      <w:rPr>
+        <w:rFonts w:ascii="Courier New" w:hAnsi="Courier New" w:cs="Courier New" w:hint="default"/>
+      </w:rPr>
+    </w:lvl>
+    <w:lvl w:ilvl="5" w:tplc="04090005" w:tentative="1">
+      <w:start w:val="1"/>
+      <w:numFmt w:val="bullet"/>
+      <w:lvlText w:val=""/>
+      <w:lvlJc w:val="left"/>
+      <w:pPr>
+        <w:ind w:left="4320" w:hanging="360"/>
+      </w:pPr>
+      <w:rPr>
+        <w:rFonts w:ascii="Wingdings" w:hAnsi="Wingdings" w:hint="default"/>
+      </w:rPr>
+    </w:lvl>
+    <w:lvl w:ilvl="6" w:tplc="04090001" w:tentative="1">
+      <w:start w:val="1"/>
+      <w:numFmt w:val="bullet"/>
+      <w:lvlText w:val=""/>
+      <w:lvlJc w:val="left"/>
+      <w:pPr>
+        <w:ind w:left="5040" w:hanging="360"/>
+      </w:pPr>
+      <w:rPr>
+        <w:rFonts w:ascii="Symbol" w:hAnsi="Symbol" w:hint="default"/>
+      </w:rPr>
+    </w:lvl>
+    <w:lvl w:ilvl="7" w:tplc="04090003" w:tentative="1">
+      <w:start w:val="1"/>
+      <w:numFmt w:val="bullet"/>
+      <w:lvlText w:val="o"/>
+      <w:lvlJc w:val="left"/>
+      <w:pPr>
+        <w:ind w:left="5760" w:hanging="360"/>
+      </w:pPr>
+      <w:rPr>
+        <w:rFonts w:ascii="Courier New" w:hAnsi="Courier New" w:cs="Courier New" w:hint="default"/>
+      </w:rPr>
+    </w:lvl>
+    <w:lvl w:ilvl="8" w:tplc="04090005" w:tentative="1">
+      <w:start w:val="1"/>
+      <w:numFmt w:val="bullet"/>
+      <w:lvlText w:val=""/>
+      <w:lvlJc w:val="left"/>
+      <w:pPr>
+        <w:ind w:left="6480" w:hanging="360"/>
+      </w:pPr>
+      <w:rPr>
+        <w:rFonts w:ascii="Wingdings" w:hAnsi="Wingdings" w:hint="default"/>
+      </w:rPr>
+    </w:lvl>
+  </w:abstractNum>
+  <w:abstractNum w:abstractNumId="6">
     <w:nsid w:val="35913FBB"/>
     <w:multiLevelType w:val="hybridMultilevel"/>
     <w:tmpl w:val="45FC498C"/>
@@ -3520,7 +3543,7 @@
       </w:rPr>
     </w:lvl>
   </w:abstractNum>
-  <w:abstractNum w:abstractNumId="6">
+  <w:abstractNum w:abstractNumId="7">
     <w:nsid w:val="37696966"/>
     <w:multiLevelType w:val="hybridMultilevel"/>
     <w:tmpl w:val="891A4272"/>
@@ -3633,7 +3656,7 @@
       </w:rPr>
     </w:lvl>
   </w:abstractNum>
-  <w:abstractNum w:abstractNumId="7">
+  <w:abstractNum w:abstractNumId="8">
     <w:nsid w:val="39301CD9"/>
     <w:multiLevelType w:val="hybridMultilevel"/>
     <w:tmpl w:val="D17AC1EC"/>
@@ -3746,7 +3769,7 @@
       </w:rPr>
     </w:lvl>
   </w:abstractNum>
-  <w:abstractNum w:abstractNumId="8">
+  <w:abstractNum w:abstractNumId="9">
     <w:nsid w:val="48873638"/>
     <w:multiLevelType w:val="hybridMultilevel"/>
     <w:tmpl w:val="7E4E0BD2"/>
@@ -3859,7 +3882,7 @@
       </w:rPr>
     </w:lvl>
   </w:abstractNum>
-  <w:abstractNum w:abstractNumId="9">
+  <w:abstractNum w:abstractNumId="10">
     <w:nsid w:val="4C02337E"/>
     <w:multiLevelType w:val="hybridMultilevel"/>
     <w:tmpl w:val="269A2BE6"/>
@@ -3945,7 +3968,7 @@
       </w:pPr>
     </w:lvl>
   </w:abstractNum>
-  <w:abstractNum w:abstractNumId="10">
+  <w:abstractNum w:abstractNumId="11">
     <w:nsid w:val="4C104789"/>
     <w:multiLevelType w:val="hybridMultilevel"/>
     <w:tmpl w:val="5204D714"/>
@@ -4058,7 +4081,7 @@
       </w:rPr>
     </w:lvl>
   </w:abstractNum>
-  <w:abstractNum w:abstractNumId="11">
+  <w:abstractNum w:abstractNumId="12">
     <w:nsid w:val="4C506B87"/>
     <w:multiLevelType w:val="hybridMultilevel"/>
     <w:tmpl w:val="F05CA298"/>
@@ -4171,7 +4194,7 @@
       </w:rPr>
     </w:lvl>
   </w:abstractNum>
-  <w:abstractNum w:abstractNumId="12">
+  <w:abstractNum w:abstractNumId="13">
     <w:nsid w:val="4E4502DE"/>
     <w:multiLevelType w:val="hybridMultilevel"/>
     <w:tmpl w:val="A3AEBF0E"/>
@@ -4284,7 +4307,7 @@
       </w:rPr>
     </w:lvl>
   </w:abstractNum>
-  <w:abstractNum w:abstractNumId="13">
+  <w:abstractNum w:abstractNumId="14">
     <w:nsid w:val="52F83B78"/>
     <w:multiLevelType w:val="hybridMultilevel"/>
     <w:tmpl w:val="5944F48E"/>
@@ -4397,7 +4420,119 @@
       </w:rPr>
     </w:lvl>
   </w:abstractNum>
-  <w:abstractNum w:abstractNumId="14">
+  <w:abstractNum w:abstractNumId="15">
+    <w:nsid w:val="5B0D5D70"/>
+    <w:multiLevelType w:val="hybridMultilevel"/>
+    <w:tmpl w:val="1B46ACC8"/>
+    <w:lvl w:ilvl="0" w:tplc="36CEE718">
+      <w:numFmt w:val="bullet"/>
+      <w:lvlText w:val="-"/>
+      <w:lvlJc w:val="left"/>
+      <w:pPr>
+        <w:ind w:left="720" w:hanging="360"/>
+      </w:pPr>
+      <w:rPr>
+        <w:rFonts w:ascii="Garamond" w:eastAsiaTheme="minorHAnsi" w:hAnsi="Garamond" w:cs="Arial" w:hint="default"/>
+      </w:rPr>
+    </w:lvl>
+    <w:lvl w:ilvl="1" w:tplc="04090003" w:tentative="1">
+      <w:start w:val="1"/>
+      <w:numFmt w:val="bullet"/>
+      <w:lvlText w:val="o"/>
+      <w:lvlJc w:val="left"/>
+      <w:pPr>
+        <w:ind w:left="1440" w:hanging="360"/>
+      </w:pPr>
+      <w:rPr>
+        <w:rFonts w:ascii="Courier New" w:hAnsi="Courier New" w:cs="Courier New" w:hint="default"/>
+      </w:rPr>
+    </w:lvl>
+    <w:lvl w:ilvl="2" w:tplc="04090005" w:tentative="1">
+      <w:start w:val="1"/>
+      <w:numFmt w:val="bullet"/>
+      <w:lvlText w:val=""/>
+      <w:lvlJc w:val="left"/>
+      <w:pPr>
+        <w:ind w:left="2160" w:hanging="360"/>
+      </w:pPr>
+      <w:rPr>
+        <w:rFonts w:ascii="Wingdings" w:hAnsi="Wingdings" w:hint="default"/>
+      </w:rPr>
+    </w:lvl>
+    <w:lvl w:ilvl="3" w:tplc="04090001" w:tentative="1">
+      <w:start w:val="1"/>
+      <w:numFmt w:val="bullet"/>
+      <w:lvlText w:val=""/>
+      <w:lvlJc w:val="left"/>
+      <w:pPr>
+        <w:ind w:left="2880" w:hanging="360"/>
+      </w:pPr>
+      <w:rPr>
+        <w:rFonts w:ascii="Symbol" w:hAnsi="Symbol" w:hint="default"/>
+      </w:rPr>
+    </w:lvl>
+    <w:lvl w:ilvl="4" w:tplc="04090003" w:tentative="1">
+      <w:start w:val="1"/>
+      <w:numFmt w:val="bullet"/>
+      <w:lvlText w:val="o"/>
+      <w:lvlJc w:val="left"/>
+      <w:pPr>
+        <w:ind w:left="3600" w:hanging="360"/>
+      </w:pPr>
+      <w:rPr>
+        <w:rFonts w:ascii="Courier New" w:hAnsi="Courier New" w:cs="Courier New" w:hint="default"/>
+      </w:rPr>
+    </w:lvl>
+    <w:lvl w:ilvl="5" w:tplc="04090005" w:tentative="1">
+      <w:start w:val="1"/>
+      <w:numFmt w:val="bullet"/>
+      <w:lvlText w:val=""/>
+      <w:lvlJc w:val="left"/>
+      <w:pPr>
+        <w:ind w:left="4320" w:hanging="360"/>
+      </w:pPr>
+      <w:rPr>
+        <w:rFonts w:ascii="Wingdings" w:hAnsi="Wingdings" w:hint="default"/>
+      </w:rPr>
+    </w:lvl>
+    <w:lvl w:ilvl="6" w:tplc="04090001" w:tentative="1">
+      <w:start w:val="1"/>
+      <w:numFmt w:val="bullet"/>
+      <w:lvlText w:val=""/>
+      <w:lvlJc w:val="left"/>
+      <w:pPr>
+        <w:ind w:left="5040" w:hanging="360"/>
+      </w:pPr>
+      <w:rPr>
+        <w:rFonts w:ascii="Symbol" w:hAnsi="Symbol" w:hint="default"/>
+      </w:rPr>
+    </w:lvl>
+    <w:lvl w:ilvl="7" w:tplc="04090003" w:tentative="1">
+      <w:start w:val="1"/>
+      <w:numFmt w:val="bullet"/>
+      <w:lvlText w:val="o"/>
+      <w:lvlJc w:val="left"/>
+      <w:pPr>
+        <w:ind w:left="5760" w:hanging="360"/>
+      </w:pPr>
+      <w:rPr>
+        <w:rFonts w:ascii="Courier New" w:hAnsi="Courier New" w:cs="Courier New" w:hint="default"/>
+      </w:rPr>
+    </w:lvl>
+    <w:lvl w:ilvl="8" w:tplc="04090005" w:tentative="1">
+      <w:start w:val="1"/>
+      <w:numFmt w:val="bullet"/>
+      <w:lvlText w:val=""/>
+      <w:lvlJc w:val="left"/>
+      <w:pPr>
+        <w:ind w:left="6480" w:hanging="360"/>
+      </w:pPr>
+      <w:rPr>
+        <w:rFonts w:ascii="Wingdings" w:hAnsi="Wingdings" w:hint="default"/>
+      </w:rPr>
+    </w:lvl>
+  </w:abstractNum>
+  <w:abstractNum w:abstractNumId="16">
     <w:nsid w:val="62257FC5"/>
     <w:multiLevelType w:val="hybridMultilevel"/>
     <w:tmpl w:val="0A1408F2"/>
@@ -4511,28 +4646,28 @@
     </w:lvl>
   </w:abstractNum>
   <w:num w:numId="1">
-    <w:abstractNumId w:val="12"/>
+    <w:abstractNumId w:val="13"/>
   </w:num>
   <w:num w:numId="2">
-    <w:abstractNumId w:val="9"/>
+    <w:abstractNumId w:val="10"/>
   </w:num>
   <w:num w:numId="3">
-    <w:abstractNumId w:val="5"/>
+    <w:abstractNumId w:val="6"/>
   </w:num>
   <w:num w:numId="4">
     <w:abstractNumId w:val="3"/>
   </w:num>
   <w:num w:numId="5">
-    <w:abstractNumId w:val="11"/>
+    <w:abstractNumId w:val="12"/>
   </w:num>
   <w:num w:numId="6">
     <w:abstractNumId w:val="1"/>
   </w:num>
   <w:num w:numId="7">
-    <w:abstractNumId w:val="7"/>
+    <w:abstractNumId w:val="8"/>
   </w:num>
   <w:num w:numId="8">
-    <w:abstractNumId w:val="13"/>
+    <w:abstractNumId w:val="14"/>
   </w:num>
   <w:num w:numId="9">
     <w:abstractNumId w:val="0"/>
@@ -4541,22 +4676,28 @@
     <w:abstractNumId w:val="2"/>
   </w:num>
   <w:num w:numId="11">
-    <w:abstractNumId w:val="6"/>
+    <w:abstractNumId w:val="7"/>
   </w:num>
   <w:num w:numId="12">
     <w:abstractNumId w:val="4"/>
   </w:num>
   <w:num w:numId="13">
-    <w:abstractNumId w:val="14"/>
+    <w:abstractNumId w:val="16"/>
   </w:num>
   <w:num w:numId="14">
-    <w:abstractNumId w:val="8"/>
+    <w:abstractNumId w:val="9"/>
   </w:num>
   <w:num w:numId="15">
-    <w:abstractNumId w:val="10"/>
+    <w:abstractNumId w:val="11"/>
   </w:num>
   <w:num w:numId="16">
     <w:abstractNumId w:val="2"/>
+  </w:num>
+  <w:num w:numId="17">
+    <w:abstractNumId w:val="15"/>
+  </w:num>
+  <w:num w:numId="18">
+    <w:abstractNumId w:val="5"/>
   </w:num>
 </w:numbering>
 </file>
@@ -5393,7 +5534,7 @@
 </file>
 
 <file path=customXml/itemProps1.xml><?xml version="1.0" encoding="utf-8"?>
-<ds:datastoreItem xmlns:ds="http://schemas.openxmlformats.org/officeDocument/2006/customXml" ds:itemID="{1BC1865E-B6A1-49B2-8F14-545850A92041}">
+<ds:datastoreItem xmlns:ds="http://schemas.openxmlformats.org/officeDocument/2006/customXml" ds:itemID="{F6F789A2-A859-4B3E-B718-37C1A6B4F79F}">
   <ds:schemaRefs>
     <ds:schemaRef ds:uri="http://schemas.openxmlformats.org/officeDocument/2006/bibliography"/>
   </ds:schemaRefs>

</xml_diff>

<commit_message>
full_stack: update full time work at RR, tweak formatting, prune projects list.
</commit_message>
<xml_diff>
--- a/full_stack/daniel_engbert_resume.docx
+++ b/full_stack/daniel_engbert_resume.docx
@@ -91,7 +91,7 @@
           <w:sz w:val="28"/>
           <w:szCs w:val="28"/>
         </w:rPr>
-        <w:t>end1@umbc.edu</w:t>
+        <w:t>danielengbert@gmail.com</w:t>
       </w:r>
       <w:r>
         <w:rPr>
@@ -131,7 +131,23 @@
           <w:sz w:val="28"/>
           <w:szCs w:val="28"/>
         </w:rPr>
-        <w:t xml:space="preserve">  Forest Hill, MD</w:t>
+        <w:t xml:space="preserve">  </w:t>
+      </w:r>
+      <w:r>
+        <w:rPr>
+          <w:rFonts w:ascii="Garamond" w:hAnsi="Garamond" w:cs="Arial"/>
+          <w:sz w:val="28"/>
+          <w:szCs w:val="28"/>
+        </w:rPr>
+        <w:t>Bel Air</w:t>
+      </w:r>
+      <w:r>
+        <w:rPr>
+          <w:rFonts w:ascii="Garamond" w:hAnsi="Garamond" w:cs="Arial"/>
+          <w:sz w:val="28"/>
+          <w:szCs w:val="28"/>
+        </w:rPr>
+        <w:t>, MD</w:t>
       </w:r>
       <w:r>
         <w:rPr>
@@ -200,8 +216,8 @@
         <w:tblLook w:val="04A0" w:firstRow="1" w:lastRow="0" w:firstColumn="1" w:lastColumn="0" w:noHBand="0" w:noVBand="1"/>
       </w:tblPr>
       <w:tblGrid>
-        <w:gridCol w:w="1667"/>
-        <w:gridCol w:w="8837"/>
+        <w:gridCol w:w="1414"/>
+        <w:gridCol w:w="9090"/>
         <w:gridCol w:w="1193"/>
       </w:tblGrid>
       <w:tr>
@@ -211,7 +227,7 @@
         </w:trPr>
         <w:tc>
           <w:tcPr>
-            <w:tcW w:w="1667" w:type="dxa"/>
+            <w:tcW w:w="1414" w:type="dxa"/>
             <w:tcBorders>
               <w:top w:val="single" w:sz="4" w:space="0" w:color="auto"/>
             </w:tcBorders>
@@ -221,15 +237,15 @@
               <w:spacing w:before="60"/>
               <w:rPr>
                 <w:rFonts w:ascii="Garamond" w:hAnsi="Garamond" w:cs="Arial"/>
-                <w:sz w:val="30"/>
-                <w:szCs w:val="30"/>
+                <w:sz w:val="28"/>
+                <w:szCs w:val="28"/>
               </w:rPr>
             </w:pPr>
             <w:r>
               <w:rPr>
                 <w:rFonts w:ascii="Garamond" w:hAnsi="Garamond" w:cs="Arial"/>
-                <w:sz w:val="30"/>
-                <w:szCs w:val="30"/>
+                <w:sz w:val="28"/>
+                <w:szCs w:val="28"/>
               </w:rPr>
               <w:t>Education</w:t>
             </w:r>
@@ -237,7 +253,7 @@
         </w:tc>
         <w:tc>
           <w:tcPr>
-            <w:tcW w:w="8837" w:type="dxa"/>
+            <w:tcW w:w="9090" w:type="dxa"/>
             <w:tcBorders>
               <w:top w:val="single" w:sz="4" w:space="0" w:color="auto"/>
             </w:tcBorders>
@@ -245,7 +261,7 @@
           <w:p>
             <w:pPr>
               <w:spacing w:before="60"/>
-              <w:ind w:left="360" w:hanging="360"/>
+              <w:ind w:left="216" w:hanging="216"/>
               <w:rPr>
                 <w:rFonts w:ascii="Garamond" w:hAnsi="Garamond" w:cs="Arial"/>
                 <w:b/>
@@ -262,44 +278,39 @@
               </w:rPr>
               <w:t>University of Maryland Baltimore County (UMBC)</w:t>
             </w:r>
-          </w:p>
-          <w:p>
-            <w:pPr>
-              <w:pStyle w:val="ListParagraph"/>
-              <w:numPr>
-                <w:ilvl w:val="0"/>
-                <w:numId w:val="10"/>
-              </w:numPr>
-              <w:spacing w:before="60" w:after="100"/>
-              <w:rPr>
-                <w:rFonts w:ascii="Garamond" w:hAnsi="Garamond" w:cs="Arial"/>
-                <w:sz w:val="24"/>
-                <w:szCs w:val="24"/>
-              </w:rPr>
-            </w:pPr>
-            <w:r>
-              <w:rPr>
-                <w:rFonts w:ascii="Garamond" w:hAnsi="Garamond" w:cs="Arial"/>
-                <w:sz w:val="24"/>
-                <w:szCs w:val="24"/>
-              </w:rPr>
-              <w:t>Computer Science Major, Math Minor</w:t>
-            </w:r>
-          </w:p>
-          <w:p>
-            <w:pPr>
-              <w:pStyle w:val="ListParagraph"/>
-              <w:numPr>
-                <w:ilvl w:val="0"/>
-                <w:numId w:val="10"/>
-              </w:numPr>
-              <w:spacing w:before="60"/>
-              <w:rPr>
-                <w:rFonts w:ascii="Garamond" w:hAnsi="Garamond" w:cs="Arial"/>
-                <w:sz w:val="24"/>
-                <w:szCs w:val="24"/>
-              </w:rPr>
-            </w:pPr>
+            <w:r>
+              <w:rPr>
+                <w:rFonts w:ascii="Garamond" w:hAnsi="Garamond" w:cs="Arial"/>
+                <w:b/>
+                <w:sz w:val="24"/>
+                <w:szCs w:val="24"/>
+              </w:rPr>
+              <w:br/>
+            </w:r>
+            <w:r>
+              <w:rPr>
+                <w:rFonts w:ascii="Garamond" w:hAnsi="Garamond" w:cs="Arial"/>
+                <w:sz w:val="24"/>
+                <w:szCs w:val="24"/>
+              </w:rPr>
+              <w:t>Computer Science B.S with a minor in Mathematics</w:t>
+            </w:r>
+            <w:r>
+              <w:rPr>
+                <w:rFonts w:ascii="Garamond" w:hAnsi="Garamond" w:cs="Arial"/>
+                <w:sz w:val="24"/>
+                <w:szCs w:val="24"/>
+              </w:rPr>
+              <w:t xml:space="preserve"> </w:t>
+            </w:r>
+            <w:r>
+              <w:rPr>
+                <w:rFonts w:ascii="Garamond" w:hAnsi="Garamond" w:cs="Arial"/>
+                <w:sz w:val="24"/>
+                <w:szCs w:val="24"/>
+              </w:rPr>
+              <w:t>(</w:t>
+            </w:r>
             <w:r>
               <w:rPr>
                 <w:rFonts w:ascii="Garamond" w:hAnsi="Garamond" w:cs="Arial"/>
@@ -322,15 +333,7 @@
                 <w:sz w:val="24"/>
                 <w:szCs w:val="24"/>
               </w:rPr>
-              <w:t>, 135</w:t>
-            </w:r>
-            <w:r>
-              <w:rPr>
-                <w:rFonts w:ascii="Garamond" w:hAnsi="Garamond" w:cs="Arial"/>
-                <w:sz w:val="24"/>
-                <w:szCs w:val="24"/>
-              </w:rPr>
-              <w:t xml:space="preserve"> Credits</w:t>
+              <w:t>)</w:t>
             </w:r>
           </w:p>
         </w:tc>
@@ -363,12 +366,12 @@
       </w:tr>
       <w:tr>
         <w:trPr>
-          <w:trHeight w:val="980"/>
+          <w:trHeight w:val="1241"/>
           <w:jc w:val="center"/>
         </w:trPr>
         <w:tc>
           <w:tcPr>
-            <w:tcW w:w="1667" w:type="dxa"/>
+            <w:tcW w:w="1414" w:type="dxa"/>
             <w:vMerge w:val="restart"/>
             <w:tcBorders>
               <w:top w:val="single" w:sz="4" w:space="0" w:color="auto"/>
@@ -379,15 +382,15 @@
               <w:spacing w:before="60"/>
               <w:rPr>
                 <w:rFonts w:ascii="Garamond" w:hAnsi="Garamond" w:cs="Arial"/>
-                <w:sz w:val="30"/>
-                <w:szCs w:val="30"/>
+                <w:sz w:val="28"/>
+                <w:szCs w:val="28"/>
               </w:rPr>
             </w:pPr>
             <w:r>
               <w:rPr>
                 <w:rFonts w:ascii="Garamond" w:hAnsi="Garamond" w:cs="Arial"/>
-                <w:sz w:val="30"/>
-                <w:szCs w:val="30"/>
+                <w:sz w:val="28"/>
+                <w:szCs w:val="28"/>
               </w:rPr>
               <w:t>Work Experience</w:t>
             </w:r>
@@ -395,7 +398,7 @@
         </w:tc>
         <w:tc>
           <w:tcPr>
-            <w:tcW w:w="8837" w:type="dxa"/>
+            <w:tcW w:w="9090" w:type="dxa"/>
             <w:vMerge w:val="restart"/>
             <w:tcBorders>
               <w:top w:val="single" w:sz="4" w:space="0" w:color="auto"/>
@@ -419,16 +422,7 @@
                 <w:sz w:val="24"/>
                 <w:szCs w:val="24"/>
               </w:rPr>
-              <w:t>Computer Vision</w:t>
-            </w:r>
-            <w:r>
-              <w:rPr>
-                <w:rFonts w:ascii="Garamond" w:hAnsi="Garamond" w:cs="Arial"/>
-                <w:b/>
-                <w:sz w:val="24"/>
-                <w:szCs w:val="24"/>
-              </w:rPr>
-              <w:t xml:space="preserve"> Intern, </w:t>
+              <w:t xml:space="preserve">Software Engineer, </w:t>
             </w:r>
             <w:r>
               <w:rPr>
@@ -454,23 +448,58 @@
                 <w:sz w:val="24"/>
                 <w:szCs w:val="24"/>
               </w:rPr>
-              <w:t xml:space="preserve">Trained </w:t>
-            </w:r>
-            <w:r>
-              <w:rPr>
-                <w:rFonts w:ascii="Garamond" w:hAnsi="Garamond" w:cs="Arial"/>
-                <w:sz w:val="24"/>
-                <w:szCs w:val="24"/>
-              </w:rPr>
-              <w:t xml:space="preserve">a Caffe2 </w:t>
-            </w:r>
-            <w:r>
-              <w:rPr>
-                <w:rFonts w:ascii="Garamond" w:hAnsi="Garamond" w:cs="Arial"/>
-                <w:sz w:val="24"/>
-                <w:szCs w:val="24"/>
-              </w:rPr>
-              <w:t>neural network</w:t>
+              <w:t>Software engineer supportin</w:t>
+            </w:r>
+            <w:bookmarkStart w:id="0" w:name="_GoBack"/>
+            <w:bookmarkEnd w:id="0"/>
+            <w:r>
+              <w:rPr>
+                <w:rFonts w:ascii="Garamond" w:hAnsi="Garamond" w:cs="Arial"/>
+                <w:sz w:val="24"/>
+                <w:szCs w:val="24"/>
+              </w:rPr>
+              <w:t xml:space="preserve">g the development of autonomous software for the electric shuttle </w:t>
+            </w:r>
+            <w:r>
+              <w:rPr>
+                <w:rFonts w:ascii="Garamond" w:hAnsi="Garamond" w:cs="Arial"/>
+                <w:i/>
+                <w:sz w:val="24"/>
+                <w:szCs w:val="24"/>
+              </w:rPr>
+              <w:t>Olli</w:t>
+            </w:r>
+            <w:r>
+              <w:rPr>
+                <w:rFonts w:ascii="Garamond" w:hAnsi="Garamond" w:cs="Arial"/>
+                <w:sz w:val="24"/>
+                <w:szCs w:val="24"/>
+              </w:rPr>
+              <w:t>.  Lead the setup</w:t>
+            </w:r>
+            <w:r>
+              <w:rPr>
+                <w:rFonts w:ascii="Garamond" w:hAnsi="Garamond" w:cs="Arial"/>
+                <w:sz w:val="24"/>
+                <w:szCs w:val="24"/>
+              </w:rPr>
+              <w:t>/mapping</w:t>
+            </w:r>
+            <w:r>
+              <w:rPr>
+                <w:rFonts w:ascii="Garamond" w:hAnsi="Garamond" w:cs="Arial"/>
+                <w:sz w:val="24"/>
+                <w:szCs w:val="24"/>
+              </w:rPr>
+              <w:t xml:space="preserve"> process for new autonomous routes across several cities.  </w:t>
+            </w:r>
+            <w:r>
+              <w:rPr>
+                <w:rFonts w:ascii="Garamond" w:hAnsi="Garamond" w:cs="Arial"/>
+                <w:sz w:val="24"/>
+                <w:szCs w:val="24"/>
+              </w:rPr>
+              <w:t>Created a web</w:t>
             </w:r>
             <w:r>
               <w:rPr>
@@ -486,55 +515,55 @@
                 <w:sz w:val="24"/>
                 <w:szCs w:val="24"/>
               </w:rPr>
-              <w:t xml:space="preserve">on several datasets </w:t>
-            </w:r>
-            <w:r>
-              <w:rPr>
-                <w:rFonts w:ascii="Garamond" w:hAnsi="Garamond" w:cs="Arial"/>
-                <w:sz w:val="24"/>
-                <w:szCs w:val="24"/>
-              </w:rPr>
-              <w:t>to perform</w:t>
-            </w:r>
-            <w:r>
-              <w:rPr>
-                <w:rFonts w:ascii="Garamond" w:hAnsi="Garamond" w:cs="Arial"/>
-                <w:sz w:val="24"/>
-                <w:szCs w:val="24"/>
-              </w:rPr>
-              <w:t xml:space="preserve"> object detection</w:t>
-            </w:r>
-            <w:r>
-              <w:rPr>
-                <w:rFonts w:ascii="Garamond" w:hAnsi="Garamond" w:cs="Arial"/>
-                <w:sz w:val="24"/>
-                <w:szCs w:val="24"/>
-              </w:rPr>
-              <w:t xml:space="preserve"> within a Docker environment and wrote Python scripts to convert various datasets to a common format.  </w:t>
-            </w:r>
-            <w:r>
-              <w:rPr>
-                <w:rFonts w:ascii="Garamond" w:hAnsi="Garamond" w:cs="Arial"/>
-                <w:sz w:val="24"/>
-                <w:szCs w:val="24"/>
-              </w:rPr>
-              <w:t>Created</w:t>
-            </w:r>
-            <w:r>
-              <w:rPr>
-                <w:rFonts w:ascii="Garamond" w:hAnsi="Garamond" w:cs="Arial"/>
-                <w:sz w:val="24"/>
-                <w:szCs w:val="24"/>
-              </w:rPr>
-              <w:t xml:space="preserve"> a C++ camera driver </w:t>
-            </w:r>
-            <w:r>
-              <w:rPr>
-                <w:rFonts w:ascii="Garamond" w:hAnsi="Garamond" w:cs="Arial"/>
-                <w:sz w:val="24"/>
-                <w:szCs w:val="24"/>
-              </w:rPr>
-              <w:t>for a computer vision system in a ROS pipeline.</w:t>
+              <w:t xml:space="preserve">app </w:t>
+            </w:r>
+            <w:r>
+              <w:rPr>
+                <w:rFonts w:ascii="Garamond" w:hAnsi="Garamond" w:cs="Arial"/>
+                <w:sz w:val="24"/>
+                <w:szCs w:val="24"/>
+              </w:rPr>
+              <w:t>for searching/</w:t>
+            </w:r>
+            <w:r>
+              <w:rPr>
+                <w:rFonts w:ascii="Garamond" w:hAnsi="Garamond" w:cs="Arial"/>
+                <w:sz w:val="24"/>
+                <w:szCs w:val="24"/>
+              </w:rPr>
+              <w:t xml:space="preserve">downloading data collected from fleets of autonomous </w:t>
+            </w:r>
+            <w:r>
+              <w:rPr>
+                <w:rFonts w:ascii="Garamond" w:hAnsi="Garamond" w:cs="Arial"/>
+                <w:sz w:val="24"/>
+                <w:szCs w:val="24"/>
+              </w:rPr>
+              <w:t>vehicles</w:t>
+            </w:r>
+            <w:r>
+              <w:rPr>
+                <w:rFonts w:ascii="Garamond" w:hAnsi="Garamond" w:cs="Arial"/>
+                <w:sz w:val="24"/>
+                <w:szCs w:val="24"/>
+              </w:rPr>
+              <w:t xml:space="preserve"> and stored in the cloud (utilizing Flask, and </w:t>
+            </w:r>
+            <w:r>
+              <w:rPr>
+                <w:rFonts w:ascii="Garamond" w:hAnsi="Garamond" w:cs="Arial"/>
+                <w:sz w:val="24"/>
+                <w:szCs w:val="24"/>
+              </w:rPr>
+              <w:t xml:space="preserve">various </w:t>
+            </w:r>
+            <w:r>
+              <w:rPr>
+                <w:rFonts w:ascii="Garamond" w:hAnsi="Garamond" w:cs="Arial"/>
+                <w:sz w:val="24"/>
+                <w:szCs w:val="24"/>
+              </w:rPr>
+              <w:t>AWS services).</w:t>
             </w:r>
           </w:p>
           <w:p>
@@ -555,7 +584,7 @@
                 <w:sz w:val="24"/>
                 <w:szCs w:val="24"/>
               </w:rPr>
-              <w:t xml:space="preserve">Software Developer Intern, </w:t>
+              <w:t xml:space="preserve">Computer Vision Intern, </w:t>
             </w:r>
             <w:r>
               <w:rPr>
@@ -564,15 +593,7 @@
                 <w:sz w:val="24"/>
                 <w:szCs w:val="24"/>
               </w:rPr>
-              <w:t>AT</w:t>
-            </w:r>
-            <w:r>
-              <w:rPr>
-                <w:rFonts w:ascii="Garamond" w:hAnsi="Garamond" w:cs="Arial"/>
-                <w:sz w:val="24"/>
-                <w:szCs w:val="24"/>
-              </w:rPr>
-              <w:t>&amp;</w:t>
+              <w:t>Robotic Research LLC</w:t>
             </w:r>
             <w:r>
               <w:rPr>
@@ -581,17 +602,6 @@
                 <w:sz w:val="24"/>
                 <w:szCs w:val="24"/>
               </w:rPr>
-              <w:t>T</w:t>
-            </w:r>
-            <w:bookmarkStart w:id="0" w:name="_GoBack"/>
-            <w:bookmarkEnd w:id="0"/>
-            <w:r>
-              <w:rPr>
-                <w:rFonts w:ascii="Garamond" w:hAnsi="Garamond" w:cs="Arial"/>
-                <w:i/>
-                <w:sz w:val="24"/>
-                <w:szCs w:val="24"/>
-              </w:rPr>
               <w:br/>
             </w:r>
             <w:r>
@@ -600,159 +610,87 @@
                 <w:sz w:val="24"/>
                 <w:szCs w:val="24"/>
               </w:rPr>
-              <w:t>I</w:t>
-            </w:r>
-            <w:r>
-              <w:rPr>
-                <w:rFonts w:ascii="Garamond" w:hAnsi="Garamond" w:cs="Arial"/>
-                <w:sz w:val="24"/>
-                <w:szCs w:val="24"/>
-              </w:rPr>
-              <w:t>mprove</w:t>
-            </w:r>
-            <w:r>
-              <w:rPr>
-                <w:rFonts w:ascii="Garamond" w:hAnsi="Garamond" w:cs="Arial"/>
-                <w:sz w:val="24"/>
-                <w:szCs w:val="24"/>
-              </w:rPr>
-              <w:t>d</w:t>
-            </w:r>
-            <w:r>
-              <w:rPr>
-                <w:rFonts w:ascii="Garamond" w:hAnsi="Garamond" w:cs="Arial"/>
-                <w:sz w:val="24"/>
-                <w:szCs w:val="24"/>
-              </w:rPr>
-              <w:t xml:space="preserve"> a</w:t>
-            </w:r>
-            <w:r>
-              <w:rPr>
-                <w:rFonts w:ascii="Garamond" w:hAnsi="Garamond" w:cs="Arial"/>
-                <w:sz w:val="24"/>
-                <w:szCs w:val="24"/>
-              </w:rPr>
-              <w:t xml:space="preserve"> network security tool by</w:t>
-            </w:r>
-            <w:r>
-              <w:rPr>
-                <w:rFonts w:ascii="Garamond" w:hAnsi="Garamond" w:cs="Arial"/>
-                <w:sz w:val="24"/>
-                <w:szCs w:val="24"/>
-              </w:rPr>
-              <w:t xml:space="preserve"> </w:t>
-            </w:r>
-            <w:r>
-              <w:rPr>
-                <w:rFonts w:ascii="Garamond" w:hAnsi="Garamond" w:cs="Arial"/>
-                <w:sz w:val="24"/>
-                <w:szCs w:val="24"/>
-              </w:rPr>
-              <w:t>writing shell scripts to manage a Hive database built on top of a Hadoop Distributed File System</w:t>
-            </w:r>
-            <w:r>
-              <w:rPr>
-                <w:rFonts w:ascii="Garamond" w:hAnsi="Garamond" w:cs="Arial"/>
-                <w:sz w:val="24"/>
-                <w:szCs w:val="24"/>
-              </w:rPr>
-              <w:t>, and by</w:t>
-            </w:r>
-            <w:r>
-              <w:rPr>
-                <w:rFonts w:ascii="Garamond" w:hAnsi="Garamond" w:cs="Arial"/>
-                <w:sz w:val="24"/>
-                <w:szCs w:val="24"/>
-              </w:rPr>
-              <w:t xml:space="preserve"> integrating </w:t>
-            </w:r>
-            <w:r>
-              <w:rPr>
-                <w:rFonts w:ascii="Garamond" w:hAnsi="Garamond" w:cs="Arial"/>
-                <w:sz w:val="24"/>
-                <w:szCs w:val="24"/>
-              </w:rPr>
-              <w:t xml:space="preserve">a deep packet inspection C </w:t>
-            </w:r>
-            <w:r>
-              <w:rPr>
-                <w:rFonts w:ascii="Garamond" w:hAnsi="Garamond" w:cs="Arial"/>
-                <w:sz w:val="24"/>
-                <w:szCs w:val="24"/>
-              </w:rPr>
-              <w:t>l</w:t>
-            </w:r>
-            <w:r>
-              <w:rPr>
-                <w:rFonts w:ascii="Garamond" w:hAnsi="Garamond" w:cs="Arial"/>
-                <w:sz w:val="24"/>
-                <w:szCs w:val="24"/>
-              </w:rPr>
-              <w:t>ibrary</w:t>
-            </w:r>
-            <w:r>
-              <w:rPr>
-                <w:rFonts w:ascii="Garamond" w:hAnsi="Garamond" w:cs="Arial"/>
-                <w:sz w:val="24"/>
-                <w:szCs w:val="24"/>
-              </w:rPr>
-              <w:t xml:space="preserve"> </w:t>
-            </w:r>
-            <w:r>
-              <w:rPr>
-                <w:rFonts w:ascii="Garamond" w:hAnsi="Garamond" w:cs="Arial"/>
-                <w:sz w:val="24"/>
-                <w:szCs w:val="24"/>
-              </w:rPr>
-              <w:t>into the tool</w:t>
-            </w:r>
-            <w:r>
-              <w:rPr>
-                <w:rFonts w:ascii="Garamond" w:hAnsi="Garamond" w:cs="Arial"/>
-                <w:sz w:val="24"/>
-                <w:szCs w:val="24"/>
-              </w:rPr>
-              <w:t>.</w:t>
-            </w:r>
-            <w:r>
-              <w:rPr>
-                <w:rFonts w:ascii="Garamond" w:hAnsi="Garamond" w:cs="Arial"/>
-                <w:sz w:val="24"/>
-                <w:szCs w:val="24"/>
-              </w:rPr>
-              <w:t xml:space="preserve">  Participated in</w:t>
-            </w:r>
-            <w:r>
-              <w:rPr>
-                <w:rFonts w:ascii="Garamond" w:hAnsi="Garamond" w:cs="Arial"/>
-                <w:sz w:val="24"/>
-                <w:szCs w:val="24"/>
-              </w:rPr>
-              <w:t xml:space="preserve"> (Agile)</w:t>
-            </w:r>
-            <w:r>
-              <w:rPr>
-                <w:rFonts w:ascii="Garamond" w:hAnsi="Garamond" w:cs="Arial"/>
-                <w:sz w:val="24"/>
-                <w:szCs w:val="24"/>
-              </w:rPr>
-              <w:t xml:space="preserve"> c</w:t>
-            </w:r>
-            <w:r>
-              <w:rPr>
-                <w:rFonts w:ascii="Garamond" w:hAnsi="Garamond" w:cs="Arial"/>
-                <w:sz w:val="24"/>
-                <w:szCs w:val="24"/>
-              </w:rPr>
-              <w:t>ode reviews and sprint planning</w:t>
-            </w:r>
-            <w:r>
-              <w:rPr>
-                <w:rFonts w:ascii="Garamond" w:hAnsi="Garamond" w:cs="Arial"/>
-                <w:sz w:val="24"/>
-                <w:szCs w:val="24"/>
-              </w:rPr>
-              <w:t>.</w:t>
+              <w:t>Trained</w:t>
+            </w:r>
+            <w:r>
+              <w:rPr>
+                <w:rFonts w:ascii="Garamond" w:hAnsi="Garamond" w:cs="Arial"/>
+                <w:sz w:val="24"/>
+                <w:szCs w:val="24"/>
+              </w:rPr>
+              <w:t>/evaluated</w:t>
+            </w:r>
+            <w:r>
+              <w:rPr>
+                <w:rFonts w:ascii="Garamond" w:hAnsi="Garamond" w:cs="Arial"/>
+                <w:sz w:val="24"/>
+                <w:szCs w:val="24"/>
+              </w:rPr>
+              <w:t xml:space="preserve"> a neural network </w:t>
+            </w:r>
+            <w:r>
+              <w:rPr>
+                <w:rFonts w:ascii="Garamond" w:hAnsi="Garamond" w:cs="Arial"/>
+                <w:sz w:val="24"/>
+                <w:szCs w:val="24"/>
+              </w:rPr>
+              <w:t>on several</w:t>
+            </w:r>
+            <w:r>
+              <w:rPr>
+                <w:rFonts w:ascii="Garamond" w:hAnsi="Garamond" w:cs="Arial"/>
+                <w:sz w:val="24"/>
+                <w:szCs w:val="24"/>
+              </w:rPr>
+              <w:t xml:space="preserve"> datasets to perform object </w:t>
+            </w:r>
+            <w:r>
+              <w:rPr>
+                <w:rFonts w:ascii="Garamond" w:hAnsi="Garamond" w:cs="Arial"/>
+                <w:sz w:val="24"/>
+                <w:szCs w:val="24"/>
+              </w:rPr>
+              <w:t>detection in photos.  W</w:t>
+            </w:r>
+            <w:r>
+              <w:rPr>
+                <w:rFonts w:ascii="Garamond" w:hAnsi="Garamond" w:cs="Arial"/>
+                <w:sz w:val="24"/>
+                <w:szCs w:val="24"/>
+              </w:rPr>
+              <w:t xml:space="preserve">rote Python scripts to convert various datasets </w:t>
+            </w:r>
+            <w:r>
+              <w:rPr>
+                <w:rFonts w:ascii="Garamond" w:hAnsi="Garamond" w:cs="Arial"/>
+                <w:sz w:val="24"/>
+                <w:szCs w:val="24"/>
+              </w:rPr>
+              <w:t>in</w:t>
+            </w:r>
+            <w:r>
+              <w:rPr>
+                <w:rFonts w:ascii="Garamond" w:hAnsi="Garamond" w:cs="Arial"/>
+                <w:sz w:val="24"/>
+                <w:szCs w:val="24"/>
+              </w:rPr>
+              <w:t>to a common format</w:t>
+            </w:r>
+            <w:r>
+              <w:rPr>
+                <w:rFonts w:ascii="Garamond" w:hAnsi="Garamond" w:cs="Arial"/>
+                <w:sz w:val="24"/>
+                <w:szCs w:val="24"/>
+              </w:rPr>
+              <w:t xml:space="preserve"> for training</w:t>
+            </w:r>
+            <w:r>
+              <w:rPr>
+                <w:rFonts w:ascii="Garamond" w:hAnsi="Garamond" w:cs="Arial"/>
+                <w:sz w:val="24"/>
+                <w:szCs w:val="24"/>
+              </w:rPr>
+              <w:t>.  Created a C++ camera driver for a computer vision system in a ROS pipeline.</w:t>
             </w:r>
           </w:p>
           <w:p>
@@ -761,6 +699,7 @@
               <w:ind w:left="360" w:hanging="360"/>
               <w:rPr>
                 <w:rFonts w:ascii="Garamond" w:hAnsi="Garamond" w:cs="Arial"/>
+                <w:b/>
                 <w:sz w:val="24"/>
                 <w:szCs w:val="24"/>
               </w:rPr>
@@ -772,25 +711,7 @@
                 <w:sz w:val="24"/>
                 <w:szCs w:val="24"/>
               </w:rPr>
-              <w:t xml:space="preserve">Full Stack </w:t>
-            </w:r>
-            <w:r>
-              <w:rPr>
-                <w:rFonts w:ascii="Garamond" w:hAnsi="Garamond" w:cs="Arial"/>
-                <w:b/>
-                <w:sz w:val="24"/>
-                <w:szCs w:val="24"/>
-              </w:rPr>
-              <w:t>Web Developer Intern</w:t>
-            </w:r>
-            <w:r>
-              <w:rPr>
-                <w:rFonts w:ascii="Garamond" w:hAnsi="Garamond" w:cs="Arial"/>
-                <w:b/>
-                <w:sz w:val="24"/>
-                <w:szCs w:val="24"/>
-              </w:rPr>
-              <w:t xml:space="preserve">, </w:t>
+              <w:t xml:space="preserve">Software Developer Intern, </w:t>
             </w:r>
             <w:r>
               <w:rPr>
@@ -799,11 +720,29 @@
                 <w:sz w:val="24"/>
                 <w:szCs w:val="24"/>
               </w:rPr>
-              <w:t>UMBC Imaging Research Center</w:t>
-            </w:r>
-            <w:r>
-              <w:rPr>
-                <w:rFonts w:ascii="Garamond" w:hAnsi="Garamond" w:cs="Arial"/>
+              <w:t>AT</w:t>
+            </w:r>
+            <w:r>
+              <w:rPr>
+                <w:rFonts w:ascii="Garamond" w:hAnsi="Garamond" w:cs="Arial"/>
+                <w:sz w:val="24"/>
+                <w:szCs w:val="24"/>
+              </w:rPr>
+              <w:t>&amp;</w:t>
+            </w:r>
+            <w:r>
+              <w:rPr>
+                <w:rFonts w:ascii="Garamond" w:hAnsi="Garamond" w:cs="Arial"/>
+                <w:i/>
+                <w:sz w:val="24"/>
+                <w:szCs w:val="24"/>
+              </w:rPr>
+              <w:t>T</w:t>
+            </w:r>
+            <w:r>
+              <w:rPr>
+                <w:rFonts w:ascii="Garamond" w:hAnsi="Garamond" w:cs="Arial"/>
+                <w:i/>
                 <w:sz w:val="24"/>
                 <w:szCs w:val="24"/>
               </w:rPr>
@@ -815,167 +754,7 @@
                 <w:sz w:val="24"/>
                 <w:szCs w:val="24"/>
               </w:rPr>
-              <w:t>A</w:t>
-            </w:r>
-            <w:r>
-              <w:rPr>
-                <w:rFonts w:ascii="Garamond" w:hAnsi="Garamond" w:cs="Arial"/>
-                <w:sz w:val="24"/>
-                <w:szCs w:val="24"/>
-              </w:rPr>
-              <w:t xml:space="preserve">dded a major feature to </w:t>
-            </w:r>
-            <w:r>
-              <w:rPr>
-                <w:rFonts w:ascii="Garamond" w:hAnsi="Garamond" w:cs="Arial"/>
-                <w:sz w:val="24"/>
-                <w:szCs w:val="24"/>
-              </w:rPr>
-              <w:t>retrieverstories.umbc.edu</w:t>
-            </w:r>
-            <w:r>
-              <w:rPr>
-                <w:rFonts w:ascii="Garamond" w:hAnsi="Garamond" w:cs="Arial"/>
-                <w:sz w:val="24"/>
-                <w:szCs w:val="24"/>
-              </w:rPr>
-              <w:t xml:space="preserve"> (UMBC’s social media site)</w:t>
-            </w:r>
-            <w:r>
-              <w:rPr>
-                <w:rFonts w:ascii="Garamond" w:hAnsi="Garamond" w:cs="Arial"/>
-                <w:sz w:val="24"/>
-                <w:szCs w:val="24"/>
-              </w:rPr>
-              <w:t xml:space="preserve"> </w:t>
-            </w:r>
-            <w:r>
-              <w:rPr>
-                <w:rFonts w:ascii="Garamond" w:hAnsi="Garamond" w:cs="Arial"/>
-                <w:sz w:val="24"/>
-                <w:szCs w:val="24"/>
-              </w:rPr>
-              <w:t>allowing users to discover</w:t>
-            </w:r>
-            <w:r>
-              <w:rPr>
-                <w:rFonts w:ascii="Garamond" w:hAnsi="Garamond" w:cs="Arial"/>
-                <w:sz w:val="24"/>
-                <w:szCs w:val="24"/>
-              </w:rPr>
-              <w:t xml:space="preserve"> and group</w:t>
-            </w:r>
-            <w:r>
-              <w:rPr>
-                <w:rFonts w:ascii="Garamond" w:hAnsi="Garamond" w:cs="Arial"/>
-                <w:sz w:val="24"/>
-                <w:szCs w:val="24"/>
-              </w:rPr>
-              <w:t xml:space="preserve"> related </w:t>
-            </w:r>
-            <w:r>
-              <w:rPr>
-                <w:rFonts w:ascii="Garamond" w:hAnsi="Garamond" w:cs="Arial"/>
-                <w:sz w:val="24"/>
-                <w:szCs w:val="24"/>
-              </w:rPr>
-              <w:t xml:space="preserve">posts into a </w:t>
-            </w:r>
-            <w:r>
-              <w:rPr>
-                <w:rFonts w:ascii="Garamond" w:hAnsi="Garamond" w:cs="Arial"/>
-                <w:sz w:val="24"/>
-                <w:szCs w:val="24"/>
-              </w:rPr>
-              <w:t xml:space="preserve">public </w:t>
-            </w:r>
-            <w:r>
-              <w:rPr>
-                <w:rFonts w:ascii="Garamond" w:hAnsi="Garamond" w:cs="Arial"/>
-                <w:sz w:val="24"/>
-                <w:szCs w:val="24"/>
-              </w:rPr>
-              <w:t>collection</w:t>
-            </w:r>
-            <w:r>
-              <w:rPr>
-                <w:rFonts w:ascii="Garamond" w:hAnsi="Garamond" w:cs="Arial"/>
-                <w:sz w:val="24"/>
-                <w:szCs w:val="24"/>
-              </w:rPr>
-              <w:t>.</w:t>
-            </w:r>
-            <w:r>
-              <w:rPr>
-                <w:rFonts w:ascii="Garamond" w:hAnsi="Garamond" w:cs="Arial"/>
-                <w:sz w:val="24"/>
-                <w:szCs w:val="24"/>
-              </w:rPr>
-              <w:t xml:space="preserve">  </w:t>
-            </w:r>
-            <w:r>
-              <w:rPr>
-                <w:rFonts w:ascii="Garamond" w:hAnsi="Garamond" w:cs="Arial"/>
-                <w:sz w:val="24"/>
-                <w:szCs w:val="24"/>
-              </w:rPr>
-              <w:t>C</w:t>
-            </w:r>
-            <w:r>
-              <w:rPr>
-                <w:rFonts w:ascii="Garamond" w:hAnsi="Garamond" w:cs="Arial"/>
-                <w:sz w:val="24"/>
-                <w:szCs w:val="24"/>
-              </w:rPr>
-              <w:t>reated the full-s</w:t>
-            </w:r>
-            <w:r>
-              <w:rPr>
-                <w:rFonts w:ascii="Garamond" w:hAnsi="Garamond" w:cs="Arial"/>
-                <w:sz w:val="24"/>
-                <w:szCs w:val="24"/>
-              </w:rPr>
-              <w:t xml:space="preserve">tack solution for this feature using PHP, SQL, HTML, </w:t>
-            </w:r>
-            <w:r>
-              <w:rPr>
-                <w:rFonts w:ascii="Garamond" w:hAnsi="Garamond" w:cs="Arial"/>
-                <w:sz w:val="24"/>
-                <w:szCs w:val="24"/>
-              </w:rPr>
-              <w:t>JS</w:t>
-            </w:r>
-            <w:r>
-              <w:rPr>
-                <w:rFonts w:ascii="Garamond" w:hAnsi="Garamond" w:cs="Arial"/>
-                <w:sz w:val="24"/>
-                <w:szCs w:val="24"/>
-              </w:rPr>
-              <w:t xml:space="preserve"> (</w:t>
-            </w:r>
-            <w:r>
-              <w:rPr>
-                <w:rFonts w:ascii="Garamond" w:hAnsi="Garamond" w:cs="Arial"/>
-                <w:sz w:val="24"/>
-                <w:szCs w:val="24"/>
-              </w:rPr>
-              <w:t xml:space="preserve">with </w:t>
-            </w:r>
-            <w:r>
-              <w:rPr>
-                <w:rFonts w:ascii="Garamond" w:hAnsi="Garamond" w:cs="Arial"/>
-                <w:sz w:val="24"/>
-                <w:szCs w:val="24"/>
-              </w:rPr>
-              <w:t>jQuery)</w:t>
-            </w:r>
-            <w:r>
-              <w:rPr>
-                <w:rFonts w:ascii="Garamond" w:hAnsi="Garamond" w:cs="Arial"/>
-                <w:sz w:val="24"/>
-                <w:szCs w:val="24"/>
-              </w:rPr>
-              <w:t>, and CSS.</w:t>
+              <w:t>Improved a network security tool by writing shell scripts to manage a Hive database built on top of a Hadoop Distributed File System, and by integrating a deep packet inspection C library into the tool.  Participated in (Agile) code reviews and sprint planning.</w:t>
             </w:r>
           </w:p>
           <w:p>
@@ -995,7 +774,7 @@
                 <w:sz w:val="24"/>
                 <w:szCs w:val="24"/>
               </w:rPr>
-              <w:t>A</w:t>
+              <w:t xml:space="preserve">Full Stack </w:t>
             </w:r>
             <w:r>
               <w:rPr>
@@ -1004,7 +783,16 @@
                 <w:sz w:val="24"/>
                 <w:szCs w:val="24"/>
               </w:rPr>
-              <w:t xml:space="preserve">ssistant Programming Instructor, </w:t>
+              <w:t>Web Developer Intern</w:t>
+            </w:r>
+            <w:r>
+              <w:rPr>
+                <w:rFonts w:ascii="Garamond" w:hAnsi="Garamond" w:cs="Arial"/>
+                <w:b/>
+                <w:sz w:val="24"/>
+                <w:szCs w:val="24"/>
+              </w:rPr>
+              <w:t xml:space="preserve">, </w:t>
             </w:r>
             <w:r>
               <w:rPr>
@@ -1013,7 +801,7 @@
                 <w:sz w:val="24"/>
                 <w:szCs w:val="24"/>
               </w:rPr>
-              <w:t>Black Rocket Productions</w:t>
+              <w:t>UMBC Imaging Research Center</w:t>
             </w:r>
             <w:r>
               <w:rPr>
@@ -1029,31 +817,71 @@
                 <w:sz w:val="24"/>
                 <w:szCs w:val="24"/>
               </w:rPr>
-              <w:t>Taught programming s</w:t>
-            </w:r>
-            <w:r>
-              <w:rPr>
-                <w:rFonts w:ascii="Garamond" w:hAnsi="Garamond" w:cs="Arial"/>
-                <w:sz w:val="24"/>
-                <w:szCs w:val="24"/>
-              </w:rPr>
-              <w:t xml:space="preserve">kills to middle schoolers at a </w:t>
-            </w:r>
-            <w:r>
-              <w:rPr>
-                <w:rFonts w:ascii="Garamond" w:hAnsi="Garamond" w:cs="Arial"/>
-                <w:sz w:val="24"/>
-                <w:szCs w:val="24"/>
-              </w:rPr>
-              <w:t>technology summer</w:t>
-            </w:r>
-            <w:r>
-              <w:rPr>
-                <w:rFonts w:ascii="Garamond" w:hAnsi="Garamond" w:cs="Arial"/>
-                <w:sz w:val="24"/>
-                <w:szCs w:val="24"/>
-              </w:rPr>
-              <w:t xml:space="preserve"> camp.</w:t>
+              <w:t xml:space="preserve">Helped develop </w:t>
+            </w:r>
+            <w:r>
+              <w:rPr>
+                <w:rFonts w:ascii="Garamond" w:hAnsi="Garamond" w:cs="Arial"/>
+                <w:sz w:val="24"/>
+                <w:szCs w:val="24"/>
+              </w:rPr>
+              <w:t>retrieverstories.umbc.edu</w:t>
+            </w:r>
+            <w:r>
+              <w:rPr>
+                <w:rFonts w:ascii="Garamond" w:hAnsi="Garamond" w:cs="Arial"/>
+                <w:sz w:val="24"/>
+                <w:szCs w:val="24"/>
+              </w:rPr>
+              <w:t xml:space="preserve"> (</w:t>
+            </w:r>
+            <w:r>
+              <w:rPr>
+                <w:rFonts w:ascii="Garamond" w:hAnsi="Garamond" w:cs="Arial"/>
+                <w:sz w:val="24"/>
+                <w:szCs w:val="24"/>
+              </w:rPr>
+              <w:t xml:space="preserve">a social </w:t>
+            </w:r>
+            <w:r>
+              <w:rPr>
+                <w:rFonts w:ascii="Garamond" w:hAnsi="Garamond" w:cs="Arial"/>
+                <w:sz w:val="24"/>
+                <w:szCs w:val="24"/>
+              </w:rPr>
+              <w:t>media site</w:t>
+            </w:r>
+            <w:r>
+              <w:rPr>
+                <w:rFonts w:ascii="Garamond" w:hAnsi="Garamond" w:cs="Arial"/>
+                <w:sz w:val="24"/>
+                <w:szCs w:val="24"/>
+              </w:rPr>
+              <w:t xml:space="preserve"> for current/former students to share their experiences</w:t>
+            </w:r>
+            <w:r>
+              <w:rPr>
+                <w:rFonts w:ascii="Garamond" w:hAnsi="Garamond" w:cs="Arial"/>
+                <w:sz w:val="24"/>
+                <w:szCs w:val="24"/>
+              </w:rPr>
+              <w:t>)</w:t>
+            </w:r>
+            <w:r>
+              <w:rPr>
+                <w:rFonts w:ascii="Garamond" w:hAnsi="Garamond" w:cs="Arial"/>
+                <w:sz w:val="24"/>
+                <w:szCs w:val="24"/>
+              </w:rPr>
+              <w:t>.  Developed new features using PHP, SQL, HTML</w:t>
+            </w:r>
+            <w:r>
+              <w:rPr>
+                <w:rFonts w:ascii="Garamond" w:hAnsi="Garamond" w:cs="Arial"/>
+                <w:sz w:val="24"/>
+                <w:szCs w:val="24"/>
+              </w:rPr>
+              <w:t>, and CSS.</w:t>
             </w:r>
           </w:p>
         </w:tc>
@@ -1077,19 +905,26 @@
                 <w:rFonts w:ascii="Garamond" w:hAnsi="Garamond" w:cs="Arial"/>
                 <w:sz w:val="24"/>
               </w:rPr>
-              <w:t>Summer 2018</w:t>
+              <w:t>June 2019</w:t>
+            </w:r>
+            <w:r>
+              <w:rPr>
+                <w:rFonts w:ascii="Garamond" w:hAnsi="Garamond" w:cs="Arial"/>
+                <w:sz w:val="24"/>
+              </w:rPr>
+              <w:t>- Present</w:t>
             </w:r>
           </w:p>
         </w:tc>
       </w:tr>
       <w:tr>
         <w:trPr>
-          <w:trHeight w:val="1042"/>
+          <w:trHeight w:val="945"/>
           <w:jc w:val="center"/>
         </w:trPr>
         <w:tc>
           <w:tcPr>
-            <w:tcW w:w="1667" w:type="dxa"/>
+            <w:tcW w:w="1414" w:type="dxa"/>
             <w:vMerge/>
           </w:tcPr>
           <w:p>
@@ -1097,20 +932,21 @@
               <w:spacing w:before="60"/>
               <w:rPr>
                 <w:rFonts w:ascii="Garamond" w:hAnsi="Garamond" w:cs="Arial"/>
-                <w:sz w:val="32"/>
+                <w:sz w:val="28"/>
+                <w:szCs w:val="28"/>
               </w:rPr>
             </w:pPr>
           </w:p>
         </w:tc>
         <w:tc>
           <w:tcPr>
-            <w:tcW w:w="8837" w:type="dxa"/>
+            <w:tcW w:w="9090" w:type="dxa"/>
             <w:vMerge/>
           </w:tcPr>
           <w:p>
             <w:pPr>
               <w:spacing w:before="60" w:after="60"/>
-              <w:ind w:left="360" w:hanging="360"/>
+              <w:ind w:left="360" w:hanging="216"/>
               <w:rPr>
                 <w:rFonts w:ascii="Garamond" w:hAnsi="Garamond" w:cs="Arial"/>
                 <w:b/>
@@ -1137,7 +973,7 @@
                 <w:rFonts w:ascii="Garamond" w:hAnsi="Garamond" w:cs="Arial"/>
                 <w:sz w:val="24"/>
               </w:rPr>
-              <w:t>May 2017-Dec 2017</w:t>
+              <w:t>Summer 2018</w:t>
             </w:r>
           </w:p>
         </w:tc>
@@ -1149,7 +985,7 @@
         </w:trPr>
         <w:tc>
           <w:tcPr>
-            <w:tcW w:w="1667" w:type="dxa"/>
+            <w:tcW w:w="1414" w:type="dxa"/>
             <w:vMerge/>
           </w:tcPr>
           <w:p>
@@ -1157,20 +993,21 @@
               <w:spacing w:before="60"/>
               <w:rPr>
                 <w:rFonts w:ascii="Garamond" w:hAnsi="Garamond" w:cs="Arial"/>
-                <w:sz w:val="32"/>
+                <w:sz w:val="28"/>
+                <w:szCs w:val="28"/>
               </w:rPr>
             </w:pPr>
           </w:p>
         </w:tc>
         <w:tc>
           <w:tcPr>
-            <w:tcW w:w="8837" w:type="dxa"/>
+            <w:tcW w:w="9090" w:type="dxa"/>
             <w:vMerge/>
           </w:tcPr>
           <w:p>
             <w:pPr>
               <w:spacing w:before="60" w:after="60"/>
-              <w:ind w:left="360" w:hanging="360"/>
+              <w:ind w:left="360" w:hanging="216"/>
               <w:rPr>
                 <w:rFonts w:ascii="Garamond" w:hAnsi="Garamond" w:cs="Arial"/>
                 <w:b/>
@@ -1197,46 +1034,41 @@
                 <w:rFonts w:ascii="Garamond" w:hAnsi="Garamond" w:cs="Arial"/>
                 <w:sz w:val="24"/>
               </w:rPr>
-              <w:t>Summer 2016</w:t>
+              <w:t>May 2017-Dec 2017</w:t>
             </w:r>
           </w:p>
         </w:tc>
       </w:tr>
       <w:tr>
         <w:trPr>
-          <w:trHeight w:val="144"/>
+          <w:trHeight w:val="1035"/>
           <w:jc w:val="center"/>
         </w:trPr>
         <w:tc>
           <w:tcPr>
-            <w:tcW w:w="1667" w:type="dxa"/>
+            <w:tcW w:w="1414" w:type="dxa"/>
             <w:vMerge/>
-            <w:tcBorders>
-              <w:bottom w:val="single" w:sz="4" w:space="0" w:color="auto"/>
-            </w:tcBorders>
           </w:tcPr>
           <w:p>
             <w:pPr>
               <w:spacing w:before="60"/>
               <w:rPr>
                 <w:rFonts w:ascii="Garamond" w:hAnsi="Garamond" w:cs="Arial"/>
-                <w:sz w:val="32"/>
+                <w:sz w:val="28"/>
+                <w:szCs w:val="28"/>
               </w:rPr>
             </w:pPr>
           </w:p>
         </w:tc>
         <w:tc>
           <w:tcPr>
-            <w:tcW w:w="8837" w:type="dxa"/>
+            <w:tcW w:w="9090" w:type="dxa"/>
             <w:vMerge/>
-            <w:tcBorders>
-              <w:bottom w:val="single" w:sz="4" w:space="0" w:color="auto"/>
-            </w:tcBorders>
           </w:tcPr>
           <w:p>
             <w:pPr>
               <w:spacing w:before="60" w:after="60"/>
-              <w:ind w:left="360" w:hanging="360"/>
+              <w:ind w:left="360" w:hanging="216"/>
               <w:rPr>
                 <w:rFonts w:ascii="Garamond" w:hAnsi="Garamond" w:cs="Arial"/>
                 <w:b/>
@@ -1249,12 +1081,10 @@
         <w:tc>
           <w:tcPr>
             <w:tcW w:w="1193" w:type="dxa"/>
-            <w:tcBorders>
-              <w:bottom w:val="single" w:sz="4" w:space="0" w:color="auto"/>
-            </w:tcBorders>
           </w:tcPr>
           <w:p>
             <w:pPr>
+              <w:spacing w:before="60"/>
               <w:rPr>
                 <w:rFonts w:ascii="Garamond" w:hAnsi="Garamond" w:cs="Arial"/>
                 <w:sz w:val="24"/>
@@ -1265,20 +1095,19 @@
                 <w:rFonts w:ascii="Garamond" w:hAnsi="Garamond" w:cs="Arial"/>
                 <w:sz w:val="24"/>
               </w:rPr>
-              <w:t>Summer 2014</w:t>
+              <w:t>Summer 2016</w:t>
             </w:r>
           </w:p>
         </w:tc>
       </w:tr>
       <w:tr>
         <w:trPr>
-          <w:trHeight w:val="908"/>
+          <w:trHeight w:val="360"/>
           <w:jc w:val="center"/>
         </w:trPr>
         <w:tc>
           <w:tcPr>
-            <w:tcW w:w="1667" w:type="dxa"/>
-            <w:vMerge w:val="restart"/>
+            <w:tcW w:w="1414" w:type="dxa"/>
             <w:tcBorders>
               <w:top w:val="single" w:sz="4" w:space="0" w:color="auto"/>
             </w:tcBorders>
@@ -1288,15 +1117,15 @@
               <w:spacing w:before="60"/>
               <w:rPr>
                 <w:rFonts w:ascii="Garamond" w:hAnsi="Garamond" w:cs="Arial"/>
-                <w:sz w:val="30"/>
-                <w:szCs w:val="30"/>
+                <w:sz w:val="28"/>
+                <w:szCs w:val="28"/>
               </w:rPr>
             </w:pPr>
             <w:r>
               <w:rPr>
                 <w:rFonts w:ascii="Garamond" w:hAnsi="Garamond" w:cs="Arial"/>
-                <w:sz w:val="30"/>
-                <w:szCs w:val="30"/>
+                <w:sz w:val="28"/>
+                <w:szCs w:val="28"/>
               </w:rPr>
               <w:t>Projects</w:t>
             </w:r>
@@ -1304,8 +1133,7 @@
         </w:tc>
         <w:tc>
           <w:tcPr>
-            <w:tcW w:w="8837" w:type="dxa"/>
-            <w:vMerge w:val="restart"/>
+            <w:tcW w:w="9090" w:type="dxa"/>
             <w:tcBorders>
               <w:top w:val="single" w:sz="4" w:space="0" w:color="auto"/>
             </w:tcBorders>
@@ -1316,7 +1144,6 @@
               <w:ind w:left="360" w:hanging="360"/>
               <w:rPr>
                 <w:rFonts w:ascii="Garamond" w:hAnsi="Garamond" w:cs="Arial"/>
-                <w:b/>
                 <w:sz w:val="24"/>
                 <w:szCs w:val="24"/>
               </w:rPr>
@@ -1324,195 +1151,18 @@
             <w:r>
               <w:rPr>
                 <w:rFonts w:ascii="Garamond" w:hAnsi="Garamond" w:cs="Arial"/>
-                <w:b/>
-                <w:sz w:val="24"/>
-                <w:szCs w:val="24"/>
-              </w:rPr>
-              <w:t xml:space="preserve">spearopedia.com </w:t>
-            </w:r>
-            <w:r>
-              <w:rPr>
-                <w:rFonts w:ascii="Garamond" w:hAnsi="Garamond" w:cs="Arial"/>
-                <w:i/>
-                <w:sz w:val="24"/>
-                <w:szCs w:val="24"/>
-              </w:rPr>
-              <w:t xml:space="preserve">– </w:t>
-            </w:r>
-            <w:r>
-              <w:rPr>
-                <w:rFonts w:ascii="Garamond" w:hAnsi="Garamond" w:cs="Arial"/>
-                <w:i/>
-                <w:sz w:val="24"/>
-                <w:szCs w:val="24"/>
-              </w:rPr>
-              <w:t>Personal</w:t>
-            </w:r>
-            <w:r>
-              <w:rPr>
-                <w:rFonts w:ascii="Garamond" w:hAnsi="Garamond" w:cs="Arial"/>
-                <w:i/>
-                <w:sz w:val="24"/>
-                <w:szCs w:val="24"/>
-              </w:rPr>
-              <w:t xml:space="preserve"> Project</w:t>
-            </w:r>
-            <w:r>
-              <w:rPr>
-                <w:rFonts w:ascii="Garamond" w:hAnsi="Garamond" w:cs="Arial"/>
-                <w:i/>
-                <w:sz w:val="24"/>
-                <w:szCs w:val="24"/>
-              </w:rPr>
-              <w:br/>
-            </w:r>
-            <w:r>
-              <w:rPr>
-                <w:rFonts w:ascii="Garamond" w:hAnsi="Garamond" w:cs="Arial"/>
-                <w:sz w:val="24"/>
-                <w:szCs w:val="24"/>
-              </w:rPr>
-              <w:t>Created a website to help people browse and compare spear-fishing equipment.</w:t>
-            </w:r>
-            <w:r>
-              <w:rPr>
-                <w:rFonts w:ascii="Garamond" w:hAnsi="Garamond" w:cs="Arial"/>
-                <w:sz w:val="24"/>
-                <w:szCs w:val="24"/>
-              </w:rPr>
-              <w:br/>
-              <w:t xml:space="preserve">Hosted the site on AWS using Python, Flask and a </w:t>
-            </w:r>
-            <w:r>
-              <w:rPr>
-                <w:rFonts w:ascii="Garamond" w:hAnsi="Garamond" w:cs="Arial"/>
-                <w:sz w:val="24"/>
-                <w:szCs w:val="24"/>
-              </w:rPr>
-              <w:t>PostgreSQL</w:t>
-            </w:r>
-            <w:r>
-              <w:rPr>
-                <w:rFonts w:ascii="Garamond" w:hAnsi="Garamond" w:cs="Arial"/>
-                <w:sz w:val="24"/>
-                <w:szCs w:val="24"/>
-              </w:rPr>
-              <w:t xml:space="preserve"> database.</w:t>
-            </w:r>
-            <w:r>
-              <w:rPr>
-                <w:rFonts w:ascii="Garamond" w:hAnsi="Garamond" w:cs="Arial"/>
-                <w:sz w:val="24"/>
-                <w:szCs w:val="24"/>
-              </w:rPr>
-              <w:t xml:space="preserve">  Implemented user accounts, </w:t>
-            </w:r>
-            <w:r>
-              <w:rPr>
-                <w:rFonts w:ascii="Garamond" w:hAnsi="Garamond" w:cs="Arial"/>
-                <w:sz w:val="24"/>
-                <w:szCs w:val="24"/>
-              </w:rPr>
-              <w:t>a</w:t>
-            </w:r>
-            <w:r>
-              <w:rPr>
-                <w:rFonts w:ascii="Garamond" w:hAnsi="Garamond" w:cs="Arial"/>
-                <w:sz w:val="24"/>
-                <w:szCs w:val="24"/>
-              </w:rPr>
-              <w:t>n</w:t>
-            </w:r>
-            <w:r>
-              <w:rPr>
-                <w:rFonts w:ascii="Garamond" w:hAnsi="Garamond" w:cs="Arial"/>
-                <w:sz w:val="24"/>
-                <w:szCs w:val="24"/>
-              </w:rPr>
-              <w:t xml:space="preserve"> admin </w:t>
-            </w:r>
-            <w:r>
-              <w:rPr>
-                <w:rFonts w:ascii="Garamond" w:hAnsi="Garamond" w:cs="Arial"/>
-                <w:sz w:val="24"/>
-                <w:szCs w:val="24"/>
-              </w:rPr>
-              <w:t>page f</w:t>
-            </w:r>
-            <w:r>
-              <w:rPr>
-                <w:rFonts w:ascii="Garamond" w:hAnsi="Garamond" w:cs="Arial"/>
-                <w:sz w:val="24"/>
-                <w:szCs w:val="24"/>
-              </w:rPr>
-              <w:t>o</w:t>
-            </w:r>
-            <w:r>
-              <w:rPr>
-                <w:rFonts w:ascii="Garamond" w:hAnsi="Garamond" w:cs="Arial"/>
-                <w:sz w:val="24"/>
-                <w:szCs w:val="24"/>
-              </w:rPr>
-              <w:t>r</w:t>
-            </w:r>
-            <w:r>
-              <w:rPr>
-                <w:rFonts w:ascii="Garamond" w:hAnsi="Garamond" w:cs="Arial"/>
-                <w:sz w:val="24"/>
-                <w:szCs w:val="24"/>
-              </w:rPr>
-              <w:t xml:space="preserve"> </w:t>
-            </w:r>
-            <w:r>
-              <w:rPr>
-                <w:rFonts w:ascii="Garamond" w:hAnsi="Garamond" w:cs="Arial"/>
-                <w:sz w:val="24"/>
-                <w:szCs w:val="24"/>
-              </w:rPr>
-              <w:t>add</w:t>
-            </w:r>
-            <w:r>
-              <w:rPr>
-                <w:rFonts w:ascii="Garamond" w:hAnsi="Garamond" w:cs="Arial"/>
-                <w:sz w:val="24"/>
-                <w:szCs w:val="24"/>
-              </w:rPr>
-              <w:t>ing</w:t>
-            </w:r>
-            <w:r>
-              <w:rPr>
-                <w:rFonts w:ascii="Garamond" w:hAnsi="Garamond" w:cs="Arial"/>
-                <w:sz w:val="24"/>
-                <w:szCs w:val="24"/>
-              </w:rPr>
-              <w:t xml:space="preserve"> new products to the database, and unit tests.</w:t>
-            </w:r>
-          </w:p>
-          <w:p>
-            <w:pPr>
-              <w:spacing w:before="60" w:after="60"/>
-              <w:ind w:left="360" w:hanging="360"/>
-              <w:rPr>
-                <w:rFonts w:ascii="Garamond" w:hAnsi="Garamond" w:cs="Arial"/>
-                <w:sz w:val="24"/>
-                <w:szCs w:val="24"/>
-              </w:rPr>
-            </w:pPr>
-            <w:r>
-              <w:rPr>
-                <w:rFonts w:ascii="Garamond" w:hAnsi="Garamond" w:cs="Arial"/>
                 <w:noProof/>
                 <w:sz w:val="24"/>
                 <w:szCs w:val="24"/>
               </w:rPr>
               <w:drawing>
-                <wp:anchor distT="0" distB="0" distL="114300" distR="114300" simplePos="0" relativeHeight="251670528" behindDoc="0" locked="0" layoutInCell="1" allowOverlap="1" wp14:anchorId="1B19BEEF" wp14:editId="45BEA546">
+                <wp:anchor distT="0" distB="0" distL="114300" distR="114300" simplePos="0" relativeHeight="251675648" behindDoc="0" locked="0" layoutInCell="1" allowOverlap="1" wp14:anchorId="61543632" wp14:editId="76AFF76C">
                   <wp:simplePos x="0" y="0"/>
                   <wp:positionH relativeFrom="column">
-                    <wp:posOffset>1849120</wp:posOffset>
+                    <wp:posOffset>2258695</wp:posOffset>
                   </wp:positionH>
                   <wp:positionV relativeFrom="paragraph">
-                    <wp:posOffset>5451</wp:posOffset>
+                    <wp:posOffset>43180</wp:posOffset>
                   </wp:positionV>
                   <wp:extent cx="151130" cy="146050"/>
                   <wp:effectExtent l="0" t="0" r="1270" b="6350"/>
@@ -1589,7 +1239,7 @@
                 <w:sz w:val="24"/>
                 <w:szCs w:val="24"/>
               </w:rPr>
-              <w:t>Course</w:t>
+              <w:t>Course (Team)</w:t>
             </w:r>
             <w:r>
               <w:rPr>
@@ -1615,7 +1265,7 @@
                 <w:sz w:val="24"/>
                 <w:szCs w:val="24"/>
               </w:rPr>
-              <w:t>Created a website for users to discover the optimal places to live based off search criteria.</w:t>
+              <w:t>Created a website for users to discover the optimal places to live based off desired criteria.</w:t>
             </w:r>
             <w:r>
               <w:rPr>
@@ -1624,31 +1274,39 @@
                 <w:szCs w:val="24"/>
               </w:rPr>
               <w:br/>
-              <w:t xml:space="preserve">Identified several data sources to use, designed an SQL schema, and created scripts to ingest the data into the database (queried a web API for data about every county in the U.S. and merged the data with ingested .csv files).  Hosted the site </w:t>
-            </w:r>
-            <w:r>
-              <w:rPr>
-                <w:rFonts w:ascii="Garamond" w:hAnsi="Garamond" w:cs="Arial"/>
-                <w:sz w:val="24"/>
-                <w:szCs w:val="24"/>
-              </w:rPr>
-              <w:t>with Apache on</w:t>
-            </w:r>
-            <w:r>
-              <w:rPr>
-                <w:rFonts w:ascii="Garamond" w:hAnsi="Garamond" w:cs="Arial"/>
-                <w:sz w:val="24"/>
-                <w:szCs w:val="24"/>
-              </w:rPr>
-              <w:t xml:space="preserve"> AWS</w:t>
-            </w:r>
-            <w:r>
-              <w:rPr>
-                <w:rFonts w:ascii="Garamond" w:hAnsi="Garamond" w:cs="Arial"/>
-                <w:sz w:val="24"/>
-                <w:szCs w:val="24"/>
-              </w:rPr>
-              <w:t>.</w:t>
+              <w:t xml:space="preserve">Identified </w:t>
+            </w:r>
+            <w:r>
+              <w:rPr>
+                <w:rFonts w:ascii="Garamond" w:hAnsi="Garamond" w:cs="Arial"/>
+                <w:sz w:val="24"/>
+                <w:szCs w:val="24"/>
+              </w:rPr>
+              <w:t>suitable</w:t>
+            </w:r>
+            <w:r>
+              <w:rPr>
+                <w:rFonts w:ascii="Garamond" w:hAnsi="Garamond" w:cs="Arial"/>
+                <w:sz w:val="24"/>
+                <w:szCs w:val="24"/>
+              </w:rPr>
+              <w:t xml:space="preserve"> data sources to use, designed an SQL schema, and created scripts to ingest the data into the database (queried a web API for data about every county in the U.S. and merged the data</w:t>
+            </w:r>
+            <w:r>
+              <w:rPr>
+                <w:rFonts w:ascii="Garamond" w:hAnsi="Garamond" w:cs="Arial"/>
+                <w:sz w:val="24"/>
+                <w:szCs w:val="24"/>
+              </w:rPr>
+              <w:t xml:space="preserve"> with</w:t>
+            </w:r>
+            <w:r>
+              <w:rPr>
+                <w:rFonts w:ascii="Garamond" w:hAnsi="Garamond" w:cs="Arial"/>
+                <w:sz w:val="24"/>
+                <w:szCs w:val="24"/>
+              </w:rPr>
+              <w:t xml:space="preserve"> other sources).  Hosted the site with Apache on AWS.</w:t>
             </w:r>
           </w:p>
           <w:p>
@@ -1664,12 +1322,97 @@
             <w:r>
               <w:rPr>
                 <w:rFonts w:ascii="Garamond" w:hAnsi="Garamond" w:cs="Arial"/>
+                <w:b/>
+                <w:sz w:val="24"/>
+                <w:szCs w:val="24"/>
+              </w:rPr>
+              <w:t>YouTube Channel</w:t>
+            </w:r>
+            <w:r>
+              <w:rPr>
+                <w:rFonts w:ascii="Garamond" w:hAnsi="Garamond" w:cs="Arial"/>
+                <w:i/>
+                <w:sz w:val="24"/>
+                <w:szCs w:val="24"/>
+              </w:rPr>
+              <w:br/>
+            </w:r>
+            <w:r>
+              <w:rPr>
+                <w:rFonts w:ascii="Garamond" w:hAnsi="Garamond" w:cs="Arial"/>
+                <w:sz w:val="24"/>
+                <w:szCs w:val="24"/>
+              </w:rPr>
+              <w:t>F</w:t>
+            </w:r>
+            <w:r>
+              <w:rPr>
+                <w:rFonts w:ascii="Garamond" w:hAnsi="Garamond" w:cs="Arial"/>
+                <w:sz w:val="24"/>
+                <w:szCs w:val="24"/>
+              </w:rPr>
+              <w:t>ilmed/</w:t>
+            </w:r>
+            <w:r>
+              <w:rPr>
+                <w:rFonts w:ascii="Garamond" w:hAnsi="Garamond" w:cs="Arial"/>
+                <w:sz w:val="24"/>
+                <w:szCs w:val="24"/>
+              </w:rPr>
+              <w:t>edited over a dozen</w:t>
+            </w:r>
+            <w:r>
+              <w:rPr>
+                <w:rFonts w:ascii="Garamond" w:hAnsi="Garamond" w:cs="Arial"/>
+                <w:sz w:val="24"/>
+                <w:szCs w:val="24"/>
+              </w:rPr>
+              <w:t xml:space="preserve"> YouTube videos</w:t>
+            </w:r>
+            <w:r>
+              <w:rPr>
+                <w:rFonts w:ascii="Garamond" w:hAnsi="Garamond" w:cs="Arial"/>
+                <w:sz w:val="24"/>
+                <w:szCs w:val="24"/>
+              </w:rPr>
+              <w:t xml:space="preserve"> </w:t>
+            </w:r>
+            <w:r>
+              <w:rPr>
+                <w:rFonts w:ascii="Garamond" w:hAnsi="Garamond" w:cs="Arial"/>
+                <w:sz w:val="24"/>
+                <w:szCs w:val="24"/>
+              </w:rPr>
+              <w:t>ranging from teaching coding concepts and photo edi</w:t>
+            </w:r>
+            <w:r>
+              <w:rPr>
+                <w:rFonts w:ascii="Garamond" w:hAnsi="Garamond" w:cs="Arial"/>
+                <w:sz w:val="24"/>
+                <w:szCs w:val="24"/>
+              </w:rPr>
+              <w:t>ting, to travel videos and tips.</w:t>
+            </w:r>
+          </w:p>
+          <w:p>
+            <w:pPr>
+              <w:spacing w:before="60" w:after="60"/>
+              <w:ind w:left="360" w:hanging="360"/>
+              <w:rPr>
+                <w:rFonts w:ascii="Garamond" w:hAnsi="Garamond" w:cs="Arial"/>
+                <w:sz w:val="24"/>
+                <w:szCs w:val="24"/>
+              </w:rPr>
+            </w:pPr>
+            <w:r>
+              <w:rPr>
+                <w:rFonts w:ascii="Garamond" w:hAnsi="Garamond" w:cs="Arial"/>
                 <w:noProof/>
                 <w:sz w:val="24"/>
                 <w:szCs w:val="24"/>
               </w:rPr>
               <w:drawing>
-                <wp:anchor distT="0" distB="0" distL="114300" distR="114300" simplePos="0" relativeHeight="251671552" behindDoc="0" locked="0" layoutInCell="1" allowOverlap="1" wp14:anchorId="3DD74F16" wp14:editId="0801E4F9">
+                <wp:anchor distT="0" distB="0" distL="114300" distR="114300" simplePos="0" relativeHeight="251676672" behindDoc="0" locked="0" layoutInCell="1" allowOverlap="1" wp14:anchorId="44B397F1" wp14:editId="38D8DA42">
                   <wp:simplePos x="0" y="0"/>
                   <wp:positionH relativeFrom="column">
                     <wp:posOffset>1654810</wp:posOffset>
@@ -1790,7 +1533,7 @@
                 <w:szCs w:val="24"/>
               </w:rPr>
               <w:drawing>
-                <wp:anchor distT="0" distB="0" distL="114300" distR="114300" simplePos="0" relativeHeight="251673600" behindDoc="0" locked="0" layoutInCell="1" allowOverlap="1" wp14:anchorId="4BB9E019" wp14:editId="34D70F67">
+                <wp:anchor distT="0" distB="0" distL="114300" distR="114300" simplePos="0" relativeHeight="251677696" behindDoc="0" locked="0" layoutInCell="1" allowOverlap="1" wp14:anchorId="7239EA6B" wp14:editId="32E2FFE9">
                   <wp:simplePos x="0" y="0"/>
                   <wp:positionH relativeFrom="column">
                     <wp:posOffset>1953524</wp:posOffset>
@@ -1932,6 +1675,15 @@
               </w:rPr>
               <w:t>.</w:t>
             </w:r>
+            <w:r>
+              <w:rPr>
+                <w:rFonts w:ascii="Garamond" w:hAnsi="Garamond" w:cs="Arial"/>
+                <w:sz w:val="24"/>
+                <w:szCs w:val="24"/>
+              </w:rPr>
+              <w:br/>
+              <w:t>Also implemented a simple neural net for classifying handwritten digits.</w:t>
+            </w:r>
           </w:p>
         </w:tc>
         <w:tc>
@@ -1949,732 +1701,6 @@
                 <w:sz w:val="24"/>
               </w:rPr>
             </w:pPr>
-            <w:r>
-              <w:rPr>
-                <w:rFonts w:ascii="Garamond" w:hAnsi="Garamond" w:cs="Arial"/>
-                <w:sz w:val="24"/>
-              </w:rPr>
-              <w:t>2017</w:t>
-            </w:r>
-          </w:p>
-        </w:tc>
-      </w:tr>
-      <w:tr>
-        <w:trPr>
-          <w:trHeight w:val="1386"/>
-          <w:jc w:val="center"/>
-        </w:trPr>
-        <w:tc>
-          <w:tcPr>
-            <w:tcW w:w="1667" w:type="dxa"/>
-            <w:vMerge/>
-          </w:tcPr>
-          <w:p>
-            <w:pPr>
-              <w:spacing w:before="60"/>
-              <w:rPr>
-                <w:rFonts w:ascii="Garamond" w:hAnsi="Garamond" w:cs="Arial"/>
-                <w:sz w:val="30"/>
-                <w:szCs w:val="30"/>
-              </w:rPr>
-            </w:pPr>
-          </w:p>
-        </w:tc>
-        <w:tc>
-          <w:tcPr>
-            <w:tcW w:w="8837" w:type="dxa"/>
-            <w:vMerge/>
-          </w:tcPr>
-          <w:p>
-            <w:pPr>
-              <w:spacing w:before="60" w:after="60"/>
-              <w:ind w:left="360" w:hanging="360"/>
-              <w:rPr>
-                <w:rFonts w:ascii="Garamond" w:hAnsi="Garamond" w:cs="Arial"/>
-                <w:b/>
-                <w:sz w:val="24"/>
-                <w:szCs w:val="24"/>
-              </w:rPr>
-            </w:pPr>
-          </w:p>
-        </w:tc>
-        <w:tc>
-          <w:tcPr>
-            <w:tcW w:w="1193" w:type="dxa"/>
-          </w:tcPr>
-          <w:p>
-            <w:pPr>
-              <w:spacing w:before="60"/>
-              <w:rPr>
-                <w:rFonts w:ascii="Garamond" w:hAnsi="Garamond" w:cs="Arial"/>
-                <w:sz w:val="24"/>
-              </w:rPr>
-            </w:pPr>
-            <w:r>
-              <w:rPr>
-                <w:rFonts w:ascii="Garamond" w:hAnsi="Garamond" w:cs="Arial"/>
-                <w:sz w:val="24"/>
-              </w:rPr>
-              <w:t>2018</w:t>
-            </w:r>
-          </w:p>
-        </w:tc>
-      </w:tr>
-      <w:tr>
-        <w:trPr>
-          <w:trHeight w:val="783"/>
-          <w:jc w:val="center"/>
-        </w:trPr>
-        <w:tc>
-          <w:tcPr>
-            <w:tcW w:w="1667" w:type="dxa"/>
-            <w:vMerge/>
-          </w:tcPr>
-          <w:p>
-            <w:pPr>
-              <w:spacing w:before="60"/>
-              <w:rPr>
-                <w:rFonts w:ascii="Garamond" w:hAnsi="Garamond" w:cs="Arial"/>
-                <w:sz w:val="30"/>
-                <w:szCs w:val="30"/>
-              </w:rPr>
-            </w:pPr>
-          </w:p>
-        </w:tc>
-        <w:tc>
-          <w:tcPr>
-            <w:tcW w:w="8837" w:type="dxa"/>
-            <w:vMerge/>
-          </w:tcPr>
-          <w:p>
-            <w:pPr>
-              <w:spacing w:before="60" w:after="60"/>
-              <w:ind w:left="360" w:hanging="360"/>
-              <w:rPr>
-                <w:rFonts w:ascii="Garamond" w:hAnsi="Garamond" w:cs="Arial"/>
-                <w:b/>
-                <w:sz w:val="24"/>
-                <w:szCs w:val="24"/>
-              </w:rPr>
-            </w:pPr>
-          </w:p>
-        </w:tc>
-        <w:tc>
-          <w:tcPr>
-            <w:tcW w:w="1193" w:type="dxa"/>
-          </w:tcPr>
-          <w:p>
-            <w:pPr>
-              <w:spacing w:before="60"/>
-              <w:rPr>
-                <w:rFonts w:ascii="Garamond" w:hAnsi="Garamond" w:cs="Arial"/>
-                <w:sz w:val="24"/>
-              </w:rPr>
-            </w:pPr>
-            <w:r>
-              <w:rPr>
-                <w:rFonts w:ascii="Garamond" w:hAnsi="Garamond" w:cs="Arial"/>
-                <w:sz w:val="24"/>
-              </w:rPr>
-              <w:t>2018</w:t>
-            </w:r>
-          </w:p>
-        </w:tc>
-      </w:tr>
-      <w:tr>
-        <w:trPr>
-          <w:trHeight w:val="144"/>
-          <w:jc w:val="center"/>
-        </w:trPr>
-        <w:tc>
-          <w:tcPr>
-            <w:tcW w:w="1667" w:type="dxa"/>
-            <w:vMerge/>
-          </w:tcPr>
-          <w:p>
-            <w:pPr>
-              <w:spacing w:before="60"/>
-              <w:rPr>
-                <w:rFonts w:ascii="Garamond" w:hAnsi="Garamond" w:cs="Arial"/>
-                <w:sz w:val="30"/>
-                <w:szCs w:val="30"/>
-              </w:rPr>
-            </w:pPr>
-          </w:p>
-        </w:tc>
-        <w:tc>
-          <w:tcPr>
-            <w:tcW w:w="8837" w:type="dxa"/>
-            <w:vMerge/>
-          </w:tcPr>
-          <w:p>
-            <w:pPr>
-              <w:spacing w:before="60" w:after="60"/>
-              <w:ind w:left="360" w:hanging="360"/>
-              <w:rPr>
-                <w:rFonts w:ascii="Garamond" w:hAnsi="Garamond" w:cs="Arial"/>
-                <w:b/>
-                <w:sz w:val="24"/>
-                <w:szCs w:val="24"/>
-              </w:rPr>
-            </w:pPr>
-          </w:p>
-        </w:tc>
-        <w:tc>
-          <w:tcPr>
-            <w:tcW w:w="1193" w:type="dxa"/>
-          </w:tcPr>
-          <w:p>
-            <w:pPr>
-              <w:spacing w:before="60"/>
-              <w:rPr>
-                <w:rFonts w:ascii="Garamond" w:hAnsi="Garamond" w:cs="Arial"/>
-                <w:sz w:val="24"/>
-              </w:rPr>
-            </w:pPr>
-            <w:r>
-              <w:rPr>
-                <w:rFonts w:ascii="Garamond" w:hAnsi="Garamond" w:cs="Arial"/>
-                <w:sz w:val="24"/>
-              </w:rPr>
-              <w:t>2017</w:t>
-            </w:r>
-          </w:p>
-        </w:tc>
-      </w:tr>
-      <w:tr>
-        <w:trPr>
-          <w:trHeight w:val="3453"/>
-          <w:jc w:val="center"/>
-        </w:trPr>
-        <w:tc>
-          <w:tcPr>
-            <w:tcW w:w="1667" w:type="dxa"/>
-            <w:vMerge w:val="restart"/>
-            <w:tcBorders>
-              <w:top w:val="single" w:sz="4" w:space="0" w:color="auto"/>
-            </w:tcBorders>
-          </w:tcPr>
-          <w:p>
-            <w:pPr>
-              <w:spacing w:before="60"/>
-              <w:rPr>
-                <w:rFonts w:ascii="Garamond" w:hAnsi="Garamond" w:cs="Arial"/>
-                <w:sz w:val="30"/>
-                <w:szCs w:val="30"/>
-              </w:rPr>
-            </w:pPr>
-            <w:r>
-              <w:rPr>
-                <w:rFonts w:ascii="Garamond" w:hAnsi="Garamond" w:cs="Arial"/>
-                <w:sz w:val="30"/>
-                <w:szCs w:val="30"/>
-              </w:rPr>
-              <w:t>Skills</w:t>
-            </w:r>
-            <w:r>
-              <w:rPr>
-                <w:rFonts w:ascii="Garamond" w:hAnsi="Garamond" w:cs="Arial"/>
-                <w:sz w:val="30"/>
-                <w:szCs w:val="30"/>
-              </w:rPr>
-              <w:t>/</w:t>
-            </w:r>
-            <w:r>
-              <w:rPr>
-                <w:rFonts w:ascii="Garamond" w:hAnsi="Garamond" w:cs="Arial"/>
-                <w:sz w:val="30"/>
-                <w:szCs w:val="30"/>
-              </w:rPr>
-              <w:br/>
-              <w:t>Involvement</w:t>
-            </w:r>
-          </w:p>
-        </w:tc>
-        <w:tc>
-          <w:tcPr>
-            <w:tcW w:w="8837" w:type="dxa"/>
-            <w:vMerge w:val="restart"/>
-            <w:tcBorders>
-              <w:top w:val="single" w:sz="4" w:space="0" w:color="auto"/>
-            </w:tcBorders>
-          </w:tcPr>
-          <w:p>
-            <w:pPr>
-              <w:spacing w:before="60"/>
-              <w:rPr>
-                <w:rFonts w:ascii="Garamond" w:hAnsi="Garamond" w:cs="Arial"/>
-                <w:sz w:val="24"/>
-                <w:szCs w:val="24"/>
-              </w:rPr>
-            </w:pPr>
-            <w:r>
-              <w:rPr>
-                <w:rFonts w:ascii="Garamond" w:hAnsi="Garamond" w:cs="Arial"/>
-                <w:b/>
-                <w:sz w:val="24"/>
-                <w:szCs w:val="24"/>
-              </w:rPr>
-              <w:t>Programming</w:t>
-            </w:r>
-            <w:r>
-              <w:rPr>
-                <w:rFonts w:ascii="Garamond" w:hAnsi="Garamond" w:cs="Arial"/>
-                <w:b/>
-                <w:sz w:val="24"/>
-                <w:szCs w:val="24"/>
-              </w:rPr>
-              <w:t xml:space="preserve"> and Tools</w:t>
-            </w:r>
-          </w:p>
-          <w:p>
-            <w:pPr>
-              <w:pStyle w:val="ListParagraph"/>
-              <w:numPr>
-                <w:ilvl w:val="0"/>
-                <w:numId w:val="7"/>
-              </w:numPr>
-              <w:spacing w:before="60" w:after="200" w:line="276" w:lineRule="auto"/>
-              <w:rPr>
-                <w:rFonts w:ascii="Garamond" w:hAnsi="Garamond" w:cs="Arial"/>
-                <w:sz w:val="24"/>
-                <w:szCs w:val="24"/>
-              </w:rPr>
-            </w:pPr>
-            <w:r>
-              <w:rPr>
-                <w:rFonts w:ascii="Garamond" w:hAnsi="Garamond" w:cs="Arial"/>
-                <w:sz w:val="24"/>
-                <w:szCs w:val="24"/>
-              </w:rPr>
-              <w:t xml:space="preserve">Python, </w:t>
-            </w:r>
-            <w:r>
-              <w:rPr>
-                <w:rFonts w:ascii="Garamond" w:hAnsi="Garamond" w:cs="Arial"/>
-                <w:sz w:val="24"/>
-                <w:szCs w:val="24"/>
-              </w:rPr>
-              <w:t>C++</w:t>
-            </w:r>
-            <w:r>
-              <w:rPr>
-                <w:rFonts w:ascii="Garamond" w:hAnsi="Garamond" w:cs="Arial"/>
-                <w:sz w:val="24"/>
-                <w:szCs w:val="24"/>
-              </w:rPr>
-              <w:t>, C</w:t>
-            </w:r>
-            <w:r>
-              <w:rPr>
-                <w:rFonts w:ascii="Garamond" w:hAnsi="Garamond" w:cs="Arial"/>
-                <w:sz w:val="24"/>
-                <w:szCs w:val="24"/>
-              </w:rPr>
-              <w:t>,</w:t>
-            </w:r>
-            <w:r>
-              <w:rPr>
-                <w:rFonts w:ascii="Garamond" w:hAnsi="Garamond" w:cs="Arial"/>
-                <w:sz w:val="24"/>
-                <w:szCs w:val="24"/>
-              </w:rPr>
-              <w:t xml:space="preserve"> </w:t>
-            </w:r>
-            <w:r>
-              <w:rPr>
-                <w:rFonts w:ascii="Garamond" w:hAnsi="Garamond" w:cs="Arial"/>
-                <w:sz w:val="24"/>
-                <w:szCs w:val="24"/>
-              </w:rPr>
-              <w:t xml:space="preserve">Shell Scripts, </w:t>
-            </w:r>
-            <w:r>
-              <w:rPr>
-                <w:rFonts w:ascii="Garamond" w:hAnsi="Garamond" w:cs="Arial"/>
-                <w:sz w:val="24"/>
-                <w:szCs w:val="24"/>
-              </w:rPr>
-              <w:t>Java, R</w:t>
-            </w:r>
-          </w:p>
-          <w:p>
-            <w:pPr>
-              <w:pStyle w:val="ListParagraph"/>
-              <w:numPr>
-                <w:ilvl w:val="0"/>
-                <w:numId w:val="7"/>
-              </w:numPr>
-              <w:spacing w:before="60" w:after="60" w:line="276" w:lineRule="auto"/>
-              <w:rPr>
-                <w:rFonts w:ascii="Garamond" w:hAnsi="Garamond" w:cs="Arial"/>
-                <w:sz w:val="24"/>
-                <w:szCs w:val="24"/>
-              </w:rPr>
-            </w:pPr>
-            <w:r>
-              <w:rPr>
-                <w:rFonts w:ascii="Garamond" w:hAnsi="Garamond" w:cs="Arial"/>
-                <w:sz w:val="24"/>
-                <w:szCs w:val="24"/>
-              </w:rPr>
-              <w:t xml:space="preserve">Flask, </w:t>
-            </w:r>
-            <w:r>
-              <w:rPr>
-                <w:rFonts w:ascii="Garamond" w:hAnsi="Garamond" w:cs="Arial"/>
-                <w:sz w:val="24"/>
-                <w:szCs w:val="24"/>
-              </w:rPr>
-              <w:t>SQL, PHP</w:t>
-            </w:r>
-            <w:r>
-              <w:rPr>
-                <w:rFonts w:ascii="Garamond" w:hAnsi="Garamond" w:cs="Arial"/>
-                <w:sz w:val="24"/>
-                <w:szCs w:val="24"/>
-              </w:rPr>
-              <w:t xml:space="preserve">, </w:t>
-            </w:r>
-            <w:r>
-              <w:rPr>
-                <w:rFonts w:ascii="Garamond" w:hAnsi="Garamond" w:cs="Arial"/>
-                <w:sz w:val="24"/>
-                <w:szCs w:val="24"/>
-              </w:rPr>
-              <w:t>Node.js, React, JavaScript, HTML, CSS</w:t>
-            </w:r>
-          </w:p>
-          <w:p>
-            <w:pPr>
-              <w:pStyle w:val="ListParagraph"/>
-              <w:numPr>
-                <w:ilvl w:val="0"/>
-                <w:numId w:val="7"/>
-              </w:numPr>
-              <w:spacing w:before="60" w:after="60" w:line="276" w:lineRule="auto"/>
-              <w:rPr>
-                <w:rFonts w:ascii="Garamond" w:hAnsi="Garamond" w:cs="Arial"/>
-                <w:sz w:val="24"/>
-                <w:szCs w:val="24"/>
-              </w:rPr>
-            </w:pPr>
-            <w:r>
-              <w:rPr>
-                <w:rFonts w:ascii="Garamond" w:hAnsi="Garamond" w:cs="Arial"/>
-                <w:sz w:val="24"/>
-                <w:szCs w:val="24"/>
-              </w:rPr>
-              <w:t xml:space="preserve">Linux, </w:t>
-            </w:r>
-            <w:r>
-              <w:rPr>
-                <w:rFonts w:ascii="Garamond" w:hAnsi="Garamond" w:cs="Arial"/>
-                <w:sz w:val="24"/>
-                <w:szCs w:val="24"/>
-              </w:rPr>
-              <w:t xml:space="preserve">Docker, </w:t>
-            </w:r>
-            <w:r>
-              <w:rPr>
-                <w:rFonts w:ascii="Garamond" w:hAnsi="Garamond" w:cs="Arial"/>
-                <w:sz w:val="24"/>
-                <w:szCs w:val="24"/>
-              </w:rPr>
-              <w:t xml:space="preserve">Apache, </w:t>
-            </w:r>
-            <w:proofErr w:type="spellStart"/>
-            <w:r>
-              <w:rPr>
-                <w:rFonts w:ascii="Garamond" w:hAnsi="Garamond" w:cs="Arial"/>
-                <w:sz w:val="24"/>
-                <w:szCs w:val="24"/>
-              </w:rPr>
-              <w:t>Git</w:t>
-            </w:r>
-            <w:proofErr w:type="spellEnd"/>
-            <w:r>
-              <w:rPr>
-                <w:rFonts w:ascii="Garamond" w:hAnsi="Garamond" w:cs="Arial"/>
-                <w:sz w:val="24"/>
-                <w:szCs w:val="24"/>
-              </w:rPr>
-              <w:t>, SVN</w:t>
-            </w:r>
-            <w:r>
-              <w:rPr>
-                <w:rFonts w:ascii="Garamond" w:hAnsi="Garamond" w:cs="Arial"/>
-                <w:sz w:val="24"/>
-                <w:szCs w:val="24"/>
-              </w:rPr>
-              <w:t>, Android Studio</w:t>
-            </w:r>
-          </w:p>
-          <w:p>
-            <w:pPr>
-              <w:spacing w:before="60"/>
-              <w:rPr>
-                <w:rFonts w:ascii="Garamond" w:hAnsi="Garamond" w:cs="Arial"/>
-                <w:sz w:val="24"/>
-                <w:szCs w:val="24"/>
-              </w:rPr>
-            </w:pPr>
-            <w:r>
-              <w:rPr>
-                <w:rFonts w:ascii="Garamond" w:hAnsi="Garamond" w:cs="Arial"/>
-                <w:b/>
-                <w:sz w:val="24"/>
-                <w:szCs w:val="24"/>
-              </w:rPr>
-              <w:t>Software</w:t>
-            </w:r>
-            <w:r>
-              <w:rPr>
-                <w:rFonts w:ascii="Garamond" w:hAnsi="Garamond" w:cs="Arial"/>
-                <w:b/>
-                <w:sz w:val="24"/>
-                <w:szCs w:val="24"/>
-              </w:rPr>
-              <w:t xml:space="preserve">: </w:t>
-            </w:r>
-            <w:r>
-              <w:rPr>
-                <w:rFonts w:ascii="Garamond" w:hAnsi="Garamond" w:cs="Arial"/>
-                <w:sz w:val="24"/>
-                <w:szCs w:val="24"/>
-              </w:rPr>
-              <w:t>Solid</w:t>
-            </w:r>
-            <w:r>
-              <w:rPr>
-                <w:rFonts w:ascii="Garamond" w:hAnsi="Garamond" w:cs="Arial"/>
-                <w:sz w:val="24"/>
-                <w:szCs w:val="24"/>
-              </w:rPr>
-              <w:t>Works, SketchU</w:t>
-            </w:r>
-            <w:r>
-              <w:rPr>
-                <w:rFonts w:ascii="Garamond" w:hAnsi="Garamond" w:cs="Arial"/>
-                <w:sz w:val="24"/>
-                <w:szCs w:val="24"/>
-              </w:rPr>
-              <w:t xml:space="preserve">p, </w:t>
-            </w:r>
-            <w:r>
-              <w:rPr>
-                <w:rFonts w:ascii="Garamond" w:hAnsi="Garamond" w:cs="Arial"/>
-                <w:sz w:val="24"/>
-                <w:szCs w:val="24"/>
-              </w:rPr>
-              <w:t>EAGLE</w:t>
-            </w:r>
-            <w:r>
-              <w:rPr>
-                <w:rFonts w:ascii="Garamond" w:hAnsi="Garamond" w:cs="Arial"/>
-                <w:sz w:val="24"/>
-                <w:szCs w:val="24"/>
-              </w:rPr>
-              <w:t xml:space="preserve"> CAD</w:t>
-            </w:r>
-            <w:r>
-              <w:rPr>
-                <w:rFonts w:ascii="Garamond" w:hAnsi="Garamond" w:cs="Arial"/>
-                <w:sz w:val="24"/>
-                <w:szCs w:val="24"/>
-              </w:rPr>
-              <w:t xml:space="preserve">, </w:t>
-            </w:r>
-            <w:r>
-              <w:rPr>
-                <w:rFonts w:ascii="Garamond" w:hAnsi="Garamond" w:cs="Arial"/>
-                <w:sz w:val="24"/>
-                <w:szCs w:val="24"/>
-              </w:rPr>
-              <w:t>Photoshop</w:t>
-            </w:r>
-          </w:p>
-          <w:p>
-            <w:pPr>
-              <w:spacing w:before="60"/>
-              <w:rPr>
-                <w:rFonts w:ascii="Garamond" w:hAnsi="Garamond" w:cs="Arial"/>
-                <w:sz w:val="24"/>
-                <w:szCs w:val="24"/>
-              </w:rPr>
-            </w:pPr>
-            <w:r>
-              <w:rPr>
-                <w:rFonts w:ascii="Garamond" w:hAnsi="Garamond" w:cs="Arial"/>
-                <w:b/>
-                <w:sz w:val="24"/>
-                <w:szCs w:val="24"/>
-              </w:rPr>
-              <w:t xml:space="preserve">Electronics: </w:t>
-            </w:r>
-            <w:r>
-              <w:rPr>
-                <w:rFonts w:ascii="Garamond" w:hAnsi="Garamond" w:cs="Arial"/>
-                <w:sz w:val="24"/>
-                <w:szCs w:val="24"/>
-              </w:rPr>
-              <w:t>Extensive Arduino and PIC microcontroller experience</w:t>
-            </w:r>
-          </w:p>
-          <w:p>
-            <w:pPr>
-              <w:spacing w:before="60"/>
-              <w:rPr>
-                <w:rFonts w:ascii="Garamond" w:hAnsi="Garamond" w:cs="Arial"/>
-                <w:sz w:val="24"/>
-                <w:szCs w:val="24"/>
-              </w:rPr>
-            </w:pPr>
-            <w:r>
-              <w:rPr>
-                <w:rFonts w:ascii="Garamond" w:hAnsi="Garamond" w:cs="Arial"/>
-                <w:b/>
-                <w:sz w:val="24"/>
-                <w:szCs w:val="24"/>
-              </w:rPr>
-              <w:t xml:space="preserve">Languages: </w:t>
-            </w:r>
-            <w:r>
-              <w:rPr>
-                <w:rFonts w:ascii="Garamond" w:hAnsi="Garamond" w:cs="Arial"/>
-                <w:sz w:val="24"/>
-                <w:szCs w:val="24"/>
-              </w:rPr>
-              <w:t>Spanish (intermediate level)</w:t>
-            </w:r>
-          </w:p>
-          <w:p>
-            <w:pPr>
-              <w:spacing w:before="60" w:after="60"/>
-              <w:rPr>
-                <w:rFonts w:ascii="Garamond" w:hAnsi="Garamond" w:cs="Arial"/>
-                <w:sz w:val="24"/>
-                <w:szCs w:val="24"/>
-              </w:rPr>
-            </w:pPr>
-            <w:r>
-              <w:rPr>
-                <w:rFonts w:ascii="Garamond" w:hAnsi="Garamond" w:cs="Arial"/>
-                <w:b/>
-                <w:sz w:val="24"/>
-                <w:szCs w:val="24"/>
-              </w:rPr>
-              <w:t>Involvement:</w:t>
-            </w:r>
-          </w:p>
-          <w:p>
-            <w:pPr>
-              <w:pStyle w:val="ListParagraph"/>
-              <w:numPr>
-                <w:ilvl w:val="0"/>
-                <w:numId w:val="16"/>
-              </w:numPr>
-              <w:spacing w:before="60"/>
-              <w:rPr>
-                <w:rFonts w:ascii="Garamond" w:hAnsi="Garamond" w:cs="Arial"/>
-                <w:sz w:val="24"/>
-                <w:szCs w:val="24"/>
-              </w:rPr>
-            </w:pPr>
-            <w:r>
-              <w:rPr>
-                <w:rFonts w:ascii="Garamond" w:hAnsi="Garamond" w:cs="Arial"/>
-                <w:sz w:val="24"/>
-                <w:szCs w:val="24"/>
-              </w:rPr>
-              <w:t>TA (1 year), Resident Assistant (2 years), and C++ Tutor (1 year)</w:t>
-            </w:r>
-          </w:p>
-          <w:p>
-            <w:pPr>
-              <w:pStyle w:val="ListParagraph"/>
-              <w:numPr>
-                <w:ilvl w:val="0"/>
-                <w:numId w:val="16"/>
-              </w:numPr>
-              <w:spacing w:before="60"/>
-              <w:rPr>
-                <w:rFonts w:ascii="Garamond" w:hAnsi="Garamond" w:cs="Arial"/>
-                <w:sz w:val="24"/>
-                <w:szCs w:val="24"/>
-              </w:rPr>
-            </w:pPr>
-            <w:r>
-              <w:rPr>
-                <w:rFonts w:ascii="Garamond" w:hAnsi="Garamond" w:cs="Arial"/>
-                <w:sz w:val="24"/>
-                <w:szCs w:val="24"/>
-              </w:rPr>
-              <w:t>UMBC Environmental Task Force Club</w:t>
-            </w:r>
-          </w:p>
-          <w:p>
-            <w:pPr>
-              <w:pStyle w:val="ListParagraph"/>
-              <w:numPr>
-                <w:ilvl w:val="0"/>
-                <w:numId w:val="16"/>
-              </w:numPr>
-              <w:spacing w:before="60"/>
-              <w:rPr>
-                <w:rFonts w:ascii="Garamond" w:hAnsi="Garamond" w:cs="Arial"/>
-                <w:sz w:val="24"/>
-                <w:szCs w:val="24"/>
-              </w:rPr>
-            </w:pPr>
-            <w:r>
-              <w:rPr>
-                <w:rFonts w:ascii="Garamond" w:hAnsi="Garamond" w:cs="Arial"/>
-                <w:sz w:val="24"/>
-                <w:szCs w:val="24"/>
-              </w:rPr>
-              <w:t>UMBC Hackers Club (participated in 5 Hackathons)</w:t>
-            </w:r>
-          </w:p>
-          <w:p>
-            <w:pPr>
-              <w:pStyle w:val="ListParagraph"/>
-              <w:numPr>
-                <w:ilvl w:val="0"/>
-                <w:numId w:val="16"/>
-              </w:numPr>
-              <w:spacing w:before="60"/>
-              <w:rPr>
-                <w:rFonts w:ascii="Garamond" w:hAnsi="Garamond" w:cs="Arial"/>
-                <w:sz w:val="24"/>
-                <w:szCs w:val="24"/>
-              </w:rPr>
-            </w:pPr>
-            <w:r>
-              <w:rPr>
-                <w:rFonts w:ascii="Garamond" w:hAnsi="Garamond" w:cs="Arial"/>
-                <w:sz w:val="24"/>
-                <w:szCs w:val="24"/>
-              </w:rPr>
-              <w:t>Eagle Scout</w:t>
-            </w:r>
-          </w:p>
-        </w:tc>
-        <w:tc>
-          <w:tcPr>
-            <w:tcW w:w="1193" w:type="dxa"/>
-            <w:tcBorders>
-              <w:top w:val="single" w:sz="4" w:space="0" w:color="auto"/>
-            </w:tcBorders>
-          </w:tcPr>
-          <w:p>
-            <w:pPr>
-              <w:spacing w:before="60"/>
-              <w:rPr>
-                <w:rFonts w:ascii="Garamond" w:hAnsi="Garamond" w:cs="Arial"/>
-                <w:sz w:val="24"/>
-              </w:rPr>
-            </w:pPr>
           </w:p>
         </w:tc>
       </w:tr>
@@ -2685,40 +1711,531 @@
         </w:trPr>
         <w:tc>
           <w:tcPr>
-            <w:tcW w:w="1667" w:type="dxa"/>
-            <w:vMerge/>
+            <w:tcW w:w="1414" w:type="dxa"/>
+            <w:tcBorders>
+              <w:top w:val="single" w:sz="4" w:space="0" w:color="auto"/>
+            </w:tcBorders>
           </w:tcPr>
           <w:p>
             <w:pPr>
               <w:spacing w:before="60"/>
               <w:rPr>
                 <w:rFonts w:ascii="Garamond" w:hAnsi="Garamond" w:cs="Arial"/>
-                <w:sz w:val="30"/>
-                <w:szCs w:val="30"/>
+                <w:sz w:val="28"/>
+                <w:szCs w:val="28"/>
               </w:rPr>
             </w:pPr>
+            <w:r>
+              <w:rPr>
+                <w:rFonts w:ascii="Garamond" w:hAnsi="Garamond" w:cs="Arial"/>
+                <w:sz w:val="28"/>
+                <w:szCs w:val="28"/>
+              </w:rPr>
+              <w:t>Skills/</w:t>
+            </w:r>
+            <w:r>
+              <w:rPr>
+                <w:rFonts w:ascii="Garamond" w:hAnsi="Garamond" w:cs="Arial"/>
+                <w:sz w:val="28"/>
+                <w:szCs w:val="28"/>
+              </w:rPr>
+              <w:br/>
+            </w:r>
+            <w:r>
+              <w:rPr>
+                <w:rFonts w:ascii="Garamond" w:hAnsi="Garamond" w:cs="Arial"/>
+                <w:sz w:val="28"/>
+                <w:szCs w:val="28"/>
+              </w:rPr>
+              <w:t>Activities</w:t>
+            </w:r>
           </w:p>
         </w:tc>
         <w:tc>
           <w:tcPr>
-            <w:tcW w:w="8837" w:type="dxa"/>
-            <w:vMerge/>
+            <w:tcW w:w="9090" w:type="dxa"/>
+            <w:tcBorders>
+              <w:top w:val="single" w:sz="4" w:space="0" w:color="auto"/>
+            </w:tcBorders>
           </w:tcPr>
           <w:p>
             <w:pPr>
               <w:spacing w:before="60"/>
               <w:rPr>
                 <w:rFonts w:ascii="Garamond" w:hAnsi="Garamond" w:cs="Arial"/>
+                <w:sz w:val="24"/>
+                <w:szCs w:val="24"/>
+              </w:rPr>
+            </w:pPr>
+            <w:r>
+              <w:rPr>
+                <w:rFonts w:ascii="Garamond" w:hAnsi="Garamond" w:cs="Arial"/>
                 <w:b/>
                 <w:sz w:val="24"/>
                 <w:szCs w:val="24"/>
               </w:rPr>
+              <w:t>Programming</w:t>
+            </w:r>
+            <w:r>
+              <w:rPr>
+                <w:rFonts w:ascii="Garamond" w:hAnsi="Garamond" w:cs="Arial"/>
+                <w:b/>
+                <w:sz w:val="24"/>
+                <w:szCs w:val="24"/>
+              </w:rPr>
+              <w:t xml:space="preserve"> and Tools</w:t>
+            </w:r>
+            <w:r>
+              <w:rPr>
+                <w:rFonts w:ascii="Garamond" w:hAnsi="Garamond" w:cs="Arial"/>
+                <w:b/>
+                <w:sz w:val="24"/>
+                <w:szCs w:val="24"/>
+              </w:rPr>
+              <w:t>:</w:t>
+            </w:r>
+          </w:p>
+          <w:p>
+            <w:pPr>
+              <w:pStyle w:val="ListParagraph"/>
+              <w:numPr>
+                <w:ilvl w:val="0"/>
+                <w:numId w:val="7"/>
+              </w:numPr>
+              <w:spacing w:before="60" w:after="200" w:line="276" w:lineRule="auto"/>
+              <w:rPr>
+                <w:rFonts w:ascii="Garamond" w:hAnsi="Garamond" w:cs="Arial"/>
+                <w:sz w:val="24"/>
+                <w:szCs w:val="24"/>
+              </w:rPr>
             </w:pPr>
+            <w:r>
+              <w:rPr>
+                <w:rFonts w:ascii="Garamond" w:hAnsi="Garamond" w:cs="Arial"/>
+                <w:sz w:val="24"/>
+                <w:szCs w:val="24"/>
+              </w:rPr>
+              <w:t xml:space="preserve">Python, </w:t>
+            </w:r>
+            <w:r>
+              <w:rPr>
+                <w:rFonts w:ascii="Garamond" w:hAnsi="Garamond" w:cs="Arial"/>
+                <w:sz w:val="24"/>
+                <w:szCs w:val="24"/>
+              </w:rPr>
+              <w:t>C++</w:t>
+            </w:r>
+            <w:r>
+              <w:rPr>
+                <w:rFonts w:ascii="Garamond" w:hAnsi="Garamond" w:cs="Arial"/>
+                <w:sz w:val="24"/>
+                <w:szCs w:val="24"/>
+              </w:rPr>
+              <w:t>, C</w:t>
+            </w:r>
+            <w:r>
+              <w:rPr>
+                <w:rFonts w:ascii="Garamond" w:hAnsi="Garamond" w:cs="Arial"/>
+                <w:sz w:val="24"/>
+                <w:szCs w:val="24"/>
+              </w:rPr>
+              <w:t>,</w:t>
+            </w:r>
+            <w:r>
+              <w:rPr>
+                <w:rFonts w:ascii="Garamond" w:hAnsi="Garamond" w:cs="Arial"/>
+                <w:sz w:val="24"/>
+                <w:szCs w:val="24"/>
+              </w:rPr>
+              <w:t xml:space="preserve"> </w:t>
+            </w:r>
+            <w:r>
+              <w:rPr>
+                <w:rFonts w:ascii="Garamond" w:hAnsi="Garamond" w:cs="Arial"/>
+                <w:sz w:val="24"/>
+                <w:szCs w:val="24"/>
+              </w:rPr>
+              <w:t>bash scripts</w:t>
+            </w:r>
+            <w:r>
+              <w:rPr>
+                <w:rFonts w:ascii="Garamond" w:hAnsi="Garamond" w:cs="Arial"/>
+                <w:sz w:val="24"/>
+                <w:szCs w:val="24"/>
+              </w:rPr>
+              <w:t>, R</w:t>
+            </w:r>
+            <w:r>
+              <w:rPr>
+                <w:rFonts w:ascii="Garamond" w:hAnsi="Garamond" w:cs="Arial"/>
+                <w:sz w:val="24"/>
+                <w:szCs w:val="24"/>
+              </w:rPr>
+              <w:t>, Java</w:t>
+            </w:r>
+          </w:p>
+          <w:p>
+            <w:pPr>
+              <w:pStyle w:val="ListParagraph"/>
+              <w:numPr>
+                <w:ilvl w:val="0"/>
+                <w:numId w:val="7"/>
+              </w:numPr>
+              <w:spacing w:before="60" w:after="60" w:line="276" w:lineRule="auto"/>
+              <w:rPr>
+                <w:rFonts w:ascii="Garamond" w:hAnsi="Garamond" w:cs="Arial"/>
+                <w:sz w:val="24"/>
+                <w:szCs w:val="24"/>
+              </w:rPr>
+            </w:pPr>
+            <w:r>
+              <w:rPr>
+                <w:rFonts w:ascii="Garamond" w:hAnsi="Garamond" w:cs="Arial"/>
+                <w:sz w:val="24"/>
+                <w:szCs w:val="24"/>
+              </w:rPr>
+              <w:t xml:space="preserve">React, </w:t>
+            </w:r>
+            <w:r>
+              <w:rPr>
+                <w:rFonts w:ascii="Garamond" w:hAnsi="Garamond" w:cs="Arial"/>
+                <w:sz w:val="24"/>
+                <w:szCs w:val="24"/>
+              </w:rPr>
+              <w:t>Flask, SQL, PHP</w:t>
+            </w:r>
+            <w:r>
+              <w:rPr>
+                <w:rFonts w:ascii="Garamond" w:hAnsi="Garamond" w:cs="Arial"/>
+                <w:sz w:val="24"/>
+                <w:szCs w:val="24"/>
+              </w:rPr>
+              <w:t>, Apache,</w:t>
+            </w:r>
+            <w:r>
+              <w:rPr>
+                <w:rFonts w:ascii="Garamond" w:hAnsi="Garamond" w:cs="Arial"/>
+                <w:sz w:val="24"/>
+                <w:szCs w:val="24"/>
+              </w:rPr>
+              <w:t xml:space="preserve"> </w:t>
+            </w:r>
+            <w:r>
+              <w:rPr>
+                <w:rFonts w:ascii="Garamond" w:hAnsi="Garamond" w:cs="Arial"/>
+                <w:sz w:val="24"/>
+                <w:szCs w:val="24"/>
+              </w:rPr>
+              <w:t>Docker</w:t>
+            </w:r>
+            <w:r>
+              <w:rPr>
+                <w:rFonts w:ascii="Garamond" w:hAnsi="Garamond" w:cs="Arial"/>
+                <w:sz w:val="24"/>
+                <w:szCs w:val="24"/>
+              </w:rPr>
+              <w:t>, Android Studio</w:t>
+            </w:r>
+            <w:r>
+              <w:rPr>
+                <w:rFonts w:ascii="Garamond" w:hAnsi="Garamond" w:cs="Arial"/>
+                <w:sz w:val="24"/>
+                <w:szCs w:val="24"/>
+              </w:rPr>
+              <w:t>, JavaScript/HTML/CSS</w:t>
+            </w:r>
+          </w:p>
+          <w:p>
+            <w:pPr>
+              <w:spacing w:before="60"/>
+              <w:rPr>
+                <w:rFonts w:ascii="Garamond" w:hAnsi="Garamond" w:cs="Arial"/>
+                <w:sz w:val="24"/>
+                <w:szCs w:val="24"/>
+              </w:rPr>
+            </w:pPr>
+            <w:r>
+              <w:rPr>
+                <w:rFonts w:ascii="Garamond" w:hAnsi="Garamond" w:cs="Arial"/>
+                <w:b/>
+                <w:sz w:val="24"/>
+                <w:szCs w:val="24"/>
+              </w:rPr>
+              <w:t>Software</w:t>
+            </w:r>
+            <w:r>
+              <w:rPr>
+                <w:rFonts w:ascii="Garamond" w:hAnsi="Garamond" w:cs="Arial"/>
+                <w:b/>
+                <w:sz w:val="24"/>
+                <w:szCs w:val="24"/>
+              </w:rPr>
+              <w:t xml:space="preserve">: </w:t>
+            </w:r>
+            <w:r>
+              <w:rPr>
+                <w:rFonts w:ascii="Garamond" w:hAnsi="Garamond" w:cs="Arial"/>
+                <w:sz w:val="24"/>
+                <w:szCs w:val="24"/>
+              </w:rPr>
+              <w:t>Solid</w:t>
+            </w:r>
+            <w:r>
+              <w:rPr>
+                <w:rFonts w:ascii="Garamond" w:hAnsi="Garamond" w:cs="Arial"/>
+                <w:sz w:val="24"/>
+                <w:szCs w:val="24"/>
+              </w:rPr>
+              <w:t>Works, SketchU</w:t>
+            </w:r>
+            <w:r>
+              <w:rPr>
+                <w:rFonts w:ascii="Garamond" w:hAnsi="Garamond" w:cs="Arial"/>
+                <w:sz w:val="24"/>
+                <w:szCs w:val="24"/>
+              </w:rPr>
+              <w:t xml:space="preserve">p, </w:t>
+            </w:r>
+            <w:r>
+              <w:rPr>
+                <w:rFonts w:ascii="Garamond" w:hAnsi="Garamond" w:cs="Arial"/>
+                <w:sz w:val="24"/>
+                <w:szCs w:val="24"/>
+              </w:rPr>
+              <w:t>EAGLE</w:t>
+            </w:r>
+            <w:r>
+              <w:rPr>
+                <w:rFonts w:ascii="Garamond" w:hAnsi="Garamond" w:cs="Arial"/>
+                <w:sz w:val="24"/>
+                <w:szCs w:val="24"/>
+              </w:rPr>
+              <w:t xml:space="preserve"> CAD</w:t>
+            </w:r>
+            <w:r>
+              <w:rPr>
+                <w:rFonts w:ascii="Garamond" w:hAnsi="Garamond" w:cs="Arial"/>
+                <w:sz w:val="24"/>
+                <w:szCs w:val="24"/>
+              </w:rPr>
+              <w:t xml:space="preserve">, </w:t>
+            </w:r>
+            <w:r>
+              <w:rPr>
+                <w:rFonts w:ascii="Garamond" w:hAnsi="Garamond" w:cs="Arial"/>
+                <w:sz w:val="24"/>
+                <w:szCs w:val="24"/>
+              </w:rPr>
+              <w:t xml:space="preserve">GIMP, </w:t>
+            </w:r>
+            <w:proofErr w:type="spellStart"/>
+            <w:r>
+              <w:rPr>
+                <w:rFonts w:ascii="Garamond" w:hAnsi="Garamond" w:cs="Arial"/>
+                <w:sz w:val="24"/>
+                <w:szCs w:val="24"/>
+              </w:rPr>
+              <w:t>Davinci</w:t>
+            </w:r>
+            <w:proofErr w:type="spellEnd"/>
+            <w:r>
+              <w:rPr>
+                <w:rFonts w:ascii="Garamond" w:hAnsi="Garamond" w:cs="Arial"/>
+                <w:sz w:val="24"/>
+                <w:szCs w:val="24"/>
+              </w:rPr>
+              <w:t xml:space="preserve"> Resolve</w:t>
+            </w:r>
+          </w:p>
+          <w:p>
+            <w:pPr>
+              <w:spacing w:before="60"/>
+              <w:rPr>
+                <w:rFonts w:ascii="Garamond" w:hAnsi="Garamond" w:cs="Arial"/>
+                <w:sz w:val="24"/>
+                <w:szCs w:val="24"/>
+              </w:rPr>
+            </w:pPr>
+            <w:r>
+              <w:rPr>
+                <w:rFonts w:ascii="Garamond" w:hAnsi="Garamond" w:cs="Arial"/>
+                <w:b/>
+                <w:sz w:val="24"/>
+                <w:szCs w:val="24"/>
+              </w:rPr>
+              <w:t xml:space="preserve">Electronics: </w:t>
+            </w:r>
+            <w:r>
+              <w:rPr>
+                <w:rFonts w:ascii="Garamond" w:hAnsi="Garamond" w:cs="Arial"/>
+                <w:sz w:val="24"/>
+                <w:szCs w:val="24"/>
+              </w:rPr>
+              <w:t>Extensive Arduino and PIC microcontroller experience</w:t>
+            </w:r>
+          </w:p>
+          <w:p>
+            <w:pPr>
+              <w:spacing w:before="60"/>
+              <w:rPr>
+                <w:rFonts w:ascii="Garamond" w:hAnsi="Garamond" w:cs="Arial"/>
+                <w:sz w:val="24"/>
+                <w:szCs w:val="24"/>
+              </w:rPr>
+            </w:pPr>
+            <w:r>
+              <w:rPr>
+                <w:rFonts w:ascii="Garamond" w:hAnsi="Garamond" w:cs="Arial"/>
+                <w:b/>
+                <w:sz w:val="24"/>
+                <w:szCs w:val="24"/>
+              </w:rPr>
+              <w:t xml:space="preserve">Foreign </w:t>
+            </w:r>
+            <w:r>
+              <w:rPr>
+                <w:rFonts w:ascii="Garamond" w:hAnsi="Garamond" w:cs="Arial"/>
+                <w:b/>
+                <w:sz w:val="24"/>
+                <w:szCs w:val="24"/>
+              </w:rPr>
+              <w:t xml:space="preserve">Languages: </w:t>
+            </w:r>
+            <w:r>
+              <w:rPr>
+                <w:rFonts w:ascii="Garamond" w:hAnsi="Garamond" w:cs="Arial"/>
+                <w:sz w:val="24"/>
+                <w:szCs w:val="24"/>
+              </w:rPr>
+              <w:t>Spanish (C1 level), Portuguese (A2 level)</w:t>
+            </w:r>
+          </w:p>
+          <w:p>
+            <w:pPr>
+              <w:spacing w:before="60" w:after="60"/>
+              <w:rPr>
+                <w:rFonts w:ascii="Garamond" w:hAnsi="Garamond" w:cs="Arial"/>
+                <w:sz w:val="24"/>
+                <w:szCs w:val="24"/>
+              </w:rPr>
+            </w:pPr>
+            <w:r>
+              <w:rPr>
+                <w:rFonts w:ascii="Garamond" w:hAnsi="Garamond" w:cs="Arial"/>
+                <w:b/>
+                <w:sz w:val="24"/>
+                <w:szCs w:val="24"/>
+              </w:rPr>
+              <w:t>Involvement:</w:t>
+            </w:r>
+          </w:p>
+          <w:p>
+            <w:pPr>
+              <w:pStyle w:val="ListParagraph"/>
+              <w:numPr>
+                <w:ilvl w:val="0"/>
+                <w:numId w:val="16"/>
+              </w:numPr>
+              <w:spacing w:before="60"/>
+              <w:rPr>
+                <w:rFonts w:ascii="Garamond" w:hAnsi="Garamond" w:cs="Arial"/>
+                <w:sz w:val="24"/>
+                <w:szCs w:val="24"/>
+              </w:rPr>
+            </w:pPr>
+            <w:r>
+              <w:rPr>
+                <w:rFonts w:ascii="Garamond" w:hAnsi="Garamond" w:cs="Arial"/>
+                <w:sz w:val="24"/>
+                <w:szCs w:val="24"/>
+              </w:rPr>
+              <w:t>TA (1 year), Resident Assistant (2 years), and C++ Tutor (1 year)</w:t>
+            </w:r>
+          </w:p>
+          <w:p>
+            <w:pPr>
+              <w:pStyle w:val="ListParagraph"/>
+              <w:numPr>
+                <w:ilvl w:val="0"/>
+                <w:numId w:val="16"/>
+              </w:numPr>
+              <w:spacing w:before="60"/>
+              <w:rPr>
+                <w:rFonts w:ascii="Garamond" w:hAnsi="Garamond" w:cs="Arial"/>
+                <w:sz w:val="24"/>
+                <w:szCs w:val="24"/>
+              </w:rPr>
+            </w:pPr>
+            <w:r>
+              <w:rPr>
+                <w:rFonts w:ascii="Garamond" w:hAnsi="Garamond" w:cs="Arial"/>
+                <w:sz w:val="24"/>
+                <w:szCs w:val="24"/>
+              </w:rPr>
+              <w:t>UMBC Environmental Task Force Club</w:t>
+            </w:r>
+          </w:p>
+          <w:p>
+            <w:pPr>
+              <w:pStyle w:val="ListParagraph"/>
+              <w:numPr>
+                <w:ilvl w:val="0"/>
+                <w:numId w:val="16"/>
+              </w:numPr>
+              <w:spacing w:before="60"/>
+              <w:rPr>
+                <w:rFonts w:ascii="Garamond" w:hAnsi="Garamond" w:cs="Arial"/>
+                <w:sz w:val="24"/>
+                <w:szCs w:val="24"/>
+              </w:rPr>
+            </w:pPr>
+            <w:r>
+              <w:rPr>
+                <w:rFonts w:ascii="Garamond" w:hAnsi="Garamond" w:cs="Arial"/>
+                <w:sz w:val="24"/>
+                <w:szCs w:val="24"/>
+              </w:rPr>
+              <w:t>UMBC Hackers Club (participated in 5 Hackathons)</w:t>
+            </w:r>
+          </w:p>
+          <w:p>
+            <w:pPr>
+              <w:pStyle w:val="ListParagraph"/>
+              <w:numPr>
+                <w:ilvl w:val="0"/>
+                <w:numId w:val="16"/>
+              </w:numPr>
+              <w:spacing w:before="60"/>
+              <w:rPr>
+                <w:rFonts w:ascii="Garamond" w:hAnsi="Garamond" w:cs="Arial"/>
+                <w:sz w:val="24"/>
+                <w:szCs w:val="24"/>
+              </w:rPr>
+            </w:pPr>
+            <w:r>
+              <w:rPr>
+                <w:rFonts w:ascii="Garamond" w:hAnsi="Garamond" w:cs="Arial"/>
+                <w:sz w:val="24"/>
+                <w:szCs w:val="24"/>
+              </w:rPr>
+              <w:t>Eagle Scout</w:t>
+            </w:r>
+            <w:r>
+              <w:rPr>
+                <w:rFonts w:ascii="Garamond" w:hAnsi="Garamond" w:cs="Arial"/>
+                <w:sz w:val="24"/>
+                <w:szCs w:val="24"/>
+              </w:rPr>
+              <w:t xml:space="preserve"> (2014)</w:t>
+            </w:r>
           </w:p>
         </w:tc>
         <w:tc>
           <w:tcPr>
             <w:tcW w:w="1193" w:type="dxa"/>
+            <w:tcBorders>
+              <w:top w:val="single" w:sz="4" w:space="0" w:color="auto"/>
+            </w:tcBorders>
           </w:tcPr>
           <w:p>
             <w:pPr>
@@ -5534,7 +5051,7 @@
 </file>
 
 <file path=customXml/itemProps1.xml><?xml version="1.0" encoding="utf-8"?>
-<ds:datastoreItem xmlns:ds="http://schemas.openxmlformats.org/officeDocument/2006/customXml" ds:itemID="{F6F789A2-A859-4B3E-B718-37C1A6B4F79F}">
+<ds:datastoreItem xmlns:ds="http://schemas.openxmlformats.org/officeDocument/2006/customXml" ds:itemID="{DDFF57BE-B723-4922-AA40-3E4DBB01A2E2}">
   <ds:schemaRefs>
     <ds:schemaRef ds:uri="http://schemas.openxmlformats.org/officeDocument/2006/bibliography"/>
   </ds:schemaRefs>

</xml_diff>